<commit_message>
Draft versions of documentation, part 2
</commit_message>
<xml_diff>
--- a/DOCUMENTATION/Dokumentacja projektu - DRAFT.docx
+++ b/DOCUMENTATION/Dokumentacja projektu - DRAFT.docx
@@ -4,7 +4,6 @@
   <w:body>
     <w:p>
       <w:pPr>
-        <w:ind w:firstLine="284"/>
         <w:jc w:val="center"/>
         <w:rPr>
           <w:rStyle w:val="Heading2Char"/>
@@ -12,10 +11,11 @@
           <w:szCs w:val="20"/>
         </w:rPr>
       </w:pPr>
-      <w:bookmarkStart w:id="0" w:name="_GoBack"/>
-      <w:bookmarkEnd w:id="0"/>
       <w:r>
         <w:t>Dokumentacja projektu</w:t>
+      </w:r>
+      <w:r>
+        <w:t xml:space="preserve"> zespołowego</w:t>
       </w:r>
       <w:r>
         <w:br/>
@@ -42,6 +42,15 @@
     </w:p>
     <w:sdt>
       <w:sdtPr>
+        <w:rPr>
+          <w:rFonts w:asciiTheme="minorHAnsi" w:eastAsiaTheme="minorHAnsi" w:hAnsiTheme="minorHAnsi" w:cstheme="minorBidi"/>
+          <w:b w:val="0"/>
+          <w:bCs w:val="0"/>
+          <w:color w:val="auto"/>
+          <w:sz w:val="22"/>
+          <w:szCs w:val="22"/>
+          <w:lang w:val="pl-PL" w:eastAsia="en-US"/>
+        </w:rPr>
         <w:id w:val="-1539424454"/>
         <w:docPartObj>
           <w:docPartGallery w:val="Table of Contents"/>
@@ -50,12 +59,7 @@
       </w:sdtPr>
       <w:sdtEndPr>
         <w:rPr>
-          <w:rFonts w:asciiTheme="minorHAnsi" w:eastAsiaTheme="minorHAnsi" w:hAnsiTheme="minorHAnsi" w:cstheme="minorBidi"/>
           <w:noProof/>
-          <w:color w:val="auto"/>
-          <w:sz w:val="22"/>
-          <w:szCs w:val="22"/>
-          <w:lang w:val="pl-PL" w:eastAsia="en-US"/>
         </w:rPr>
       </w:sdtEndPr>
       <w:sdtContent>
@@ -769,7 +773,7 @@
                 <w:noProof/>
                 <w:webHidden/>
               </w:rPr>
-              <w:t>3</w:t>
+              <w:t>5</w:t>
             </w:r>
             <w:r>
               <w:rPr>
@@ -839,7 +843,7 @@
                 <w:noProof/>
                 <w:webHidden/>
               </w:rPr>
-              <w:t>3</w:t>
+              <w:t>6</w:t>
             </w:r>
             <w:r>
               <w:rPr>
@@ -909,7 +913,7 @@
                 <w:noProof/>
                 <w:webHidden/>
               </w:rPr>
-              <w:t>3</w:t>
+              <w:t>7</w:t>
             </w:r>
             <w:r>
               <w:rPr>
@@ -979,7 +983,7 @@
                 <w:noProof/>
                 <w:webHidden/>
               </w:rPr>
-              <w:t>3</w:t>
+              <w:t>8</w:t>
             </w:r>
             <w:r>
               <w:rPr>
@@ -1049,7 +1053,7 @@
                 <w:noProof/>
                 <w:webHidden/>
               </w:rPr>
-              <w:t>3</w:t>
+              <w:t>9</w:t>
             </w:r>
             <w:r>
               <w:rPr>
@@ -1119,7 +1123,7 @@
                 <w:noProof/>
                 <w:webHidden/>
               </w:rPr>
-              <w:t>3</w:t>
+              <w:t>9</w:t>
             </w:r>
             <w:r>
               <w:rPr>
@@ -1189,7 +1193,7 @@
                 <w:noProof/>
                 <w:webHidden/>
               </w:rPr>
-              <w:t>3</w:t>
+              <w:t>9</w:t>
             </w:r>
             <w:r>
               <w:rPr>
@@ -1259,7 +1263,7 @@
                 <w:noProof/>
                 <w:webHidden/>
               </w:rPr>
-              <w:t>3</w:t>
+              <w:t>9</w:t>
             </w:r>
             <w:r>
               <w:rPr>
@@ -1329,7 +1333,7 @@
                 <w:noProof/>
                 <w:webHidden/>
               </w:rPr>
-              <w:t>3</w:t>
+              <w:t>9</w:t>
             </w:r>
             <w:r>
               <w:rPr>
@@ -1399,7 +1403,7 @@
                 <w:noProof/>
                 <w:webHidden/>
               </w:rPr>
-              <w:t>3</w:t>
+              <w:t>9</w:t>
             </w:r>
             <w:r>
               <w:rPr>
@@ -1469,7 +1473,7 @@
                 <w:noProof/>
                 <w:webHidden/>
               </w:rPr>
-              <w:t>3</w:t>
+              <w:t>9</w:t>
             </w:r>
             <w:r>
               <w:rPr>
@@ -1502,11 +1506,11 @@
       <w:pPr>
         <w:pStyle w:val="Heading2"/>
       </w:pPr>
-      <w:bookmarkStart w:id="1" w:name="_Toc359837052"/>
+      <w:bookmarkStart w:id="0" w:name="_Toc359837052"/>
       <w:r>
         <w:t>Krótki opis programu</w:t>
       </w:r>
-      <w:bookmarkEnd w:id="1"/>
+      <w:bookmarkEnd w:id="0"/>
     </w:p>
     <w:p>
       <w:pPr>
@@ -1561,42 +1565,42 @@
       <w:pPr>
         <w:pStyle w:val="Heading2"/>
       </w:pPr>
-      <w:bookmarkStart w:id="2" w:name="_Toc359837053"/>
+      <w:bookmarkStart w:id="1" w:name="_Toc359837053"/>
       <w:r>
         <w:lastRenderedPageBreak/>
         <w:t>Przeznacznie programu</w:t>
       </w:r>
+      <w:bookmarkEnd w:id="1"/>
+    </w:p>
+    <w:p>
+      <w:pPr>
+        <w:pStyle w:val="Heading2"/>
+      </w:pPr>
+      <w:bookmarkStart w:id="2" w:name="_Toc359837054"/>
+      <w:r>
+        <w:t>Przegląd zastosowań programu</w:t>
+      </w:r>
       <w:bookmarkEnd w:id="2"/>
     </w:p>
     <w:p>
       <w:pPr>
         <w:pStyle w:val="Heading2"/>
       </w:pPr>
-      <w:bookmarkStart w:id="3" w:name="_Toc359837054"/>
-      <w:r>
-        <w:t>Przegląd zastosowań programu</w:t>
+      <w:bookmarkStart w:id="3" w:name="_Toc359837055"/>
+      <w:r>
+        <w:t>Moduły</w:t>
       </w:r>
       <w:bookmarkEnd w:id="3"/>
     </w:p>
     <w:p>
       <w:pPr>
-        <w:pStyle w:val="Heading2"/>
-      </w:pPr>
-      <w:bookmarkStart w:id="4" w:name="_Toc359837055"/>
-      <w:r>
-        <w:t>Moduły</w:t>
+        <w:pStyle w:val="Heading3"/>
+      </w:pPr>
+      <w:bookmarkStart w:id="4" w:name="_Toc359837056"/>
+      <w:r>
+        <w:t>Main</w:t>
       </w:r>
       <w:bookmarkEnd w:id="4"/>
-    </w:p>
-    <w:p>
-      <w:pPr>
-        <w:pStyle w:val="Heading3"/>
-      </w:pPr>
-      <w:bookmarkStart w:id="5" w:name="_Toc359837056"/>
-      <w:r>
-        <w:t>Main</w:t>
-      </w:r>
-      <w:bookmarkEnd w:id="5"/>
     </w:p>
     <w:p>
       <w:pPr>
@@ -1637,11 +1641,11 @@
       <w:pPr>
         <w:pStyle w:val="Heading3"/>
       </w:pPr>
-      <w:bookmarkStart w:id="6" w:name="_Toc359837057"/>
+      <w:bookmarkStart w:id="5" w:name="_Toc359837057"/>
       <w:r>
         <w:t>Map</w:t>
       </w:r>
-      <w:bookmarkEnd w:id="6"/>
+      <w:bookmarkEnd w:id="5"/>
     </w:p>
     <w:p>
       <w:pPr>
@@ -1663,6 +1667,173 @@
     <w:p>
       <w:pPr>
         <w:ind w:firstLine="284"/>
+        <w:rPr>
+          <w:rFonts w:cstheme="minorHAnsi"/>
+          <w:sz w:val="20"/>
+          <w:szCs w:val="20"/>
+        </w:rPr>
+      </w:pPr>
+      <w:r>
+        <w:rPr>
+          <w:rFonts w:cstheme="minorHAnsi"/>
+          <w:sz w:val="20"/>
+          <w:szCs w:val="20"/>
+        </w:rPr>
+        <w:t xml:space="preserve">Moduł jest przeznaczony do przechowywania wszystkich informacji na temat wyświetlanej mapy. </w:t>
+      </w:r>
+    </w:p>
+    <w:p>
+      <w:pPr>
+        <w:ind w:left="284"/>
+        <w:rPr>
+          <w:rFonts w:cstheme="minorHAnsi"/>
+          <w:sz w:val="20"/>
+          <w:szCs w:val="20"/>
+        </w:rPr>
+      </w:pPr>
+      <w:r>
+        <w:rPr>
+          <w:rFonts w:cstheme="minorHAnsi"/>
+          <w:sz w:val="20"/>
+          <w:szCs w:val="20"/>
+        </w:rPr>
+        <w:t>Map zawiera tablicę dwuwymiarową która symuluje port w 2D. Elementami tablicy są obiekty typu field.</w:t>
+      </w:r>
+    </w:p>
+    <w:p>
+      <w:pPr>
+        <w:ind w:left="284"/>
+      </w:pPr>
+      <w:r>
+        <w:t>Moduł zawiera następujące procedury:</w:t>
+      </w:r>
+    </w:p>
+    <w:p>
+      <w:pPr>
+        <w:ind w:left="284"/>
+      </w:pPr>
+      <w:r>
+        <w:rPr>
+          <w:b/>
+        </w:rPr>
+        <w:t>stopThreads</w:t>
+      </w:r>
+      <w:r>
+        <w:rPr>
+          <w:b/>
+        </w:rPr>
+        <w:t xml:space="preserve">(): void </w:t>
+      </w:r>
+      <w:r>
+        <w:t>– zatrzymuje wszystkie wątki aby program mógł wstrzymać działanie</w:t>
+      </w:r>
+    </w:p>
+    <w:p>
+      <w:pPr>
+        <w:ind w:left="284"/>
+      </w:pPr>
+      <w:r>
+        <w:rPr>
+          <w:b/>
+        </w:rPr>
+        <w:t>inMapBounds</w:t>
+      </w:r>
+      <w:r>
+        <w:rPr>
+          <w:b/>
+        </w:rPr>
+        <w:t xml:space="preserve">(pos): bool </w:t>
+      </w:r>
+      <w:r>
+        <w:t>– sprawdza, czy jakieś pole jest w obszarze mapy</w:t>
+      </w:r>
+    </w:p>
+    <w:p>
+      <w:pPr>
+        <w:ind w:left="284"/>
+      </w:pPr>
+      <w:r>
+        <w:rPr>
+          <w:b/>
+        </w:rPr>
+        <w:t>distance</w:t>
+      </w:r>
+      <w:r>
+        <w:rPr>
+          <w:b/>
+        </w:rPr>
+        <w:t xml:space="preserve">(coordinates1, coordinates2): int </w:t>
+      </w:r>
+      <w:r>
+        <w:t>– wylicza odległość między dwoma współrzędnymi.</w:t>
+      </w:r>
+    </w:p>
+    <w:p>
+      <w:pPr>
+        <w:ind w:left="284"/>
+      </w:pPr>
+      <w:r>
+        <w:rPr>
+          <w:b/>
+        </w:rPr>
+        <w:t xml:space="preserve">commonArea(crane1, crane2): </w:t>
+      </w:r>
+      <w:r>
+        <w:rPr>
+          <w:b/>
+        </w:rPr>
+        <w:t>((int y, int x), height, width)</w:t>
+      </w:r>
+      <w:r>
+        <w:rPr>
+          <w:b/>
+        </w:rPr>
+        <w:t xml:space="preserve"> </w:t>
+      </w:r>
+      <w:r>
+        <w:t>–</w:t>
+      </w:r>
+      <w:r>
+        <w:t xml:space="preserve"> </w:t>
+      </w:r>
+      <w:r>
+        <w:t>wylicza wspólne pole o kształcie prostokąta dla dźwigów crane1 i crane2. Zwraca trójkę: współrzędne lewej górnej kratki, wysokość oraz szerokość wspólnego pola.</w:t>
+      </w:r>
+    </w:p>
+    <w:p>
+      <w:pPr>
+        <w:ind w:left="284"/>
+      </w:pPr>
+      <w:r>
+        <w:rPr>
+          <w:b/>
+        </w:rPr>
+        <w:t>commonStorageFields(crane1, crane2): [(int y, int x)]</w:t>
+      </w:r>
+      <w:r>
+        <w:t xml:space="preserve">  – zwraca listę współrzędnych wspólnych pól dźwigów crane1 i crane 2 które są typu Storage, posortowaną po odległości od crane1.</w:t>
+      </w:r>
+    </w:p>
+    <w:p>
+      <w:pPr>
+        <w:ind w:left="284"/>
+      </w:pPr>
+      <w:r>
+        <w:rPr>
+          <w:b/>
+        </w:rPr>
+        <w:t>drawMap() : void</w:t>
+      </w:r>
+      <w:r>
+        <w:t xml:space="preserve"> – wyświetla mapę</w:t>
+      </w:r>
+      <w:r>
+        <w:t xml:space="preserve">               </w:t>
+      </w:r>
+    </w:p>
+    <w:p>
+      <w:pPr>
+        <w:ind w:left="284"/>
         <w:rPr>
           <w:rFonts w:ascii="Arial" w:hAnsi="Arial" w:cs="Arial"/>
           <w:sz w:val="20"/>
@@ -1675,172 +1846,32 @@
           <w:sz w:val="20"/>
           <w:szCs w:val="20"/>
         </w:rPr>
-        <w:t xml:space="preserve">Moduł jest przeznaczony do przechowywania wszystkich informacji na temat wyświetlanej mapy. </w:t>
-      </w:r>
-    </w:p>
-    <w:p>
-      <w:pPr>
-        <w:ind w:left="284"/>
+        <w:t xml:space="preserve">Map korzysta z innych modułów: crane, ship, forklift, display oraz field. </w:t>
+      </w:r>
+      <w:r>
         <w:rPr>
           <w:rFonts w:ascii="Arial" w:hAnsi="Arial" w:cs="Arial"/>
           <w:sz w:val="20"/>
           <w:szCs w:val="20"/>
         </w:rPr>
-      </w:pPr>
+        <w:t>Jest to potrzebne, ponieważ w</w:t>
+      </w:r>
       <w:r>
         <w:rPr>
           <w:rFonts w:ascii="Arial" w:hAnsi="Arial" w:cs="Arial"/>
           <w:sz w:val="20"/>
           <w:szCs w:val="20"/>
         </w:rPr>
-        <w:t>Map zawiera tablicę dwuwymiarową która symuluje port w 2D. Elementami tablicy są obiekty typu field.</w:t>
-      </w:r>
-    </w:p>
-    <w:p>
-      <w:pPr>
-        <w:pStyle w:val="NoSpacing"/>
-        <w:ind w:left="284"/>
-      </w:pPr>
-      <w:r>
-        <w:t>Moduł zawiera następujące procedury:</w:t>
-      </w:r>
-    </w:p>
-    <w:p>
-      <w:pPr>
-        <w:pStyle w:val="NoSpacing"/>
-        <w:ind w:left="284"/>
-      </w:pPr>
-      <w:r>
-        <w:rPr>
-          <w:b/>
-        </w:rPr>
-        <w:t>stopThreads</w:t>
-      </w:r>
-      <w:r>
-        <w:rPr>
-          <w:b/>
-        </w:rPr>
-        <w:t xml:space="preserve">(): void </w:t>
-      </w:r>
-      <w:r>
-        <w:t>– zatrzymuje wszystkie wątki aby program mógł wstrzymać działanie</w:t>
-      </w:r>
-    </w:p>
-    <w:p>
-      <w:pPr>
-        <w:pStyle w:val="NoSpacing"/>
-        <w:ind w:left="284"/>
-      </w:pPr>
-      <w:r>
-        <w:rPr>
-          <w:b/>
-        </w:rPr>
-        <w:t>inMapBounds</w:t>
-      </w:r>
-      <w:r>
-        <w:rPr>
-          <w:b/>
-        </w:rPr>
-        <w:t xml:space="preserve">(pos): bool </w:t>
-      </w:r>
-      <w:r>
-        <w:t>– sprawdza, czy jakieś pole jest w obszarze mapy</w:t>
-      </w:r>
-    </w:p>
-    <w:p>
-      <w:pPr>
-        <w:pStyle w:val="NoSpacing"/>
-        <w:ind w:left="284"/>
-      </w:pPr>
-      <w:r>
-        <w:rPr>
-          <w:b/>
-        </w:rPr>
-        <w:t>distance</w:t>
-      </w:r>
-      <w:r>
-        <w:rPr>
-          <w:b/>
-        </w:rPr>
-        <w:t xml:space="preserve">(coordinates1, coordinates2): int </w:t>
-      </w:r>
-      <w:r>
-        <w:t>– wylicza odległość między dwoma współrzędnymi.</w:t>
-      </w:r>
-    </w:p>
-    <w:p>
-      <w:pPr>
-        <w:pStyle w:val="NoSpacing"/>
-        <w:ind w:left="284"/>
-      </w:pPr>
-      <w:r>
-        <w:rPr>
-          <w:b/>
-        </w:rPr>
-        <w:t xml:space="preserve">commonArea(crane1, crane2): </w:t>
-      </w:r>
-      <w:r>
-        <w:rPr>
-          <w:b/>
-        </w:rPr>
-        <w:t>((int y, int x), height, width)</w:t>
-      </w:r>
-      <w:r>
-        <w:rPr>
-          <w:b/>
-        </w:rPr>
-        <w:t xml:space="preserve"> </w:t>
-      </w:r>
-      <w:r>
-        <w:t>–</w:t>
-      </w:r>
-      <w:r>
-        <w:t xml:space="preserve"> </w:t>
-      </w:r>
-      <w:r>
-        <w:t>wylicza wspólne pole o kształcie prostokąta dla dźwigów crane1 i crane2. Zwraca trójkę: współrzędne lewej górnej kratki, wysokość oraz szerokość wspólnego pola.</w:t>
-      </w:r>
-    </w:p>
-    <w:p>
-      <w:pPr>
-        <w:pStyle w:val="NoSpacing"/>
-        <w:ind w:left="284"/>
-      </w:pPr>
-      <w:r>
-        <w:rPr>
-          <w:b/>
-        </w:rPr>
-        <w:t>commonStorageFields(crane1, crane2): [(int y, int x)]</w:t>
-      </w:r>
-      <w:r>
-        <w:t xml:space="preserve">  – zwraca listę współrzędnych wspólnych pól dźwigów crane1 i crane 2 które są typu Storage, posortowaną po odległości od crane1.</w:t>
-      </w:r>
-    </w:p>
-    <w:p>
-      <w:pPr>
-        <w:ind w:left="284"/>
-        <w:rPr>
-          <w:lang w:val="en-US"/>
-        </w:rPr>
-      </w:pPr>
-      <w:r>
-        <w:rPr>
-          <w:b/>
-          <w:lang w:val="en-US"/>
-        </w:rPr>
-        <w:t>drawMap() : void</w:t>
-      </w:r>
-      <w:r>
-        <w:rPr>
-          <w:lang w:val="en-US"/>
-        </w:rPr>
-        <w:t xml:space="preserve"> – wyświetla mapę</w:t>
-      </w:r>
-      <w:r>
-        <w:rPr>
-          <w:lang w:val="en-US"/>
-        </w:rPr>
-        <w:t xml:space="preserve">               </w:t>
+        <w:t xml:space="preserve"> tym module są tworzeni agenci.</w:t>
+      </w:r>
+    </w:p>
+    <w:p>
+      <w:pPr>
+        <w:pStyle w:val="Heading4"/>
+        <w:ind w:firstLine="284"/>
+      </w:pPr>
+      <w:r>
+        <w:t>Sytuacje niepoprawne</w:t>
       </w:r>
     </w:p>
     <w:p>
@@ -1858,23 +1889,38 @@
           <w:sz w:val="20"/>
           <w:szCs w:val="20"/>
         </w:rPr>
-        <w:t xml:space="preserve">Map korzysta z innych modułów: crane, ship, forklift, display oraz field. </w:t>
-      </w:r>
+        <w:t>W poszczególnych metodach jest sprawdzane, czy dane wejściowe są poprawne. Jeśli tak nie jest, to jest zwracany obiekt None zamiast wyliczonej odpowiedzi.</w:t>
+      </w:r>
+    </w:p>
+    <w:p>
+      <w:pPr>
+        <w:ind w:left="284"/>
+      </w:pPr>
       <w:r>
         <w:rPr>
           <w:rFonts w:ascii="Arial" w:hAnsi="Arial" w:cs="Arial"/>
           <w:sz w:val="20"/>
           <w:szCs w:val="20"/>
         </w:rPr>
-        <w:t>Jest to potrzebne, ponieważ w</w:t>
-      </w:r>
-      <w:r>
-        <w:rPr>
-          <w:rFonts w:ascii="Arial" w:hAnsi="Arial" w:cs="Arial"/>
-          <w:sz w:val="20"/>
-          <w:szCs w:val="20"/>
-        </w:rPr>
-        <w:t xml:space="preserve"> tym module są tworzeni agenci.</w:t>
+        <w:t xml:space="preserve">        </w:t>
+      </w:r>
+    </w:p>
+    <w:p>
+      <w:pPr>
+        <w:pStyle w:val="Heading3"/>
+      </w:pPr>
+      <w:bookmarkStart w:id="6" w:name="_Toc359837058"/>
+      <w:r>
+        <w:t>Field</w:t>
+      </w:r>
+      <w:bookmarkEnd w:id="6"/>
+    </w:p>
+    <w:p>
+      <w:pPr>
+        <w:ind w:firstLine="284"/>
+      </w:pPr>
+      <w:r>
+        <w:t>Moduł który określa typ danego pola na mapie.</w:t>
       </w:r>
     </w:p>
     <w:p>
@@ -1883,67 +1929,6 @@
         <w:ind w:firstLine="284"/>
       </w:pPr>
       <w:r>
-        <w:t>Sytuacje niepoprawne</w:t>
-      </w:r>
-      <w:r>
-        <w:t>: W-Ku TODO</w:t>
-      </w:r>
-    </w:p>
-    <w:p>
-      <w:pPr>
-        <w:ind w:left="284"/>
-        <w:rPr>
-          <w:rFonts w:ascii="Arial" w:hAnsi="Arial" w:cs="Arial"/>
-          <w:sz w:val="20"/>
-          <w:szCs w:val="20"/>
-        </w:rPr>
-      </w:pPr>
-      <w:r>
-        <w:rPr>
-          <w:rFonts w:ascii="Arial" w:hAnsi="Arial" w:cs="Arial"/>
-          <w:sz w:val="20"/>
-          <w:szCs w:val="20"/>
-        </w:rPr>
-        <w:t xml:space="preserve">Kontrola poprawności danych </w:t>
-      </w:r>
-    </w:p>
-    <w:p>
-      <w:pPr>
-        <w:ind w:left="284"/>
-      </w:pPr>
-      <w:r>
-        <w:rPr>
-          <w:rFonts w:ascii="Arial" w:hAnsi="Arial" w:cs="Arial"/>
-          <w:sz w:val="20"/>
-          <w:szCs w:val="20"/>
-        </w:rPr>
-        <w:t xml:space="preserve">        </w:t>
-      </w:r>
-    </w:p>
-    <w:p>
-      <w:pPr>
-        <w:pStyle w:val="Heading3"/>
-      </w:pPr>
-      <w:bookmarkStart w:id="7" w:name="_Toc359837058"/>
-      <w:r>
-        <w:t>Field</w:t>
-      </w:r>
-      <w:bookmarkEnd w:id="7"/>
-    </w:p>
-    <w:p>
-      <w:pPr>
-        <w:ind w:firstLine="284"/>
-      </w:pPr>
-      <w:r>
-        <w:t>Moduł który określa typ danego pola na mapie.</w:t>
-      </w:r>
-    </w:p>
-    <w:p>
-      <w:pPr>
-        <w:pStyle w:val="Heading4"/>
-        <w:ind w:firstLine="284"/>
-      </w:pPr>
-      <w:r>
         <w:t>Opis funkcjonalny modułu</w:t>
       </w:r>
     </w:p>
@@ -1964,6 +1949,7 @@
         <w:ind w:left="284"/>
       </w:pPr>
       <w:r>
+        <w:lastRenderedPageBreak/>
         <w:t>Może być następujących typów:</w:t>
       </w:r>
     </w:p>
@@ -2013,13 +1999,11 @@
         <w:ind w:left="284"/>
       </w:pPr>
       <w:r>
-        <w:lastRenderedPageBreak/>
         <w:t xml:space="preserve">Field zawiera listę, na której są przechowywane obiekty które leżą na danym polu. </w:t>
       </w:r>
     </w:p>
     <w:p>
       <w:pPr>
-        <w:pStyle w:val="NoSpacing"/>
         <w:ind w:left="284"/>
       </w:pPr>
       <w:r>
@@ -2028,7 +2012,6 @@
     </w:p>
     <w:p>
       <w:pPr>
-        <w:pStyle w:val="NoSpacing"/>
         <w:ind w:left="284"/>
       </w:pPr>
       <w:r>
@@ -2049,7 +2032,6 @@
     </w:p>
     <w:p>
       <w:pPr>
-        <w:pStyle w:val="NoSpacing"/>
         <w:ind w:left="284"/>
       </w:pPr>
       <w:r>
@@ -2070,7 +2052,6 @@
     </w:p>
     <w:p>
       <w:pPr>
-        <w:pStyle w:val="NoSpacing"/>
         <w:ind w:left="284"/>
       </w:pPr>
       <w:r>
@@ -2091,7 +2072,6 @@
     </w:p>
     <w:p>
       <w:pPr>
-        <w:pStyle w:val="NoSpacing"/>
         <w:ind w:left="284"/>
       </w:pPr>
       <w:r>
@@ -2112,7 +2092,6 @@
     </w:p>
     <w:p>
       <w:pPr>
-        <w:pStyle w:val="NoSpacing"/>
         <w:ind w:left="284"/>
       </w:pPr>
       <w:r>
@@ -2133,7 +2112,6 @@
     </w:p>
     <w:p>
       <w:pPr>
-        <w:pStyle w:val="NoSpacing"/>
         <w:ind w:left="284"/>
       </w:pPr>
       <w:r>
@@ -2154,7 +2132,6 @@
     </w:p>
     <w:p>
       <w:pPr>
-        <w:pStyle w:val="NoSpacing"/>
         <w:ind w:left="284"/>
       </w:pPr>
       <w:r>
@@ -2175,7 +2152,6 @@
     </w:p>
     <w:p>
       <w:pPr>
-        <w:pStyle w:val="NoSpacing"/>
         <w:ind w:left="284"/>
       </w:pPr>
       <w:r>
@@ -2196,7 +2172,6 @@
     </w:p>
     <w:p>
       <w:pPr>
-        <w:pStyle w:val="NoSpacing"/>
         <w:ind w:left="284"/>
       </w:pPr>
       <w:r>
@@ -2272,10 +2247,45 @@
       <w:pPr>
         <w:pStyle w:val="Heading3"/>
       </w:pPr>
-      <w:bookmarkStart w:id="8" w:name="_Toc359837059"/>
+      <w:bookmarkStart w:id="7" w:name="_Toc359837059"/>
       <w:r>
         <w:t>Crate</w:t>
       </w:r>
+      <w:bookmarkEnd w:id="7"/>
+    </w:p>
+    <w:p>
+      <w:pPr>
+        <w:ind w:left="284"/>
+      </w:pPr>
+      <w:r>
+        <w:t>Moduł który zawiera specyfikacje paczki mieszczącej się na mapie.</w:t>
+      </w:r>
+    </w:p>
+    <w:p>
+      <w:pPr>
+        <w:pStyle w:val="Heading4"/>
+        <w:ind w:firstLine="284"/>
+      </w:pPr>
+      <w:r>
+        <w:t>Opis funkcjonalny modułu</w:t>
+      </w:r>
+    </w:p>
+    <w:p>
+      <w:pPr>
+        <w:ind w:left="284"/>
+      </w:pPr>
+      <w:r>
+        <w:t>W module Crate znajduje się klasa tworząca obiekt paczki, który zawiera informacje o id paczki oraz o jej wadze.</w:t>
+      </w:r>
+    </w:p>
+    <w:p>
+      <w:pPr>
+        <w:pStyle w:val="Heading3"/>
+      </w:pPr>
+      <w:bookmarkStart w:id="8" w:name="_Toc359837060"/>
+      <w:r>
+        <w:t>Crane</w:t>
+      </w:r>
       <w:bookmarkEnd w:id="8"/>
     </w:p>
     <w:p>
@@ -2283,97 +2293,1639 @@
         <w:ind w:left="284"/>
       </w:pPr>
       <w:r>
-        <w:t>Moduł który zawiera specyfikacje paczki mieszczącej się na mapie.</w:t>
-      </w:r>
+        <w:t>Klasa która specyfikuje obiekt dźwigu.</w:t>
+      </w:r>
+    </w:p>
+    <w:p>
+      <w:pPr>
+        <w:pStyle w:val="Heading4"/>
+        <w:ind w:firstLine="284"/>
+      </w:pPr>
+      <w:r>
+        <w:t>Opis funkcjonalny modułu</w:t>
+      </w:r>
+    </w:p>
+    <w:p>
+      <w:pPr>
+        <w:ind w:left="284"/>
+      </w:pPr>
+      <w:r>
+        <w:t>Klasa jest przeznaczona do tworzania agentów stacjonarnych – dźwigów.</w:t>
+      </w:r>
+    </w:p>
+    <w:p>
+      <w:pPr>
+        <w:ind w:left="284"/>
+      </w:pPr>
+      <w:r>
+        <w:lastRenderedPageBreak/>
+        <w:t>Każdy dźwig ma następujące pola:</w:t>
+      </w:r>
+    </w:p>
+    <w:p>
+      <w:pPr>
+        <w:ind w:left="284"/>
+      </w:pPr>
+      <w:r>
+        <w:rPr>
+          <w:b/>
+        </w:rPr>
+        <w:t>Id</w:t>
+      </w:r>
+      <w:r>
+        <w:rPr>
+          <w:b/>
+        </w:rPr>
+        <w:t>: int</w:t>
+      </w:r>
+      <w:r>
+        <w:t xml:space="preserve"> – id różniące się dla każdego dźwigu</w:t>
+      </w:r>
+    </w:p>
+    <w:p>
+      <w:pPr>
+        <w:ind w:left="284"/>
+      </w:pPr>
+      <w:r>
+        <w:rPr>
+          <w:b/>
+        </w:rPr>
+        <w:t>Position</w:t>
+      </w:r>
+      <w:r>
+        <w:rPr>
+          <w:b/>
+        </w:rPr>
+        <w:t>: (int y, int x)</w:t>
+      </w:r>
+      <w:r>
+        <w:t xml:space="preserve"> – pozycja dźwigu na mapie</w:t>
+      </w:r>
+    </w:p>
+    <w:p>
+      <w:pPr>
+        <w:ind w:left="284"/>
+      </w:pPr>
+      <w:r>
+        <w:rPr>
+          <w:b/>
+        </w:rPr>
+        <w:t>Reach</w:t>
+      </w:r>
+      <w:r>
+        <w:rPr>
+          <w:b/>
+        </w:rPr>
+        <w:t>: int</w:t>
+      </w:r>
+      <w:r>
+        <w:t xml:space="preserve"> – zasięg dźwigu</w:t>
+      </w:r>
+    </w:p>
+    <w:p>
+      <w:pPr>
+        <w:ind w:left="284"/>
+      </w:pPr>
+      <w:r>
+        <w:rPr>
+          <w:b/>
+        </w:rPr>
+        <w:t>Angle</w:t>
+      </w:r>
+      <w:r>
+        <w:rPr>
+          <w:b/>
+        </w:rPr>
+        <w:t>: float</w:t>
+      </w:r>
+      <w:r>
+        <w:t xml:space="preserve"> </w:t>
+      </w:r>
+      <w:r>
+        <w:t xml:space="preserve"> – kąt ramienia</w:t>
+      </w:r>
+    </w:p>
+    <w:p>
+      <w:pPr>
+        <w:ind w:left="284"/>
+      </w:pPr>
+      <w:r>
+        <w:rPr>
+          <w:b/>
+        </w:rPr>
+        <w:t>hookDistance</w:t>
+      </w:r>
+      <w:r>
+        <w:rPr>
+          <w:b/>
+        </w:rPr>
+        <w:t>: float</w:t>
+      </w:r>
+      <w:r>
+        <w:t xml:space="preserve"> – odległość haku na ramieniu dźwigu</w:t>
+      </w:r>
+    </w:p>
+    <w:p>
+      <w:pPr>
+        <w:ind w:left="284"/>
+      </w:pPr>
+      <w:r>
+        <w:rPr>
+          <w:b/>
+        </w:rPr>
+        <w:t>neighbours</w:t>
+      </w:r>
+      <w:r>
+        <w:rPr>
+          <w:b/>
+        </w:rPr>
+        <w:t>: [Crane]</w:t>
+      </w:r>
+      <w:r>
+        <w:t xml:space="preserve"> </w:t>
+      </w:r>
+      <w:r>
+        <w:t>– lista dźwigów, z którym obiekt ma ws</w:t>
+      </w:r>
+      <w:r>
+        <w:t>pólne pole, a więc sąsiedzi dźwigu</w:t>
+      </w:r>
+    </w:p>
+    <w:p>
+      <w:pPr>
+        <w:ind w:left="284"/>
+      </w:pPr>
+      <w:r>
+        <w:rPr>
+          <w:b/>
+        </w:rPr>
+        <w:t>map</w:t>
+      </w:r>
+      <w:r>
+        <w:rPr>
+          <w:b/>
+        </w:rPr>
+        <w:t>: Map</w:t>
+      </w:r>
+      <w:r>
+        <w:t xml:space="preserve"> – obiekt pomagający odczytać zawartość pól z okolicy dźwigu</w:t>
+      </w:r>
+    </w:p>
+    <w:p>
+      <w:pPr>
+        <w:ind w:left="284"/>
+      </w:pPr>
+      <w:r>
+        <w:rPr>
+          <w:b/>
+        </w:rPr>
+        <w:t>crate</w:t>
+      </w:r>
+      <w:r>
+        <w:rPr>
+          <w:b/>
+        </w:rPr>
+        <w:t>: Crate</w:t>
+      </w:r>
+      <w:r>
+        <w:t xml:space="preserve"> – paczka która jest aktualnie przenoszona przez dźwig</w:t>
+      </w:r>
+    </w:p>
+    <w:p>
+      <w:pPr>
+        <w:ind w:left="284"/>
+      </w:pPr>
+      <w:r>
+        <w:rPr>
+          <w:b/>
+        </w:rPr>
+        <w:t>averageTime</w:t>
+      </w:r>
+      <w:r>
+        <w:rPr>
+          <w:b/>
+        </w:rPr>
+        <w:t>: float</w:t>
+      </w:r>
+      <w:r>
+        <w:t xml:space="preserve"> – średni czas dla dźwigu jaki zajmuje mu dostarczenie paczki na statek</w:t>
+      </w:r>
+    </w:p>
+    <w:p>
+      <w:pPr>
+        <w:ind w:left="284"/>
+      </w:pPr>
+      <w:r>
+        <w:rPr>
+          <w:b/>
+        </w:rPr>
+        <w:t>passedPackages</w:t>
+      </w:r>
+      <w:r>
+        <w:rPr>
+          <w:b/>
+        </w:rPr>
+        <w:t>: int</w:t>
+      </w:r>
+      <w:r>
+        <w:t xml:space="preserve"> – liczba paczek, które zostały podane przez dźwig</w:t>
+      </w:r>
+    </w:p>
+    <w:p>
+      <w:pPr>
+        <w:ind w:left="284"/>
+      </w:pPr>
+      <w:r>
+        <w:rPr>
+          <w:b/>
+        </w:rPr>
+        <w:t>messages</w:t>
+      </w:r>
+      <w:r>
+        <w:rPr>
+          <w:b/>
+        </w:rPr>
+        <w:t>: Queue</w:t>
+      </w:r>
+      <w:r>
+        <w:t xml:space="preserve"> – kolejka do odczytywania wiadomości</w:t>
+      </w:r>
+    </w:p>
+    <w:p>
+      <w:pPr>
+        <w:ind w:left="284"/>
+      </w:pPr>
+      <w:r>
+        <w:rPr>
+          <w:b/>
+        </w:rPr>
+        <w:t>negotiate</w:t>
+      </w:r>
+      <w:r>
+        <w:rPr>
+          <w:b/>
+        </w:rPr>
+        <w:t>: Queue</w:t>
+      </w:r>
+      <w:r>
+        <w:t xml:space="preserve"> – kolejka na odpowiedzi dotyczących negocjacji</w:t>
+      </w:r>
+    </w:p>
+    <w:p>
+      <w:pPr>
+        <w:ind w:left="284"/>
+      </w:pPr>
+      <w:r>
+        <w:rPr>
+          <w:b/>
+        </w:rPr>
+        <w:t>tasks</w:t>
+      </w:r>
+      <w:r>
+        <w:rPr>
+          <w:b/>
+        </w:rPr>
+        <w:t>: []</w:t>
+      </w:r>
+      <w:r>
+        <w:t xml:space="preserve"> – lista z zadaniami do wykonania przez dźwig (np. </w:t>
+      </w:r>
+      <w:r>
+        <w:t>podnieć, upuść, obruć się...)</w:t>
+      </w:r>
+    </w:p>
+    <w:p>
+      <w:pPr>
+        <w:ind w:left="284"/>
+      </w:pPr>
+      <w:r>
+        <w:rPr>
+          <w:b/>
+        </w:rPr>
+        <w:t>directToShip</w:t>
+      </w:r>
+      <w:r>
+        <w:rPr>
+          <w:b/>
+        </w:rPr>
+        <w:t>: bool</w:t>
+      </w:r>
+      <w:r>
+        <w:t xml:space="preserve"> </w:t>
+      </w:r>
+      <w:r>
+        <w:t>–</w:t>
+      </w:r>
+      <w:r>
+        <w:t xml:space="preserve"> </w:t>
+      </w:r>
+      <w:r>
+        <w:t>wartość boolowska mówiąca, czy dźwig jest bezpośrednio przy statku</w:t>
+      </w:r>
+    </w:p>
+    <w:p>
+      <w:pPr>
+        <w:ind w:left="284"/>
+      </w:pPr>
+      <w:r>
+        <w:rPr>
+          <w:b/>
+        </w:rPr>
+        <w:t>hops</w:t>
+      </w:r>
+      <w:r>
+        <w:t xml:space="preserve"> – liczba przeskoków do statku, czyli liczba dźwigów między obiektem a statkiem na ścieżce do statku</w:t>
+      </w:r>
+    </w:p>
+    <w:p>
+      <w:pPr>
+        <w:ind w:left="284"/>
+      </w:pPr>
+      <w:r>
+        <w:rPr>
+          <w:b/>
+        </w:rPr>
+        <w:t>wanted</w:t>
+      </w:r>
+      <w:r>
+        <w:rPr>
+          <w:b/>
+        </w:rPr>
+        <w:t>: [int]</w:t>
+      </w:r>
+      <w:r>
+        <w:t xml:space="preserve"> – lista id potrzebnych paczek przez statek</w:t>
+      </w:r>
+    </w:p>
+    <w:p>
+      <w:pPr>
+        <w:ind w:left="284"/>
+      </w:pPr>
+      <w:r>
+        <w:rPr>
+          <w:b/>
+        </w:rPr>
+        <w:t>onMyArea</w:t>
+      </w:r>
+      <w:r>
+        <w:rPr>
+          <w:b/>
+        </w:rPr>
+        <w:t>: [int]</w:t>
+      </w:r>
+      <w:r>
+        <w:t xml:space="preserve"> – lista paczek na polach w zasięgu dźwigu</w:t>
+      </w:r>
+    </w:p>
+    <w:p>
+      <w:pPr>
+        <w:ind w:left="284"/>
+      </w:pPr>
+      <w:r>
+        <w:rPr>
+          <w:b/>
+        </w:rPr>
+        <w:t>negotiations</w:t>
+      </w:r>
+      <w:r>
+        <w:rPr>
+          <w:b/>
+        </w:rPr>
+        <w:t>: bool</w:t>
+      </w:r>
+      <w:r>
+        <w:t xml:space="preserve"> – wartość, która mówi czy dźwig jest w trakcie negocjacji</w:t>
+      </w:r>
+    </w:p>
+    <w:p>
+      <w:pPr>
+        <w:ind w:left="284"/>
+      </w:pPr>
+      <w:r>
+        <w:t>Dźwig zawiera następujące metody:</w:t>
+      </w:r>
+    </w:p>
+    <w:p>
+      <w:pPr>
+        <w:ind w:left="284"/>
+      </w:pPr>
+      <w:r>
+        <w:rPr>
+          <w:b/>
+        </w:rPr>
+        <w:t>mainLoop</w:t>
+      </w:r>
+      <w:r>
+        <w:rPr>
+          <w:b/>
+        </w:rPr>
+        <w:t>(): void</w:t>
+      </w:r>
+      <w:r>
+        <w:t xml:space="preserve"> – główna pętla obiektu w której jest zapisane jego działanie</w:t>
+      </w:r>
+    </w:p>
+    <w:p>
+      <w:pPr>
+        <w:ind w:left="284"/>
+      </w:pPr>
+      <w:r>
+        <w:rPr>
+          <w:b/>
+        </w:rPr>
+        <w:t>doWork</w:t>
+      </w:r>
+      <w:r>
+        <w:rPr>
+          <w:b/>
+        </w:rPr>
+        <w:t>(): void</w:t>
+      </w:r>
+      <w:r>
+        <w:t xml:space="preserve"> </w:t>
+      </w:r>
+      <w:r>
+        <w:t>–</w:t>
+      </w:r>
+      <w:r>
+        <w:t xml:space="preserve"> </w:t>
+      </w:r>
+      <w:r>
+        <w:t>procedura w</w:t>
+      </w:r>
+      <w:r>
+        <w:t xml:space="preserve"> której są analizowane kolejne kroki jakie dźwig musi podjąć aby przemieścić paczkę</w:t>
+      </w:r>
+    </w:p>
+    <w:p>
+      <w:pPr>
+        <w:ind w:left="284"/>
+      </w:pPr>
+      <w:r>
+        <w:rPr>
+          <w:b/>
+        </w:rPr>
+        <w:t>examineSurroundings</w:t>
+      </w:r>
+      <w:r>
+        <w:rPr>
+          <w:b/>
+        </w:rPr>
+        <w:t>(): void</w:t>
+      </w:r>
+      <w:r>
+        <w:t xml:space="preserve"> – dźwig sprawdza dzięki tej metodzie swoje otoczenie, tzn czy jest bezpośrednio przy statku oraz jakie paczki leżą w jego zasięgu</w:t>
+      </w:r>
+    </w:p>
+    <w:p>
+      <w:pPr>
+        <w:ind w:left="284"/>
+      </w:pPr>
+      <w:r>
+        <w:rPr>
+          <w:b/>
+        </w:rPr>
+        <w:t>getPackageToDeliver</w:t>
+      </w:r>
+      <w:r>
+        <w:rPr>
+          <w:b/>
+        </w:rPr>
+        <w:t>(): void</w:t>
+      </w:r>
+      <w:r>
+        <w:t xml:space="preserve"> – metoda w której dźwig ustala kto ma się zająć daną paczką która jest w jego zasięgu i przenosi ją jeśli wygra negocjacje</w:t>
+      </w:r>
+    </w:p>
+    <w:p>
+      <w:pPr>
+        <w:ind w:left="284"/>
+      </w:pPr>
+      <w:r>
+        <w:rPr>
+          <w:b/>
+        </w:rPr>
+        <w:lastRenderedPageBreak/>
+        <w:t>readMessage</w:t>
+      </w:r>
+      <w:r>
+        <w:rPr>
+          <w:b/>
+        </w:rPr>
+        <w:t>() : void</w:t>
+      </w:r>
+      <w:r>
+        <w:t xml:space="preserve"> –</w:t>
+      </w:r>
+      <w:r>
+        <w:t xml:space="preserve"> </w:t>
+      </w:r>
+      <w:r>
+        <w:t>odczytuje wiadomość z kolej</w:t>
+      </w:r>
+      <w:r>
+        <w:t>k</w:t>
+      </w:r>
+      <w:r>
+        <w:t>i messages i</w:t>
+      </w:r>
+      <w:r>
+        <w:t xml:space="preserve"> podejmuje właściwe kroki w odpowiedzi na tą wiadomość</w:t>
+      </w:r>
+    </w:p>
+    <w:p>
+      <w:pPr>
+        <w:ind w:left="284"/>
+      </w:pPr>
+      <w:r>
+        <w:rPr>
+          <w:b/>
+        </w:rPr>
+        <w:t>informOthers</w:t>
+      </w:r>
+      <w:r>
+        <w:rPr>
+          <w:b/>
+        </w:rPr>
+        <w:t>(): void</w:t>
+      </w:r>
+      <w:r>
+        <w:t xml:space="preserve"> – informuje sąsiadów o tym, że </w:t>
+      </w:r>
+      <w:r>
+        <w:t>zna</w:t>
+      </w:r>
+      <w:r>
+        <w:t xml:space="preserve"> </w:t>
+      </w:r>
+      <w:r>
+        <w:t>ścieżkę</w:t>
+      </w:r>
+      <w:r>
+        <w:t xml:space="preserve"> do statku</w:t>
+      </w:r>
+    </w:p>
+    <w:p>
+      <w:pPr>
+        <w:ind w:left="284"/>
+      </w:pPr>
+      <w:r>
+        <w:rPr>
+          <w:b/>
+        </w:rPr>
+        <w:t>keepBusy</w:t>
+      </w:r>
+      <w:r>
+        <w:rPr>
+          <w:b/>
+        </w:rPr>
+        <w:t>(): void</w:t>
+      </w:r>
+      <w:r>
+        <w:t xml:space="preserve"> – w czasie kiedy nie ma więcej zadań do wykonania, dźwig zajmuje się samym sobą nie przeszkad</w:t>
+      </w:r>
+      <w:bookmarkStart w:id="9" w:name="_GoBack"/>
+      <w:bookmarkEnd w:id="9"/>
+      <w:r>
+        <w:t>zając innym</w:t>
+      </w:r>
+    </w:p>
+    <w:p>
+      <w:pPr>
+        <w:ind w:left="284"/>
+      </w:pPr>
+      <w:r>
+        <w:rPr>
+          <w:b/>
+        </w:rPr>
+        <w:t>takeOff</w:t>
+      </w:r>
+      <w:r>
+        <w:rPr>
+          <w:b/>
+        </w:rPr>
+        <w:t>(pos): Crate</w:t>
+      </w:r>
+      <w:r>
+        <w:t xml:space="preserve"> – dźwig zabiera ze stosu paczkę z podanego pola</w:t>
+      </w:r>
+    </w:p>
+    <w:p>
+      <w:pPr>
+        <w:ind w:left="284"/>
+      </w:pPr>
+      <w:r>
+        <w:rPr>
+          <w:b/>
+        </w:rPr>
+        <w:t>passOn</w:t>
+      </w:r>
+      <w:r>
+        <w:rPr>
+          <w:b/>
+        </w:rPr>
+        <w:t>(Crane): Crate</w:t>
+      </w:r>
+      <w:r>
+        <w:t xml:space="preserve"> – podaje wybranemu dźwigowi paczkę, którą aktualnie trzyma</w:t>
+      </w:r>
+    </w:p>
+    <w:p>
+      <w:pPr>
+        <w:ind w:left="284"/>
+      </w:pPr>
+      <w:r>
+        <w:rPr>
+          <w:b/>
+        </w:rPr>
+        <w:t>loadShip</w:t>
+      </w:r>
+      <w:r>
+        <w:rPr>
+          <w:b/>
+        </w:rPr>
+        <w:t>(): Crate</w:t>
+      </w:r>
+      <w:r>
+        <w:t xml:space="preserve"> – jeśli dźwig znajduje się bezpośrednio przy statku to może załadować statek paczką którą aktualnie trzyma</w:t>
+      </w:r>
+    </w:p>
+    <w:p>
+      <w:pPr>
+        <w:ind w:left="284"/>
+      </w:pPr>
+      <w:r>
+        <w:t>Crane korzysta również z innych modułów: Message to przesyłania wiadomości oraz Field do sprawdzania typu pól i ich zawartości.</w:t>
+      </w:r>
+    </w:p>
+    <w:p>
+      <w:pPr>
+        <w:pStyle w:val="Heading4"/>
+        <w:ind w:firstLine="284"/>
+      </w:pPr>
+      <w:r>
+        <w:t>Charakterystyka działania modułu</w:t>
+      </w:r>
+    </w:p>
+    <w:p>
+      <w:pPr>
+        <w:ind w:left="284"/>
+      </w:pPr>
+      <w:r>
+        <w:t>Działanie agenta jest spisane w metodzie mainloop. Polega na trzech etapach:</w:t>
+      </w:r>
+    </w:p>
+    <w:p>
+      <w:pPr>
+        <w:pStyle w:val="ListParagraph"/>
+        <w:numPr>
+          <w:ilvl w:val="0"/>
+          <w:numId w:val="1"/>
+        </w:numPr>
+      </w:pPr>
+      <w:r>
+        <w:t>Sprawdzeniu swojej okolicy. W celu dowiedzenia się jakich agent ma sąsiadów oraz jakie paczki leżą w jego polu zasięgu, dźwig przeszukuje swoje dostępne pola oraz dowiaduje się o jego otoczeniu.</w:t>
+      </w:r>
+    </w:p>
+    <w:p>
+      <w:pPr>
+        <w:pStyle w:val="ListParagraph"/>
+        <w:numPr>
+          <w:ilvl w:val="0"/>
+          <w:numId w:val="1"/>
+        </w:numPr>
+      </w:pPr>
+      <w:r>
+        <w:t>Czytaniu wiadomości. Agent dowiaduje się od statku jakich paczek on potrzebuje poprzez odczytanie wiadomości z kolejki. Poprzez czytanie wiadomości, agent może się dowiedzieć o propozycjach jakie inni agenci mają do zaoferowania.</w:t>
+      </w:r>
+    </w:p>
+    <w:p>
+      <w:pPr>
+        <w:pStyle w:val="ListParagraph"/>
+        <w:numPr>
+          <w:ilvl w:val="0"/>
+          <w:numId w:val="1"/>
+        </w:numPr>
+      </w:pPr>
+      <w:r>
+        <w:t>Wykonaniu pracy. Na podstawie informacji o swoim otoczeniu oraz wiadomości jakie agent dostał w potrzebnym kroku, agent może zacząć swoją pracę – ustalanie oraz przenoszenie odpowiednich paczek w kierunku statku.</w:t>
+      </w:r>
+    </w:p>
+    <w:p>
+      <w:pPr>
+        <w:pStyle w:val="Heading4"/>
+        <w:ind w:firstLine="284"/>
+      </w:pPr>
+      <w:r>
+        <w:t>Sytuacje niepoprawne</w:t>
+      </w:r>
+    </w:p>
+    <w:p>
+      <w:pPr>
+        <w:ind w:left="284"/>
+      </w:pPr>
+      <w:r>
+        <w:t>W celu uniknięcia sytuacji, gdzie dwa dźwigi chcą zabrać się jednocześnie za jakieś pole, przed rozpoczęciem ruchu dźwig sprawdza, czy dane pole nie jest zablokowane semaforem. Jeśli nie, to blokuje takie pole aby żaden inny dźwig nie przeszkadzał mu w pracy i zwalnia dopiero kiedy skończył rozładowywać stos paczek i uchwycił paczkę którą był z</w:t>
+      </w:r>
+      <w:r>
+        <w:t>ainteresowany. Jeśli pole jedna</w:t>
+      </w:r>
+      <w:r>
+        <w:t>k było zablokowane, to dźwig pr</w:t>
+      </w:r>
+      <w:r>
+        <w:t>zechodzi do następnego zadania i wraca do tego pola później.</w:t>
+      </w:r>
+    </w:p>
+    <w:p>
+      <w:pPr>
+        <w:ind w:left="284"/>
+      </w:pPr>
     </w:p>
     <w:p>
       <w:pPr>
         <w:pStyle w:val="Heading3"/>
       </w:pPr>
-      <w:bookmarkStart w:id="9" w:name="_Toc359837060"/>
-      <w:r>
-        <w:t>Crane</w:t>
-      </w:r>
-      <w:bookmarkEnd w:id="9"/>
-    </w:p>
-    <w:p>
-      <w:pPr>
-        <w:ind w:left="284"/>
-      </w:pPr>
-      <w:r>
-        <w:t>Klasa która specyfikuje obiekt dźwigu.</w:t>
+      <w:bookmarkStart w:id="10" w:name="_Toc359837061"/>
+      <w:r>
+        <w:t>Forklift</w:t>
+      </w:r>
+      <w:bookmarkEnd w:id="10"/>
+    </w:p>
+    <w:p>
+      <w:pPr>
+        <w:ind w:left="284"/>
+      </w:pPr>
+      <w:r>
+        <w:t>Klasa która specyfikuje obiekt wózka widłowego.</w:t>
+      </w:r>
+    </w:p>
+    <w:p>
+      <w:pPr>
+        <w:pStyle w:val="Heading4"/>
+        <w:ind w:firstLine="284"/>
+      </w:pPr>
+      <w:r>
+        <w:t>Opis funkcjonalny modułu</w:t>
+      </w:r>
+    </w:p>
+    <w:p>
+      <w:pPr>
+        <w:ind w:left="284"/>
+      </w:pPr>
+      <w:r>
+        <w:t>Klasa jest przeznaczona do tworzania agentów stacjonarnych –</w:t>
+      </w:r>
+      <w:r>
+        <w:t xml:space="preserve"> wózków widłowych</w:t>
+      </w:r>
+      <w:r>
+        <w:t>.</w:t>
+      </w:r>
+      <w:r>
+        <w:t xml:space="preserve"> Są to mobilni agenci, którzy poruszają się po polach gdzie dźwigi nie mają zasięgu. Gdy zauważą potrzebną paczkę, to przekazują ją dźwigowi.</w:t>
+      </w:r>
+    </w:p>
+    <w:p>
+      <w:pPr>
+        <w:ind w:left="284"/>
+      </w:pPr>
+      <w:r>
+        <w:t>Zawiera następujące pola:</w:t>
+      </w:r>
+    </w:p>
+    <w:p>
+      <w:pPr>
+        <w:ind w:left="284"/>
+      </w:pPr>
+      <w:r>
+        <w:rPr>
+          <w:b/>
+        </w:rPr>
+        <w:lastRenderedPageBreak/>
+        <w:t>Position</w:t>
+      </w:r>
+      <w:r>
+        <w:rPr>
+          <w:b/>
+        </w:rPr>
+        <w:t>: (int y, intx)</w:t>
+      </w:r>
+      <w:r>
+        <w:t xml:space="preserve"> – aktualna pozycja wózka na mapie</w:t>
+      </w:r>
+    </w:p>
+    <w:p>
+      <w:pPr>
+        <w:ind w:left="284"/>
+      </w:pPr>
+      <w:r>
+        <w:rPr>
+          <w:b/>
+        </w:rPr>
+        <w:t>Angle</w:t>
+      </w:r>
+      <w:r>
+        <w:rPr>
+          <w:b/>
+        </w:rPr>
+        <w:t>: float</w:t>
+      </w:r>
+      <w:r>
+        <w:t xml:space="preserve"> – kąt ramienia wózka</w:t>
+      </w:r>
+    </w:p>
+    <w:p>
+      <w:pPr>
+        <w:ind w:left="284"/>
+      </w:pPr>
+      <w:r>
+        <w:rPr>
+          <w:b/>
+        </w:rPr>
+        <w:t>Crate</w:t>
+      </w:r>
+      <w:r>
+        <w:rPr>
+          <w:b/>
+        </w:rPr>
+        <w:t>: Crate</w:t>
+      </w:r>
+      <w:r>
+        <w:t xml:space="preserve"> – obiekt paczki którą wózek aktualnie wiezie</w:t>
+      </w:r>
+    </w:p>
+    <w:p>
+      <w:pPr>
+        <w:ind w:left="284"/>
+      </w:pPr>
+      <w:r>
+        <w:rPr>
+          <w:b/>
+        </w:rPr>
+        <w:t>Messages</w:t>
+      </w:r>
+      <w:r>
+        <w:rPr>
+          <w:b/>
+        </w:rPr>
+        <w:t>: Queue</w:t>
+      </w:r>
+      <w:r>
+        <w:t xml:space="preserve"> – kolejka wiadomości przychodzących.</w:t>
+      </w:r>
+    </w:p>
+    <w:p>
+      <w:pPr>
+        <w:ind w:left="284"/>
+      </w:pPr>
+      <w:r>
+        <w:rPr>
+          <w:b/>
+        </w:rPr>
+        <w:t>Way</w:t>
+      </w:r>
+      <w:r>
+        <w:rPr>
+          <w:b/>
+        </w:rPr>
+        <w:t>: [(int y, int x)]</w:t>
+      </w:r>
+      <w:r>
+        <w:t xml:space="preserve">  - lista kolejnych współ</w:t>
+      </w:r>
+      <w:r>
+        <w:t>rzę</w:t>
+      </w:r>
+      <w:r>
+        <w:t>dnych na których ma poruszać się wózek</w:t>
+      </w:r>
+    </w:p>
+    <w:p>
+      <w:pPr>
+        <w:ind w:left="284"/>
+      </w:pPr>
+      <w:r>
+        <w:t>Wózek zawiera następujące metody:</w:t>
+      </w:r>
+    </w:p>
+    <w:p>
+      <w:pPr>
+        <w:ind w:left="284"/>
+      </w:pPr>
+      <w:r>
+        <w:rPr>
+          <w:b/>
+        </w:rPr>
+        <w:t>mainLoop</w:t>
+      </w:r>
+      <w:r>
+        <w:rPr>
+          <w:b/>
+        </w:rPr>
+        <w:t>(): void</w:t>
+      </w:r>
+      <w:r>
+        <w:t xml:space="preserve">  – główna pętla działania obiektu. Zawiera pętlę z instrukcjami do działania.</w:t>
+      </w:r>
+    </w:p>
+    <w:p>
+      <w:pPr>
+        <w:ind w:left="284"/>
+      </w:pPr>
+      <w:r>
+        <w:rPr>
+          <w:b/>
+        </w:rPr>
+        <w:t>continueWay</w:t>
+      </w:r>
+      <w:r>
+        <w:rPr>
+          <w:b/>
+        </w:rPr>
+        <w:t>(): void</w:t>
+      </w:r>
+      <w:r>
+        <w:t xml:space="preserve"> – przemieszcza się do następnego pola z listy Way</w:t>
+      </w:r>
+    </w:p>
+    <w:p>
+      <w:pPr>
+        <w:ind w:left="284"/>
+      </w:pPr>
+      <w:r>
+        <w:rPr>
+          <w:b/>
+        </w:rPr>
+        <w:t>readMessages() : void</w:t>
+      </w:r>
+      <w:r>
+        <w:t xml:space="preserve"> </w:t>
+      </w:r>
+      <w:r>
+        <w:t>– odczytuje wiadomości z kolejki</w:t>
+      </w:r>
+    </w:p>
+    <w:p>
+      <w:pPr>
+        <w:ind w:left="284"/>
+      </w:pPr>
+      <w:r>
+        <w:rPr>
+          <w:b/>
+        </w:rPr>
+        <w:t>drop(): void</w:t>
+      </w:r>
+      <w:r>
+        <w:t xml:space="preserve"> – wózek upuszcza paczkę na pole które znajduje się tuż przed nim</w:t>
+      </w:r>
+    </w:p>
+    <w:p>
+      <w:pPr>
+        <w:ind w:left="284"/>
+      </w:pPr>
+      <w:r>
+        <w:rPr>
+          <w:b/>
+        </w:rPr>
+        <w:t>grab(): void</w:t>
+      </w:r>
+      <w:r>
+        <w:t xml:space="preserve"> – wózek podnosi paczkę z pola które znajduje się tuż przed nim</w:t>
+      </w:r>
+    </w:p>
+    <w:p>
+      <w:pPr>
+        <w:ind w:left="284"/>
+      </w:pPr>
+      <w:r>
+        <w:rPr>
+          <w:b/>
+        </w:rPr>
+        <w:t>turnRight</w:t>
+      </w:r>
+      <w:r>
+        <w:rPr>
+          <w:b/>
+        </w:rPr>
+        <w:t>: void</w:t>
+      </w:r>
+      <w:r>
+        <w:t xml:space="preserve"> –</w:t>
+      </w:r>
+      <w:r>
+        <w:t xml:space="preserve"> </w:t>
+      </w:r>
+      <w:r>
+        <w:t xml:space="preserve">metoda która porusza wózek w </w:t>
+      </w:r>
+      <w:r>
+        <w:t>prawo</w:t>
+      </w:r>
+    </w:p>
+    <w:p>
+      <w:pPr>
+        <w:ind w:left="284"/>
+      </w:pPr>
+      <w:r>
+        <w:rPr>
+          <w:b/>
+        </w:rPr>
+        <w:t>turnLeft(): void</w:t>
+      </w:r>
+      <w:r>
+        <w:t xml:space="preserve"> –</w:t>
+      </w:r>
+      <w:r>
+        <w:t xml:space="preserve"> </w:t>
+      </w:r>
+      <w:r>
+        <w:t xml:space="preserve">metoda </w:t>
+      </w:r>
+      <w:r>
+        <w:t>która porusza wózek w lewo</w:t>
+      </w:r>
+    </w:p>
+    <w:p>
+      <w:pPr>
+        <w:ind w:left="284"/>
+      </w:pPr>
+      <w:r>
+        <w:rPr>
+          <w:b/>
+        </w:rPr>
+        <w:t>forward(): void</w:t>
+      </w:r>
+      <w:r>
+        <w:t xml:space="preserve"> – metoda która porusza wózek do przodu</w:t>
+      </w:r>
+    </w:p>
+    <w:p>
+      <w:pPr>
+        <w:pStyle w:val="Heading4"/>
+        <w:ind w:firstLine="284"/>
+      </w:pPr>
+      <w:r>
+        <w:t>Charakterystyka działania modułu</w:t>
+      </w:r>
+    </w:p>
+    <w:p>
+      <w:pPr>
+        <w:ind w:left="284"/>
+      </w:pPr>
+      <w:r>
+        <w:t>Główne działanie wózka jest opisane w pętli mainLoop. Jest ono następujące:</w:t>
+      </w:r>
+    </w:p>
+    <w:p>
+      <w:pPr>
+        <w:pStyle w:val="ListParagraph"/>
+        <w:numPr>
+          <w:ilvl w:val="0"/>
+          <w:numId w:val="3"/>
+        </w:numPr>
+      </w:pPr>
+      <w:r>
+        <w:t>Wózek nasłuchuje wiadomości o potrzebnych paczkach.</w:t>
+      </w:r>
+    </w:p>
+    <w:p>
+      <w:pPr>
+        <w:pStyle w:val="ListParagraph"/>
+        <w:numPr>
+          <w:ilvl w:val="0"/>
+          <w:numId w:val="3"/>
+        </w:numPr>
+      </w:pPr>
+      <w:r>
+        <w:t>R</w:t>
+      </w:r>
+      <w:r>
+        <w:t>ozgląda się po polu do którego został przydzielony. Szuka za potrzebnymi paczkami zgłoszonymi przez statek.</w:t>
+      </w:r>
+    </w:p>
+    <w:p>
+      <w:pPr>
+        <w:pStyle w:val="ListParagraph"/>
+        <w:numPr>
+          <w:ilvl w:val="0"/>
+          <w:numId w:val="3"/>
+        </w:numPr>
+      </w:pPr>
+      <w:r>
+        <w:t>Gdy paczka zostanie znaleziona, wózek negocjuje z najbliższymi dźwigami o tym komu powinien przekazać paczkę.</w:t>
+      </w:r>
+    </w:p>
+    <w:p>
+      <w:pPr>
+        <w:pStyle w:val="ListParagraph"/>
+        <w:numPr>
+          <w:ilvl w:val="0"/>
+          <w:numId w:val="3"/>
+        </w:numPr>
+      </w:pPr>
+      <w:r>
+        <w:t>Wózek komunikuje się z innymi wózkami dopytując się o ich pozycję i negocjując kto powinien podjechać na pola które nie są w zasięgu żadnego dźwigu i na których nie ma żadnego wózka.</w:t>
+      </w:r>
+    </w:p>
+    <w:p>
+      <w:pPr>
+        <w:pStyle w:val="ListParagraph"/>
+        <w:numPr>
+          <w:ilvl w:val="0"/>
+          <w:numId w:val="3"/>
+        </w:numPr>
+      </w:pPr>
+      <w:r>
+        <w:t xml:space="preserve">Jeśli wózek wygra negocjacje to przemieszcza się do </w:t>
+      </w:r>
+      <w:r>
+        <w:t>takiego pola. Algorytm przechodzi w pętli do punktu 1.</w:t>
+      </w:r>
+    </w:p>
+    <w:p>
+      <w:pPr>
+        <w:pStyle w:val="Heading4"/>
+        <w:ind w:firstLine="284"/>
+      </w:pPr>
+      <w:r>
+        <w:t>Sytuacje niepoprawne</w:t>
+      </w:r>
+    </w:p>
+    <w:p>
+      <w:pPr>
+        <w:ind w:left="284"/>
+      </w:pPr>
+      <w:r>
+        <w:t>W celu uniknięcia wjechania na niedostępne pole (na którym jest paczka lub na którym znajduje sie dźwig), każde pole jest sprawdzane przed przemieszczeniem się. Jeśli jest to pole typu Crane, to wózek nie może tam wjechać, jeśli jest typu Storage to musi być puste (lub z ewentualnie jedną paczką, którą wózek podniesie) oraz zablokowane przez wózek semaforem, tak aby nikt nie przeszkadzał wózkowi w trasie.</w:t>
       </w:r>
     </w:p>
     <w:p>
       <w:pPr>
         <w:pStyle w:val="Heading3"/>
       </w:pPr>
-      <w:bookmarkStart w:id="10" w:name="_Toc359837061"/>
-      <w:r>
-        <w:t>Forklift</w:t>
-      </w:r>
-      <w:bookmarkEnd w:id="10"/>
-    </w:p>
-    <w:p>
-      <w:pPr>
-        <w:ind w:left="284"/>
-      </w:pPr>
-      <w:r>
-        <w:t xml:space="preserve">Klasa która specyfikuje obiekt </w:t>
-      </w:r>
-      <w:r>
-        <w:t>wózka widłowego</w:t>
-      </w:r>
-      <w:r>
-        <w:t>.</w:t>
+      <w:bookmarkStart w:id="11" w:name="_Toc359837062"/>
+      <w:r>
+        <w:t>Ship</w:t>
+      </w:r>
+      <w:bookmarkEnd w:id="11"/>
+    </w:p>
+    <w:p>
+      <w:pPr>
+        <w:ind w:left="284"/>
+      </w:pPr>
+      <w:r>
+        <w:t>Klasa która specyfikuje obiekt statku.</w:t>
+      </w:r>
+    </w:p>
+    <w:p>
+      <w:pPr>
+        <w:pStyle w:val="Heading4"/>
+        <w:ind w:firstLine="284"/>
+      </w:pPr>
+      <w:r>
+        <w:lastRenderedPageBreak/>
+        <w:t>Opis funkcjonalny modułu</w:t>
+      </w:r>
+    </w:p>
+    <w:p>
+      <w:pPr>
+        <w:ind w:left="284"/>
+      </w:pPr>
+      <w:r>
+        <w:t>Klasa tworzy obiekt statku, który komunikuje się z pozostałymi agentami w czasie trwania programu.</w:t>
+      </w:r>
+    </w:p>
+    <w:p>
+      <w:pPr>
+        <w:ind w:left="284"/>
+      </w:pPr>
+      <w:r>
+        <w:t>Statek zawiera następujące pola:</w:t>
+      </w:r>
+    </w:p>
+    <w:p>
+      <w:pPr>
+        <w:ind w:left="284"/>
+      </w:pPr>
+      <w:r>
+        <w:rPr>
+          <w:b/>
+        </w:rPr>
+        <w:t>cratesPerMessage</w:t>
+      </w:r>
+      <w:r>
+        <w:rPr>
+          <w:b/>
+        </w:rPr>
+        <w:t>: int</w:t>
+      </w:r>
+      <w:r>
+        <w:t xml:space="preserve"> – liczba paczek które będą przekazywane agentom w kolejnych turach informowania o potrzebnych paczkach</w:t>
+      </w:r>
+    </w:p>
+    <w:p>
+      <w:pPr>
+        <w:ind w:left="284"/>
+      </w:pPr>
+      <w:r>
+        <w:rPr>
+          <w:b/>
+        </w:rPr>
+        <w:t>Crates</w:t>
+      </w:r>
+      <w:r>
+        <w:rPr>
+          <w:b/>
+        </w:rPr>
+        <w:t>: [int]</w:t>
+      </w:r>
+      <w:r>
+        <w:t xml:space="preserve"> – lista id paczek jakie są statkowi potrzebne</w:t>
+      </w:r>
+    </w:p>
+    <w:p>
+      <w:pPr>
+        <w:ind w:left="284"/>
+      </w:pPr>
+      <w:r>
+        <w:rPr>
+          <w:b/>
+        </w:rPr>
+        <w:t>Cranes</w:t>
+      </w:r>
+      <w:r>
+        <w:rPr>
+          <w:b/>
+        </w:rPr>
+        <w:t>: [Crane]</w:t>
+      </w:r>
+      <w:r>
+        <w:t xml:space="preserve"> – lista wszystkich dźwigów</w:t>
+      </w:r>
+    </w:p>
+    <w:p>
+      <w:pPr>
+        <w:ind w:left="284"/>
+      </w:pPr>
+      <w:r>
+        <w:rPr>
+          <w:b/>
+        </w:rPr>
+        <w:t>neededCrates</w:t>
+      </w:r>
+      <w:r>
+        <w:rPr>
+          <w:b/>
+        </w:rPr>
+        <w:t xml:space="preserve">: [int] </w:t>
+      </w:r>
+      <w:r>
+        <w:t xml:space="preserve"> - część listy paczek które są statkowi potrzebne. Lista ta jest wysyłana pozostałym agentom.</w:t>
+      </w:r>
+    </w:p>
+    <w:p>
+      <w:pPr>
+        <w:ind w:left="284"/>
+      </w:pPr>
+      <w:r>
+        <w:rPr>
+          <w:b/>
+        </w:rPr>
+        <w:t>infoData</w:t>
+      </w:r>
+      <w:r>
+        <w:rPr>
+          <w:b/>
+        </w:rPr>
+        <w:t>: [(crateId, requestTime, deliveryTime, waitTime, craneId</w:t>
+      </w:r>
+      <w:r>
+        <w:t>)</w:t>
+      </w:r>
+      <w:r>
+        <w:t>] – Lista zawierająca informacje na temat poszczególnych paczek: id paczki, czas kiedy o nią zapytano, czas kiedy ją dostarczono, czas jaki na nią czekano oraz id dźwigu który ją bezpośrednio podał.</w:t>
+      </w:r>
+    </w:p>
+    <w:p>
+      <w:pPr>
+        <w:ind w:left="284"/>
+      </w:pPr>
+      <w:r>
+        <w:t>Ship zawiera następujące procedury:</w:t>
+      </w:r>
+    </w:p>
+    <w:p>
+      <w:pPr>
+        <w:ind w:left="284"/>
+      </w:pPr>
+      <w:r>
+        <w:rPr>
+          <w:b/>
+        </w:rPr>
+        <w:t>mainLoop</w:t>
+      </w:r>
+      <w:r>
+        <w:rPr>
+          <w:b/>
+        </w:rPr>
+        <w:t>(): void</w:t>
+      </w:r>
+      <w:r>
+        <w:t xml:space="preserve"> – główna </w:t>
+      </w:r>
+      <w:r>
+        <w:t>pętla obiektu</w:t>
+      </w:r>
+    </w:p>
+    <w:p>
+      <w:pPr>
+        <w:ind w:left="284"/>
+      </w:pPr>
+      <w:r>
+        <w:rPr>
+          <w:b/>
+        </w:rPr>
+        <w:t>readMessage</w:t>
+      </w:r>
+      <w:r>
+        <w:rPr>
+          <w:b/>
+        </w:rPr>
+        <w:t xml:space="preserve">(): void </w:t>
+      </w:r>
+      <w:r>
+        <w:t>– odczytuje</w:t>
+      </w:r>
+      <w:r>
+        <w:t xml:space="preserve"> wiadomość z kolejki wiadomości i podejmuje odpowiednie akcje</w:t>
+      </w:r>
+    </w:p>
+    <w:p>
+      <w:pPr>
+        <w:ind w:left="284"/>
+      </w:pPr>
+      <w:r>
+        <w:t>Ship korzysta z modułu Message w celu wysyłania i odbierania wiadomości.</w:t>
+      </w:r>
+    </w:p>
+    <w:p>
+      <w:pPr>
+        <w:pStyle w:val="Heading4"/>
+        <w:ind w:firstLine="284"/>
+      </w:pPr>
+      <w:r>
+        <w:t>Charakterystyka działania modułu</w:t>
+      </w:r>
+    </w:p>
+    <w:p>
+      <w:pPr>
+        <w:ind w:left="284"/>
+      </w:pPr>
+      <w:r>
+        <w:t xml:space="preserve">Działanie statku jest zapisane w </w:t>
+      </w:r>
+      <w:r>
+        <w:t>pętli metody</w:t>
+      </w:r>
+      <w:r>
+        <w:t xml:space="preserve"> mainLoop. Jest ono następujące:</w:t>
+      </w:r>
+    </w:p>
+    <w:p>
+      <w:pPr>
+        <w:pStyle w:val="ListParagraph"/>
+        <w:numPr>
+          <w:ilvl w:val="0"/>
+          <w:numId w:val="2"/>
+        </w:numPr>
+      </w:pPr>
+      <w:r>
+        <w:t xml:space="preserve">Statek wpisuje sobie do listy neededCrates tyle paczek </w:t>
+      </w:r>
+      <w:r>
+        <w:t xml:space="preserve"> z listy crates </w:t>
+      </w:r>
+      <w:r>
+        <w:t xml:space="preserve">ile jest zdefiniowane w cratesPerMessage. </w:t>
+      </w:r>
+    </w:p>
+    <w:p>
+      <w:pPr>
+        <w:pStyle w:val="ListParagraph"/>
+        <w:numPr>
+          <w:ilvl w:val="0"/>
+          <w:numId w:val="2"/>
+        </w:numPr>
+      </w:pPr>
+      <w:r>
+        <w:t>Lista neededCrates jest wysłana  pozostałym agentom.</w:t>
+      </w:r>
+    </w:p>
+    <w:p>
+      <w:pPr>
+        <w:pStyle w:val="ListParagraph"/>
+        <w:numPr>
+          <w:ilvl w:val="0"/>
+          <w:numId w:val="2"/>
+        </w:numPr>
+      </w:pPr>
+      <w:r>
+        <w:t>Statek zapisuje sobie czas wysłania wiadomości.</w:t>
+      </w:r>
+    </w:p>
+    <w:p>
+      <w:pPr>
+        <w:pStyle w:val="ListParagraph"/>
+        <w:numPr>
+          <w:ilvl w:val="0"/>
+          <w:numId w:val="2"/>
+        </w:numPr>
+      </w:pPr>
+      <w:r>
+        <w:t>Statek odczytuje wiadomości od innych agentów – np. o dostarczonej przez kogoś paczce.</w:t>
+      </w:r>
+    </w:p>
+    <w:p>
+      <w:pPr>
+        <w:pStyle w:val="ListParagraph"/>
+        <w:numPr>
+          <w:ilvl w:val="0"/>
+          <w:numId w:val="2"/>
+        </w:numPr>
+      </w:pPr>
+      <w:r>
+        <w:t xml:space="preserve">Jest sprawdzane ile czasu minęło od ostatniej wysyłki. Jeśli minęło przynajmniej tyle ile jest zadeklarowane w zmiennej </w:t>
+      </w:r>
+      <w:r>
+        <w:t>timeInterval</w:t>
+      </w:r>
+      <w:r>
+        <w:t>, to przechodzi w pętli spowrotem do punktu 1. Jeśli nie minęło odpowiednio dużo czasu bądź nie ma już żadnych wymaganych paczek do dodania, to statek jedynie nasłuchuje wiadomości.</w:t>
       </w:r>
     </w:p>
     <w:p>
       <w:pPr>
         <w:pStyle w:val="Heading3"/>
       </w:pPr>
-      <w:bookmarkStart w:id="11" w:name="_Toc359837062"/>
-      <w:r>
-        <w:t>Ship</w:t>
-      </w:r>
-      <w:bookmarkEnd w:id="11"/>
-    </w:p>
-    <w:p>
-      <w:pPr>
-        <w:ind w:left="284"/>
-      </w:pPr>
-      <w:r>
-        <w:t xml:space="preserve">Klasa która specyfikuje obiekt </w:t>
-      </w:r>
-      <w:r>
-        <w:t>statku</w:t>
-      </w:r>
-      <w:r>
-        <w:t>.</w:t>
+      <w:bookmarkStart w:id="12" w:name="_Toc359837063"/>
+      <w:r>
+        <w:t>Display</w:t>
+      </w:r>
+      <w:bookmarkEnd w:id="12"/>
+    </w:p>
+    <w:p>
+      <w:pPr>
+        <w:ind w:left="284"/>
+      </w:pPr>
+      <w:r>
+        <w:t>Moduł który zawiera szczegóły dotyczące grafiki programu.</w:t>
+      </w:r>
+    </w:p>
+    <w:p>
+      <w:pPr>
+        <w:pStyle w:val="Heading4"/>
+        <w:ind w:firstLine="284"/>
+      </w:pPr>
+      <w:r>
+        <w:t>Opis funkcjonalny modułu</w:t>
+      </w:r>
+    </w:p>
+    <w:p>
+      <w:pPr>
+        <w:ind w:left="284"/>
+      </w:pPr>
+      <w:r>
+        <w:t>Moduł służy to narysowania grafiki programu, animacji oraz rysowaniu informacji potrzebnych użytkownikowi. Uruchamia moduł pygame który rysuje symulację.</w:t>
+      </w:r>
+    </w:p>
+    <w:p>
+      <w:pPr>
+        <w:ind w:left="284"/>
+      </w:pPr>
+      <w:r>
+        <w:t>Moduł zawiera następujące metody:</w:t>
+      </w:r>
+    </w:p>
+    <w:p>
+      <w:pPr>
+        <w:ind w:left="284"/>
+      </w:pPr>
+      <w:r>
+        <w:rPr>
+          <w:b/>
+        </w:rPr>
+        <w:t>normalizeSize</w:t>
+      </w:r>
+      <w:r>
+        <w:rPr>
+          <w:b/>
+        </w:rPr>
+        <w:t>(): void</w:t>
+      </w:r>
+      <w:r>
+        <w:t xml:space="preserve"> – dopasowywuje rozmiar okna do liczby kratek na mapie</w:t>
+      </w:r>
+    </w:p>
+    <w:p>
+      <w:pPr>
+        <w:ind w:left="284"/>
+        <w:rPr>
+          <w:lang w:val="en-US"/>
+        </w:rPr>
+      </w:pPr>
+      <w:r>
+        <w:rPr>
+          <w:b/>
+          <w:lang w:val="en-US"/>
+        </w:rPr>
+        <w:lastRenderedPageBreak/>
+        <w:t>drawCraneBody(Crane, rect): void</w:t>
+      </w:r>
+      <w:r>
+        <w:rPr>
+          <w:b/>
+          <w:lang w:val="en-US"/>
+        </w:rPr>
+        <w:t xml:space="preserve"> </w:t>
+      </w:r>
+      <w:r>
+        <w:rPr>
+          <w:lang w:val="en-US"/>
+        </w:rPr>
+        <w:t xml:space="preserve"> - rusuje dźwig</w:t>
+      </w:r>
+    </w:p>
+    <w:p>
+      <w:pPr>
+        <w:ind w:left="284"/>
+      </w:pPr>
+      <w:r>
+        <w:rPr>
+          <w:b/>
+        </w:rPr>
+        <w:t>drawCranesArms([Crane]): void</w:t>
+      </w:r>
+      <w:r>
+        <w:t xml:space="preserve"> – każdemu dźwigowi rysuje ramię pod odpowiednim kątem</w:t>
+      </w:r>
+    </w:p>
+    <w:p>
+      <w:pPr>
+        <w:ind w:left="284"/>
+        <w:rPr>
+          <w:lang w:val="en-US"/>
+        </w:rPr>
+      </w:pPr>
+      <w:r>
+        <w:rPr>
+          <w:b/>
+          <w:lang w:val="en-US"/>
+        </w:rPr>
+        <w:t>drawForklift(Forklift, rect): void</w:t>
+      </w:r>
+      <w:r>
+        <w:rPr>
+          <w:lang w:val="en-US"/>
+        </w:rPr>
+        <w:t xml:space="preserve"> – rysuje wózek widłowy</w:t>
+      </w:r>
+    </w:p>
+    <w:p>
+      <w:pPr>
+        <w:ind w:left="284"/>
+      </w:pPr>
+      <w:r>
+        <w:rPr>
+          <w:b/>
+        </w:rPr>
+        <w:t xml:space="preserve">drawCratesOnField([id], rect): void </w:t>
+      </w:r>
+      <w:r>
+        <w:t>– rysuje paczki z ich numerem id na danym polu  w kolejności jakiej są na liście</w:t>
+      </w:r>
+    </w:p>
+    <w:p>
+      <w:pPr>
+        <w:ind w:left="284"/>
+        <w:rPr>
+          <w:lang w:val="en-US"/>
+        </w:rPr>
+      </w:pPr>
+      <w:r>
+        <w:rPr>
+          <w:b/>
+        </w:rPr>
+        <w:t xml:space="preserve">drawInformationWindow(map): void </w:t>
+      </w:r>
+      <w:r>
+        <w:t xml:space="preserve"> - umożliwia wyświetlanie informacji o klikniętym przez użytkownika obiekcie</w:t>
       </w:r>
     </w:p>
     <w:p>
       <w:pPr>
         <w:pStyle w:val="Heading3"/>
       </w:pPr>
-      <w:bookmarkStart w:id="12" w:name="_Toc359837063"/>
-      <w:r>
-        <w:t>Display</w:t>
-      </w:r>
-      <w:bookmarkEnd w:id="12"/>
-    </w:p>
-    <w:p>
-      <w:pPr>
-        <w:ind w:left="284"/>
-      </w:pPr>
-      <w:r>
-        <w:t>Moduł który zawiera szczegóły dotyczące grafiki programu.</w:t>
-      </w:r>
-    </w:p>
-    <w:p>
-      <w:pPr>
-        <w:pStyle w:val="Heading3"/>
-      </w:pPr>
       <w:bookmarkStart w:id="13" w:name="_Toc359837064"/>
       <w:r>
         <w:t>Message</w:t>
@@ -2386,6 +3938,118 @@
       </w:pPr>
       <w:r>
         <w:t>Moduł który określa rodzaj przesyłanych wiadomości między agentami.</w:t>
+      </w:r>
+    </w:p>
+    <w:p>
+      <w:pPr>
+        <w:pStyle w:val="Heading4"/>
+        <w:ind w:firstLine="284"/>
+      </w:pPr>
+      <w:r>
+        <w:t>Opis funkcjonalny modułu</w:t>
+      </w:r>
+    </w:p>
+    <w:p>
+      <w:pPr>
+        <w:ind w:left="284"/>
+      </w:pPr>
+      <w:r>
+        <w:t xml:space="preserve">W module zawiera się klasa która tworzy obiekty wiadomości. Każda wiadomość ma swojego nadawcę, typ oraz dane do przesłania. </w:t>
+      </w:r>
+      <w:r>
+        <w:t>Wiadomość może mieć następujące typy:</w:t>
+      </w:r>
+    </w:p>
+    <w:p>
+      <w:pPr>
+        <w:ind w:left="284"/>
+      </w:pPr>
+      <w:r>
+        <w:t xml:space="preserve">SEARCH_PACKAGE: wysyłana przez statek do pozostałych agentów z id paczek </w:t>
+      </w:r>
+      <w:r>
+        <w:t>które są mu potrzebne</w:t>
+      </w:r>
+    </w:p>
+    <w:p>
+      <w:pPr>
+        <w:ind w:left="284"/>
+      </w:pPr>
+      <w:r>
+        <w:t>PACKAGE_DELIVERED: wysyłana przez statek z informacją jaka paczka została właśnie dostarczona</w:t>
+      </w:r>
+    </w:p>
+    <w:p>
+      <w:pPr>
+        <w:ind w:left="284"/>
+      </w:pPr>
+      <w:r>
+        <w:t xml:space="preserve">PACKAGE_LOADED: </w:t>
+      </w:r>
+      <w:r>
+        <w:t xml:space="preserve">wysyłana </w:t>
+      </w:r>
+      <w:r>
+        <w:t>przez dźwig</w:t>
+      </w:r>
+      <w:r>
+        <w:t xml:space="preserve"> </w:t>
+      </w:r>
+      <w:r>
+        <w:t>statk</w:t>
+      </w:r>
+      <w:r>
+        <w:t>owi</w:t>
+      </w:r>
+      <w:r>
+        <w:t xml:space="preserve"> o paczce którą właśnie załadował </w:t>
+      </w:r>
+      <w:r>
+        <w:t>na pokład</w:t>
+      </w:r>
+    </w:p>
+    <w:p>
+      <w:pPr>
+        <w:ind w:left="284"/>
+      </w:pPr>
+      <w:r>
+        <w:t xml:space="preserve">HAVE_SHIP_PATH: wysyłana </w:t>
+      </w:r>
+      <w:r>
+        <w:t>przez dźwig do jego sąsiadów o tym,</w:t>
+      </w:r>
+      <w:r>
+        <w:t xml:space="preserve"> że zna ścieżkę do statku</w:t>
+      </w:r>
+    </w:p>
+    <w:p>
+      <w:pPr>
+        <w:ind w:left="284"/>
+      </w:pPr>
+      <w:r>
+        <w:t>NEGOTIATE_FIELD: wysyłana jako propozycja negocjacji o tym na jakie pole odstawić paczkę</w:t>
+      </w:r>
+    </w:p>
+    <w:p>
+      <w:pPr>
+        <w:ind w:left="284"/>
+      </w:pPr>
+      <w:r>
+        <w:t>NEGOTIATE_OWNERSHIP</w:t>
+      </w:r>
+      <w:r>
+        <w:t>:</w:t>
+      </w:r>
+      <w:r>
+        <w:t xml:space="preserve"> wysyłana jako propozycja negocjacji o tym kto ma podnieść paczkę</w:t>
+      </w:r>
+    </w:p>
+    <w:p>
+      <w:pPr>
+        <w:ind w:left="284"/>
+      </w:pPr>
+      <w:r>
+        <w:t>NEGOTIATE_ANSWER: wiadomość wysyłana jako odpowedź na negocjacje</w:t>
       </w:r>
     </w:p>
     <w:p/>
@@ -2570,6 +4234,287 @@
     </w:p>
   </w:footnote>
 </w:footnotes>
+</file>
+
+<file path=word/numbering.xml><?xml version="1.0" encoding="utf-8"?>
+<w:numbering xmlns:wpc="http://schemas.microsoft.com/office/word/2010/wordprocessingCanvas" xmlns:mc="http://schemas.openxmlformats.org/markup-compatibility/2006" xmlns:o="urn:schemas-microsoft-com:office:office" xmlns:r="http://schemas.openxmlformats.org/officeDocument/2006/relationships" xmlns:m="http://schemas.openxmlformats.org/officeDocument/2006/math" xmlns:v="urn:schemas-microsoft-com:vml" xmlns:wp14="http://schemas.microsoft.com/office/word/2010/wordprocessingDrawing" xmlns:wp="http://schemas.openxmlformats.org/drawingml/2006/wordprocessingDrawing" xmlns:w10="urn:schemas-microsoft-com:office:word" xmlns:w="http://schemas.openxmlformats.org/wordprocessingml/2006/main" xmlns:w14="http://schemas.microsoft.com/office/word/2010/wordml" xmlns:wpg="http://schemas.microsoft.com/office/word/2010/wordprocessingGroup" xmlns:wpi="http://schemas.microsoft.com/office/word/2010/wordprocessingInk" xmlns:wne="http://schemas.microsoft.com/office/word/2006/wordml" xmlns:wps="http://schemas.microsoft.com/office/word/2010/wordprocessingShape" mc:Ignorable="w14 wp14">
+  <w:abstractNum w:abstractNumId="0">
+    <w:nsid w:val="278D072E"/>
+    <w:multiLevelType w:val="hybridMultilevel"/>
+    <w:tmpl w:val="19E02D06"/>
+    <w:lvl w:ilvl="0" w:tplc="1EC82216">
+      <w:start w:val="1"/>
+      <w:numFmt w:val="decimal"/>
+      <w:lvlText w:val="%1."/>
+      <w:lvlJc w:val="left"/>
+      <w:pPr>
+        <w:ind w:left="644" w:hanging="360"/>
+      </w:pPr>
+      <w:rPr>
+        <w:rFonts w:hint="default"/>
+      </w:rPr>
+    </w:lvl>
+    <w:lvl w:ilvl="1" w:tplc="04150019" w:tentative="1">
+      <w:start w:val="1"/>
+      <w:numFmt w:val="lowerLetter"/>
+      <w:lvlText w:val="%2."/>
+      <w:lvlJc w:val="left"/>
+      <w:pPr>
+        <w:ind w:left="1364" w:hanging="360"/>
+      </w:pPr>
+    </w:lvl>
+    <w:lvl w:ilvl="2" w:tplc="0415001B" w:tentative="1">
+      <w:start w:val="1"/>
+      <w:numFmt w:val="lowerRoman"/>
+      <w:lvlText w:val="%3."/>
+      <w:lvlJc w:val="right"/>
+      <w:pPr>
+        <w:ind w:left="2084" w:hanging="180"/>
+      </w:pPr>
+    </w:lvl>
+    <w:lvl w:ilvl="3" w:tplc="0415000F" w:tentative="1">
+      <w:start w:val="1"/>
+      <w:numFmt w:val="decimal"/>
+      <w:lvlText w:val="%4."/>
+      <w:lvlJc w:val="left"/>
+      <w:pPr>
+        <w:ind w:left="2804" w:hanging="360"/>
+      </w:pPr>
+    </w:lvl>
+    <w:lvl w:ilvl="4" w:tplc="04150019" w:tentative="1">
+      <w:start w:val="1"/>
+      <w:numFmt w:val="lowerLetter"/>
+      <w:lvlText w:val="%5."/>
+      <w:lvlJc w:val="left"/>
+      <w:pPr>
+        <w:ind w:left="3524" w:hanging="360"/>
+      </w:pPr>
+    </w:lvl>
+    <w:lvl w:ilvl="5" w:tplc="0415001B" w:tentative="1">
+      <w:start w:val="1"/>
+      <w:numFmt w:val="lowerRoman"/>
+      <w:lvlText w:val="%6."/>
+      <w:lvlJc w:val="right"/>
+      <w:pPr>
+        <w:ind w:left="4244" w:hanging="180"/>
+      </w:pPr>
+    </w:lvl>
+    <w:lvl w:ilvl="6" w:tplc="0415000F" w:tentative="1">
+      <w:start w:val="1"/>
+      <w:numFmt w:val="decimal"/>
+      <w:lvlText w:val="%7."/>
+      <w:lvlJc w:val="left"/>
+      <w:pPr>
+        <w:ind w:left="4964" w:hanging="360"/>
+      </w:pPr>
+    </w:lvl>
+    <w:lvl w:ilvl="7" w:tplc="04150019" w:tentative="1">
+      <w:start w:val="1"/>
+      <w:numFmt w:val="lowerLetter"/>
+      <w:lvlText w:val="%8."/>
+      <w:lvlJc w:val="left"/>
+      <w:pPr>
+        <w:ind w:left="5684" w:hanging="360"/>
+      </w:pPr>
+    </w:lvl>
+    <w:lvl w:ilvl="8" w:tplc="0415001B" w:tentative="1">
+      <w:start w:val="1"/>
+      <w:numFmt w:val="lowerRoman"/>
+      <w:lvlText w:val="%9."/>
+      <w:lvlJc w:val="right"/>
+      <w:pPr>
+        <w:ind w:left="6404" w:hanging="180"/>
+      </w:pPr>
+    </w:lvl>
+  </w:abstractNum>
+  <w:abstractNum w:abstractNumId="1">
+    <w:nsid w:val="3AB9028A"/>
+    <w:multiLevelType w:val="hybridMultilevel"/>
+    <w:tmpl w:val="7160F4B6"/>
+    <w:lvl w:ilvl="0" w:tplc="8DAA3AA6">
+      <w:start w:val="1"/>
+      <w:numFmt w:val="decimal"/>
+      <w:lvlText w:val="%1."/>
+      <w:lvlJc w:val="left"/>
+      <w:pPr>
+        <w:ind w:left="644" w:hanging="360"/>
+      </w:pPr>
+      <w:rPr>
+        <w:rFonts w:hint="default"/>
+      </w:rPr>
+    </w:lvl>
+    <w:lvl w:ilvl="1" w:tplc="04150019" w:tentative="1">
+      <w:start w:val="1"/>
+      <w:numFmt w:val="lowerLetter"/>
+      <w:lvlText w:val="%2."/>
+      <w:lvlJc w:val="left"/>
+      <w:pPr>
+        <w:ind w:left="1364" w:hanging="360"/>
+      </w:pPr>
+    </w:lvl>
+    <w:lvl w:ilvl="2" w:tplc="0415001B" w:tentative="1">
+      <w:start w:val="1"/>
+      <w:numFmt w:val="lowerRoman"/>
+      <w:lvlText w:val="%3."/>
+      <w:lvlJc w:val="right"/>
+      <w:pPr>
+        <w:ind w:left="2084" w:hanging="180"/>
+      </w:pPr>
+    </w:lvl>
+    <w:lvl w:ilvl="3" w:tplc="0415000F" w:tentative="1">
+      <w:start w:val="1"/>
+      <w:numFmt w:val="decimal"/>
+      <w:lvlText w:val="%4."/>
+      <w:lvlJc w:val="left"/>
+      <w:pPr>
+        <w:ind w:left="2804" w:hanging="360"/>
+      </w:pPr>
+    </w:lvl>
+    <w:lvl w:ilvl="4" w:tplc="04150019" w:tentative="1">
+      <w:start w:val="1"/>
+      <w:numFmt w:val="lowerLetter"/>
+      <w:lvlText w:val="%5."/>
+      <w:lvlJc w:val="left"/>
+      <w:pPr>
+        <w:ind w:left="3524" w:hanging="360"/>
+      </w:pPr>
+    </w:lvl>
+    <w:lvl w:ilvl="5" w:tplc="0415001B" w:tentative="1">
+      <w:start w:val="1"/>
+      <w:numFmt w:val="lowerRoman"/>
+      <w:lvlText w:val="%6."/>
+      <w:lvlJc w:val="right"/>
+      <w:pPr>
+        <w:ind w:left="4244" w:hanging="180"/>
+      </w:pPr>
+    </w:lvl>
+    <w:lvl w:ilvl="6" w:tplc="0415000F" w:tentative="1">
+      <w:start w:val="1"/>
+      <w:numFmt w:val="decimal"/>
+      <w:lvlText w:val="%7."/>
+      <w:lvlJc w:val="left"/>
+      <w:pPr>
+        <w:ind w:left="4964" w:hanging="360"/>
+      </w:pPr>
+    </w:lvl>
+    <w:lvl w:ilvl="7" w:tplc="04150019" w:tentative="1">
+      <w:start w:val="1"/>
+      <w:numFmt w:val="lowerLetter"/>
+      <w:lvlText w:val="%8."/>
+      <w:lvlJc w:val="left"/>
+      <w:pPr>
+        <w:ind w:left="5684" w:hanging="360"/>
+      </w:pPr>
+    </w:lvl>
+    <w:lvl w:ilvl="8" w:tplc="0415001B" w:tentative="1">
+      <w:start w:val="1"/>
+      <w:numFmt w:val="lowerRoman"/>
+      <w:lvlText w:val="%9."/>
+      <w:lvlJc w:val="right"/>
+      <w:pPr>
+        <w:ind w:left="6404" w:hanging="180"/>
+      </w:pPr>
+    </w:lvl>
+  </w:abstractNum>
+  <w:abstractNum w:abstractNumId="2">
+    <w:nsid w:val="46335AC9"/>
+    <w:multiLevelType w:val="hybridMultilevel"/>
+    <w:tmpl w:val="9EB2A59E"/>
+    <w:lvl w:ilvl="0" w:tplc="16A2947A">
+      <w:start w:val="1"/>
+      <w:numFmt w:val="decimal"/>
+      <w:lvlText w:val="%1."/>
+      <w:lvlJc w:val="left"/>
+      <w:pPr>
+        <w:ind w:left="644" w:hanging="360"/>
+      </w:pPr>
+      <w:rPr>
+        <w:rFonts w:hint="default"/>
+      </w:rPr>
+    </w:lvl>
+    <w:lvl w:ilvl="1" w:tplc="04150019" w:tentative="1">
+      <w:start w:val="1"/>
+      <w:numFmt w:val="lowerLetter"/>
+      <w:lvlText w:val="%2."/>
+      <w:lvlJc w:val="left"/>
+      <w:pPr>
+        <w:ind w:left="1364" w:hanging="360"/>
+      </w:pPr>
+    </w:lvl>
+    <w:lvl w:ilvl="2" w:tplc="0415001B" w:tentative="1">
+      <w:start w:val="1"/>
+      <w:numFmt w:val="lowerRoman"/>
+      <w:lvlText w:val="%3."/>
+      <w:lvlJc w:val="right"/>
+      <w:pPr>
+        <w:ind w:left="2084" w:hanging="180"/>
+      </w:pPr>
+    </w:lvl>
+    <w:lvl w:ilvl="3" w:tplc="0415000F" w:tentative="1">
+      <w:start w:val="1"/>
+      <w:numFmt w:val="decimal"/>
+      <w:lvlText w:val="%4."/>
+      <w:lvlJc w:val="left"/>
+      <w:pPr>
+        <w:ind w:left="2804" w:hanging="360"/>
+      </w:pPr>
+    </w:lvl>
+    <w:lvl w:ilvl="4" w:tplc="04150019" w:tentative="1">
+      <w:start w:val="1"/>
+      <w:numFmt w:val="lowerLetter"/>
+      <w:lvlText w:val="%5."/>
+      <w:lvlJc w:val="left"/>
+      <w:pPr>
+        <w:ind w:left="3524" w:hanging="360"/>
+      </w:pPr>
+    </w:lvl>
+    <w:lvl w:ilvl="5" w:tplc="0415001B" w:tentative="1">
+      <w:start w:val="1"/>
+      <w:numFmt w:val="lowerRoman"/>
+      <w:lvlText w:val="%6."/>
+      <w:lvlJc w:val="right"/>
+      <w:pPr>
+        <w:ind w:left="4244" w:hanging="180"/>
+      </w:pPr>
+    </w:lvl>
+    <w:lvl w:ilvl="6" w:tplc="0415000F" w:tentative="1">
+      <w:start w:val="1"/>
+      <w:numFmt w:val="decimal"/>
+      <w:lvlText w:val="%7."/>
+      <w:lvlJc w:val="left"/>
+      <w:pPr>
+        <w:ind w:left="4964" w:hanging="360"/>
+      </w:pPr>
+    </w:lvl>
+    <w:lvl w:ilvl="7" w:tplc="04150019" w:tentative="1">
+      <w:start w:val="1"/>
+      <w:numFmt w:val="lowerLetter"/>
+      <w:lvlText w:val="%8."/>
+      <w:lvlJc w:val="left"/>
+      <w:pPr>
+        <w:ind w:left="5684" w:hanging="360"/>
+      </w:pPr>
+    </w:lvl>
+    <w:lvl w:ilvl="8" w:tplc="0415001B" w:tentative="1">
+      <w:start w:val="1"/>
+      <w:numFmt w:val="lowerRoman"/>
+      <w:lvlText w:val="%9."/>
+      <w:lvlJc w:val="right"/>
+      <w:pPr>
+        <w:ind w:left="6404" w:hanging="180"/>
+      </w:pPr>
+    </w:lvl>
+  </w:abstractNum>
+  <w:num w:numId="1">
+    <w:abstractNumId w:val="1"/>
+  </w:num>
+  <w:num w:numId="2">
+    <w:abstractNumId w:val="2"/>
+  </w:num>
+  <w:num w:numId="3">
+    <w:abstractNumId w:val="0"/>
+  </w:num>
+</w:numbering>
 </file>
 
 <file path=word/styles.xml><?xml version="1.0" encoding="utf-8"?>
@@ -3041,6 +4986,17 @@
       <w:spacing w:after="0" w:line="240" w:lineRule="auto"/>
     </w:pPr>
   </w:style>
+  <w:style w:type="paragraph" w:styleId="ListParagraph">
+    <w:name w:val="List Paragraph"/>
+    <w:basedOn w:val="Normal"/>
+    <w:uiPriority w:val="34"/>
+    <w:qFormat/>
+    <w:rsid w:val="00EC6506"/>
+    <w:pPr>
+      <w:ind w:left="720"/>
+      <w:contextualSpacing/>
+    </w:pPr>
+  </w:style>
 </w:styles>
 </file>
 
@@ -3513,6 +5469,17 @@
       <w:spacing w:after="0" w:line="240" w:lineRule="auto"/>
     </w:pPr>
   </w:style>
+  <w:style w:type="paragraph" w:styleId="ListParagraph">
+    <w:name w:val="List Paragraph"/>
+    <w:basedOn w:val="Normal"/>
+    <w:uiPriority w:val="34"/>
+    <w:qFormat/>
+    <w:rsid w:val="00EC6506"/>
+    <w:pPr>
+      <w:ind w:left="720"/>
+      <w:contextualSpacing/>
+    </w:pPr>
+  </w:style>
 </w:styles>
 </file>
 
@@ -3806,7 +5773,7 @@
 </file>
 
 <file path=customXml/itemProps1.xml><?xml version="1.0" encoding="utf-8"?>
-<ds:datastoreItem xmlns:ds="http://schemas.openxmlformats.org/officeDocument/2006/customXml" ds:itemID="{CAC2A359-B4C6-41C8-A8AC-4FF24D525CEC}">
+<ds:datastoreItem xmlns:ds="http://schemas.openxmlformats.org/officeDocument/2006/customXml" ds:itemID="{B0C072B2-084B-46C2-B170-0DF9BEECF5A8}">
   <ds:schemaRefs>
     <ds:schemaRef ds:uri="http://schemas.openxmlformats.org/officeDocument/2006/bibliography"/>
   </ds:schemaRefs>

</xml_diff>

<commit_message>
Another part of documentation
Added details about leave package protocol
</commit_message>
<xml_diff>
--- a/DOCUMENTATION/Dokumentacja projektu - DRAFT.docx
+++ b/DOCUMENTATION/Dokumentacja projektu - DRAFT.docx
@@ -96,7 +96,7 @@
           <w:r>
             <w:fldChar w:fldCharType="separate"/>
           </w:r>
-          <w:hyperlink w:anchor="_Toc359837052" w:history="1">
+          <w:hyperlink w:anchor="_Toc359964269" w:history="1">
             <w:r>
               <w:rPr>
                 <w:rStyle w:val="Hyperlink"/>
@@ -123,7 +123,7 @@
                 <w:noProof/>
                 <w:webHidden/>
               </w:rPr>
-              <w:instrText xml:space="preserve"> PAGEREF _Toc359837052 \h </w:instrText>
+              <w:instrText xml:space="preserve"> PAGEREF _Toc359964269 \h </w:instrText>
             </w:r>
             <w:r>
               <w:rPr>
@@ -166,13 +166,13 @@
               <w:lang w:eastAsia="pl-PL"/>
             </w:rPr>
           </w:pPr>
-          <w:hyperlink w:anchor="_Toc359837053" w:history="1">
+          <w:hyperlink w:anchor="_Toc359964270" w:history="1">
             <w:r>
               <w:rPr>
                 <w:rStyle w:val="Hyperlink"/>
                 <w:noProof/>
               </w:rPr>
-              <w:t>Przeznacznie programu</w:t>
+              <w:t>Charakterystyka problemu</w:t>
             </w:r>
             <w:r>
               <w:rPr>
@@ -193,7 +193,7 @@
                 <w:noProof/>
                 <w:webHidden/>
               </w:rPr>
-              <w:instrText xml:space="preserve"> PAGEREF _Toc359837053 \h </w:instrText>
+              <w:instrText xml:space="preserve"> PAGEREF _Toc359964270 \h </w:instrText>
             </w:r>
             <w:r>
               <w:rPr>
@@ -236,13 +236,13 @@
               <w:lang w:eastAsia="pl-PL"/>
             </w:rPr>
           </w:pPr>
-          <w:hyperlink w:anchor="_Toc359837054" w:history="1">
+          <w:hyperlink w:anchor="_Toc359964271" w:history="1">
             <w:r>
               <w:rPr>
                 <w:rStyle w:val="Hyperlink"/>
                 <w:noProof/>
               </w:rPr>
-              <w:t>Przegląd zastosowań programu</w:t>
+              <w:t>Środowisko programu</w:t>
             </w:r>
             <w:r>
               <w:rPr>
@@ -263,7 +263,7 @@
                 <w:noProof/>
                 <w:webHidden/>
               </w:rPr>
-              <w:instrText xml:space="preserve"> PAGEREF _Toc359837054 \h </w:instrText>
+              <w:instrText xml:space="preserve"> PAGEREF _Toc359964271 \h </w:instrText>
             </w:r>
             <w:r>
               <w:rPr>
@@ -306,12 +306,152 @@
               <w:lang w:eastAsia="pl-PL"/>
             </w:rPr>
           </w:pPr>
-          <w:hyperlink w:anchor="_Toc359837055" w:history="1">
+          <w:hyperlink w:anchor="_Toc359964272" w:history="1">
             <w:r>
               <w:rPr>
                 <w:rStyle w:val="Hyperlink"/>
                 <w:noProof/>
               </w:rPr>
+              <w:t>Przeznacznie programu</w:t>
+            </w:r>
+            <w:r>
+              <w:rPr>
+                <w:noProof/>
+                <w:webHidden/>
+              </w:rPr>
+              <w:tab/>
+            </w:r>
+            <w:r>
+              <w:rPr>
+                <w:noProof/>
+                <w:webHidden/>
+              </w:rPr>
+              <w:fldChar w:fldCharType="begin"/>
+            </w:r>
+            <w:r>
+              <w:rPr>
+                <w:noProof/>
+                <w:webHidden/>
+              </w:rPr>
+              <w:instrText xml:space="preserve"> PAGEREF _Toc359964272 \h </w:instrText>
+            </w:r>
+            <w:r>
+              <w:rPr>
+                <w:noProof/>
+                <w:webHidden/>
+              </w:rPr>
+            </w:r>
+            <w:r>
+              <w:rPr>
+                <w:noProof/>
+                <w:webHidden/>
+              </w:rPr>
+              <w:fldChar w:fldCharType="separate"/>
+            </w:r>
+            <w:r>
+              <w:rPr>
+                <w:noProof/>
+                <w:webHidden/>
+              </w:rPr>
+              <w:t>2</w:t>
+            </w:r>
+            <w:r>
+              <w:rPr>
+                <w:noProof/>
+                <w:webHidden/>
+              </w:rPr>
+              <w:fldChar w:fldCharType="end"/>
+            </w:r>
+          </w:hyperlink>
+        </w:p>
+        <w:p>
+          <w:pPr>
+            <w:pStyle w:val="TOC2"/>
+            <w:tabs>
+              <w:tab w:val="right" w:leader="dot" w:pos="9062"/>
+            </w:tabs>
+            <w:rPr>
+              <w:rFonts w:eastAsiaTheme="minorEastAsia"/>
+              <w:noProof/>
+              <w:lang w:eastAsia="pl-PL"/>
+            </w:rPr>
+          </w:pPr>
+          <w:hyperlink w:anchor="_Toc359964273" w:history="1">
+            <w:r>
+              <w:rPr>
+                <w:rStyle w:val="Hyperlink"/>
+                <w:noProof/>
+              </w:rPr>
+              <w:t>Przegląd zastosowań programu</w:t>
+            </w:r>
+            <w:r>
+              <w:rPr>
+                <w:noProof/>
+                <w:webHidden/>
+              </w:rPr>
+              <w:tab/>
+            </w:r>
+            <w:r>
+              <w:rPr>
+                <w:noProof/>
+                <w:webHidden/>
+              </w:rPr>
+              <w:fldChar w:fldCharType="begin"/>
+            </w:r>
+            <w:r>
+              <w:rPr>
+                <w:noProof/>
+                <w:webHidden/>
+              </w:rPr>
+              <w:instrText xml:space="preserve"> PAGEREF _Toc359964273 \h </w:instrText>
+            </w:r>
+            <w:r>
+              <w:rPr>
+                <w:noProof/>
+                <w:webHidden/>
+              </w:rPr>
+            </w:r>
+            <w:r>
+              <w:rPr>
+                <w:noProof/>
+                <w:webHidden/>
+              </w:rPr>
+              <w:fldChar w:fldCharType="separate"/>
+            </w:r>
+            <w:r>
+              <w:rPr>
+                <w:noProof/>
+                <w:webHidden/>
+              </w:rPr>
+              <w:t>2</w:t>
+            </w:r>
+            <w:r>
+              <w:rPr>
+                <w:noProof/>
+                <w:webHidden/>
+              </w:rPr>
+              <w:fldChar w:fldCharType="end"/>
+            </w:r>
+          </w:hyperlink>
+        </w:p>
+        <w:p>
+          <w:pPr>
+            <w:pStyle w:val="TOC2"/>
+            <w:tabs>
+              <w:tab w:val="right" w:leader="dot" w:pos="9062"/>
+            </w:tabs>
+            <w:rPr>
+              <w:rFonts w:eastAsiaTheme="minorEastAsia"/>
+              <w:noProof/>
+              <w:lang w:eastAsia="pl-PL"/>
+            </w:rPr>
+          </w:pPr>
+          <w:hyperlink w:anchor="_Toc359964274" w:history="1">
+            <w:r>
+              <w:rPr>
+                <w:rStyle w:val="Hyperlink"/>
+                <w:noProof/>
+              </w:rPr>
               <w:t>Moduły</w:t>
             </w:r>
             <w:r>
@@ -333,7 +473,7 @@
                 <w:noProof/>
                 <w:webHidden/>
               </w:rPr>
-              <w:instrText xml:space="preserve"> PAGEREF _Toc359837055 \h </w:instrText>
+              <w:instrText xml:space="preserve"> PAGEREF _Toc359964274 \h </w:instrText>
             </w:r>
             <w:r>
               <w:rPr>
@@ -376,7 +516,7 @@
               <w:lang w:eastAsia="pl-PL"/>
             </w:rPr>
           </w:pPr>
-          <w:hyperlink w:anchor="_Toc359837056" w:history="1">
+          <w:hyperlink w:anchor="_Toc359964275" w:history="1">
             <w:r>
               <w:rPr>
                 <w:rStyle w:val="Hyperlink"/>
@@ -403,7 +543,7 @@
                 <w:noProof/>
                 <w:webHidden/>
               </w:rPr>
-              <w:instrText xml:space="preserve"> PAGEREF _Toc359837056 \h </w:instrText>
+              <w:instrText xml:space="preserve"> PAGEREF _Toc359964275 \h </w:instrText>
             </w:r>
             <w:r>
               <w:rPr>
@@ -446,7 +586,7 @@
               <w:lang w:eastAsia="pl-PL"/>
             </w:rPr>
           </w:pPr>
-          <w:hyperlink w:anchor="_Toc359837057" w:history="1">
+          <w:hyperlink w:anchor="_Toc359964276" w:history="1">
             <w:r>
               <w:rPr>
                 <w:rStyle w:val="Hyperlink"/>
@@ -473,7 +613,7 @@
                 <w:noProof/>
                 <w:webHidden/>
               </w:rPr>
-              <w:instrText xml:space="preserve"> PAGEREF _Toc359837057 \h </w:instrText>
+              <w:instrText xml:space="preserve"> PAGEREF _Toc359964276 \h </w:instrText>
             </w:r>
             <w:r>
               <w:rPr>
@@ -516,7 +656,7 @@
               <w:lang w:eastAsia="pl-PL"/>
             </w:rPr>
           </w:pPr>
-          <w:hyperlink w:anchor="_Toc359837058" w:history="1">
+          <w:hyperlink w:anchor="_Toc359964277" w:history="1">
             <w:r>
               <w:rPr>
                 <w:rStyle w:val="Hyperlink"/>
@@ -543,7 +683,7 @@
                 <w:noProof/>
                 <w:webHidden/>
               </w:rPr>
-              <w:instrText xml:space="preserve"> PAGEREF _Toc359837058 \h </w:instrText>
+              <w:instrText xml:space="preserve"> PAGEREF _Toc359964277 \h </w:instrText>
             </w:r>
             <w:r>
               <w:rPr>
@@ -586,7 +726,7 @@
               <w:lang w:eastAsia="pl-PL"/>
             </w:rPr>
           </w:pPr>
-          <w:hyperlink w:anchor="_Toc359837059" w:history="1">
+          <w:hyperlink w:anchor="_Toc359964278" w:history="1">
             <w:r>
               <w:rPr>
                 <w:rStyle w:val="Hyperlink"/>
@@ -613,7 +753,7 @@
                 <w:noProof/>
                 <w:webHidden/>
               </w:rPr>
-              <w:instrText xml:space="preserve"> PAGEREF _Toc359837059 \h </w:instrText>
+              <w:instrText xml:space="preserve"> PAGEREF _Toc359964278 \h </w:instrText>
             </w:r>
             <w:r>
               <w:rPr>
@@ -656,7 +796,7 @@
               <w:lang w:eastAsia="pl-PL"/>
             </w:rPr>
           </w:pPr>
-          <w:hyperlink w:anchor="_Toc359837060" w:history="1">
+          <w:hyperlink w:anchor="_Toc359964279" w:history="1">
             <w:r>
               <w:rPr>
                 <w:rStyle w:val="Hyperlink"/>
@@ -683,7 +823,7 @@
                 <w:noProof/>
                 <w:webHidden/>
               </w:rPr>
-              <w:instrText xml:space="preserve"> PAGEREF _Toc359837060 \h </w:instrText>
+              <w:instrText xml:space="preserve"> PAGEREF _Toc359964279 \h </w:instrText>
             </w:r>
             <w:r>
               <w:rPr>
@@ -703,7 +843,7 @@
                 <w:noProof/>
                 <w:webHidden/>
               </w:rPr>
-              <w:t>3</w:t>
+              <w:t>4</w:t>
             </w:r>
             <w:r>
               <w:rPr>
@@ -726,7 +866,7 @@
               <w:lang w:eastAsia="pl-PL"/>
             </w:rPr>
           </w:pPr>
-          <w:hyperlink w:anchor="_Toc359837061" w:history="1">
+          <w:hyperlink w:anchor="_Toc359964280" w:history="1">
             <w:r>
               <w:rPr>
                 <w:rStyle w:val="Hyperlink"/>
@@ -753,7 +893,7 @@
                 <w:noProof/>
                 <w:webHidden/>
               </w:rPr>
-              <w:instrText xml:space="preserve"> PAGEREF _Toc359837061 \h </w:instrText>
+              <w:instrText xml:space="preserve"> PAGEREF _Toc359964280 \h </w:instrText>
             </w:r>
             <w:r>
               <w:rPr>
@@ -796,7 +936,7 @@
               <w:lang w:eastAsia="pl-PL"/>
             </w:rPr>
           </w:pPr>
-          <w:hyperlink w:anchor="_Toc359837062" w:history="1">
+          <w:hyperlink w:anchor="_Toc359964281" w:history="1">
             <w:r>
               <w:rPr>
                 <w:rStyle w:val="Hyperlink"/>
@@ -823,7 +963,7 @@
                 <w:noProof/>
                 <w:webHidden/>
               </w:rPr>
-              <w:instrText xml:space="preserve"> PAGEREF _Toc359837062 \h </w:instrText>
+              <w:instrText xml:space="preserve"> PAGEREF _Toc359964281 \h </w:instrText>
             </w:r>
             <w:r>
               <w:rPr>
@@ -843,7 +983,7 @@
                 <w:noProof/>
                 <w:webHidden/>
               </w:rPr>
-              <w:t>6</w:t>
+              <w:t>7</w:t>
             </w:r>
             <w:r>
               <w:rPr>
@@ -866,7 +1006,7 @@
               <w:lang w:eastAsia="pl-PL"/>
             </w:rPr>
           </w:pPr>
-          <w:hyperlink w:anchor="_Toc359837063" w:history="1">
+          <w:hyperlink w:anchor="_Toc359964282" w:history="1">
             <w:r>
               <w:rPr>
                 <w:rStyle w:val="Hyperlink"/>
@@ -893,7 +1033,7 @@
                 <w:noProof/>
                 <w:webHidden/>
               </w:rPr>
-              <w:instrText xml:space="preserve"> PAGEREF _Toc359837063 \h </w:instrText>
+              <w:instrText xml:space="preserve"> PAGEREF _Toc359964282 \h </w:instrText>
             </w:r>
             <w:r>
               <w:rPr>
@@ -936,7 +1076,7 @@
               <w:lang w:eastAsia="pl-PL"/>
             </w:rPr>
           </w:pPr>
-          <w:hyperlink w:anchor="_Toc359837064" w:history="1">
+          <w:hyperlink w:anchor="_Toc359964283" w:history="1">
             <w:r>
               <w:rPr>
                 <w:rStyle w:val="Hyperlink"/>
@@ -963,7 +1103,7 @@
                 <w:noProof/>
                 <w:webHidden/>
               </w:rPr>
-              <w:instrText xml:space="preserve"> PAGEREF _Toc359837064 \h </w:instrText>
+              <w:instrText xml:space="preserve"> PAGEREF _Toc359964283 \h </w:instrText>
             </w:r>
             <w:r>
               <w:rPr>
@@ -1006,13 +1146,13 @@
               <w:lang w:eastAsia="pl-PL"/>
             </w:rPr>
           </w:pPr>
-          <w:hyperlink w:anchor="_Toc359837065" w:history="1">
+          <w:hyperlink w:anchor="_Toc359964284" w:history="1">
             <w:r>
               <w:rPr>
                 <w:rStyle w:val="Hyperlink"/>
                 <w:noProof/>
               </w:rPr>
-              <w:t>Agenci</w:t>
+              <w:t>Protokoły komunikacji</w:t>
             </w:r>
             <w:r>
               <w:rPr>
@@ -1033,7 +1173,7 @@
                 <w:noProof/>
                 <w:webHidden/>
               </w:rPr>
-              <w:instrText xml:space="preserve"> PAGEREF _Toc359837065 \h </w:instrText>
+              <w:instrText xml:space="preserve"> PAGEREF _Toc359964284 \h </w:instrText>
             </w:r>
             <w:r>
               <w:rPr>
@@ -1076,13 +1216,13 @@
               <w:lang w:eastAsia="pl-PL"/>
             </w:rPr>
           </w:pPr>
-          <w:hyperlink w:anchor="_Toc359837066" w:history="1">
+          <w:hyperlink w:anchor="_Toc359964285" w:history="1">
             <w:r>
               <w:rPr>
                 <w:rStyle w:val="Hyperlink"/>
                 <w:noProof/>
               </w:rPr>
-              <w:t>Dźwig</w:t>
+              <w:t>Wiadomości</w:t>
             </w:r>
             <w:r>
               <w:rPr>
@@ -1103,7 +1243,7 @@
                 <w:noProof/>
                 <w:webHidden/>
               </w:rPr>
-              <w:instrText xml:space="preserve"> PAGEREF _Toc359837066 \h </w:instrText>
+              <w:instrText xml:space="preserve"> PAGEREF _Toc359964285 \h </w:instrText>
             </w:r>
             <w:r>
               <w:rPr>
@@ -1146,13 +1286,13 @@
               <w:lang w:eastAsia="pl-PL"/>
             </w:rPr>
           </w:pPr>
-          <w:hyperlink w:anchor="_Toc359837067" w:history="1">
+          <w:hyperlink w:anchor="_Toc359964286" w:history="1">
             <w:r>
               <w:rPr>
                 <w:rStyle w:val="Hyperlink"/>
                 <w:noProof/>
               </w:rPr>
-              <w:t>Wózek widłowy</w:t>
+              <w:t>Negocjacje</w:t>
             </w:r>
             <w:r>
               <w:rPr>
@@ -1173,287 +1313,7 @@
                 <w:noProof/>
                 <w:webHidden/>
               </w:rPr>
-              <w:instrText xml:space="preserve"> PAGEREF _Toc359837067 \h </w:instrText>
-            </w:r>
-            <w:r>
-              <w:rPr>
-                <w:noProof/>
-                <w:webHidden/>
-              </w:rPr>
-            </w:r>
-            <w:r>
-              <w:rPr>
-                <w:noProof/>
-                <w:webHidden/>
-              </w:rPr>
-              <w:fldChar w:fldCharType="separate"/>
-            </w:r>
-            <w:r>
-              <w:rPr>
-                <w:noProof/>
-                <w:webHidden/>
-              </w:rPr>
-              <w:t>9</w:t>
-            </w:r>
-            <w:r>
-              <w:rPr>
-                <w:noProof/>
-                <w:webHidden/>
-              </w:rPr>
-              <w:fldChar w:fldCharType="end"/>
-            </w:r>
-          </w:hyperlink>
-        </w:p>
-        <w:p>
-          <w:pPr>
-            <w:pStyle w:val="TOC3"/>
-            <w:tabs>
-              <w:tab w:val="right" w:leader="dot" w:pos="9062"/>
-            </w:tabs>
-            <w:rPr>
-              <w:rFonts w:eastAsiaTheme="minorEastAsia"/>
-              <w:noProof/>
-              <w:lang w:eastAsia="pl-PL"/>
-            </w:rPr>
-          </w:pPr>
-          <w:hyperlink w:anchor="_Toc359837068" w:history="1">
-            <w:r>
-              <w:rPr>
-                <w:rStyle w:val="Hyperlink"/>
-                <w:noProof/>
-              </w:rPr>
-              <w:t>Statek</w:t>
-            </w:r>
-            <w:r>
-              <w:rPr>
-                <w:noProof/>
-                <w:webHidden/>
-              </w:rPr>
-              <w:tab/>
-            </w:r>
-            <w:r>
-              <w:rPr>
-                <w:noProof/>
-                <w:webHidden/>
-              </w:rPr>
-              <w:fldChar w:fldCharType="begin"/>
-            </w:r>
-            <w:r>
-              <w:rPr>
-                <w:noProof/>
-                <w:webHidden/>
-              </w:rPr>
-              <w:instrText xml:space="preserve"> PAGEREF _Toc359837068 \h </w:instrText>
-            </w:r>
-            <w:r>
-              <w:rPr>
-                <w:noProof/>
-                <w:webHidden/>
-              </w:rPr>
-            </w:r>
-            <w:r>
-              <w:rPr>
-                <w:noProof/>
-                <w:webHidden/>
-              </w:rPr>
-              <w:fldChar w:fldCharType="separate"/>
-            </w:r>
-            <w:r>
-              <w:rPr>
-                <w:noProof/>
-                <w:webHidden/>
-              </w:rPr>
-              <w:t>9</w:t>
-            </w:r>
-            <w:r>
-              <w:rPr>
-                <w:noProof/>
-                <w:webHidden/>
-              </w:rPr>
-              <w:fldChar w:fldCharType="end"/>
-            </w:r>
-          </w:hyperlink>
-        </w:p>
-        <w:p>
-          <w:pPr>
-            <w:pStyle w:val="TOC2"/>
-            <w:tabs>
-              <w:tab w:val="right" w:leader="dot" w:pos="9062"/>
-            </w:tabs>
-            <w:rPr>
-              <w:rFonts w:eastAsiaTheme="minorEastAsia"/>
-              <w:noProof/>
-              <w:lang w:eastAsia="pl-PL"/>
-            </w:rPr>
-          </w:pPr>
-          <w:hyperlink w:anchor="_Toc359837069" w:history="1">
-            <w:r>
-              <w:rPr>
-                <w:rStyle w:val="Hyperlink"/>
-                <w:noProof/>
-              </w:rPr>
-              <w:t>Protokoły komunikacji</w:t>
-            </w:r>
-            <w:r>
-              <w:rPr>
-                <w:noProof/>
-                <w:webHidden/>
-              </w:rPr>
-              <w:tab/>
-            </w:r>
-            <w:r>
-              <w:rPr>
-                <w:noProof/>
-                <w:webHidden/>
-              </w:rPr>
-              <w:fldChar w:fldCharType="begin"/>
-            </w:r>
-            <w:r>
-              <w:rPr>
-                <w:noProof/>
-                <w:webHidden/>
-              </w:rPr>
-              <w:instrText xml:space="preserve"> PAGEREF _Toc359837069 \h </w:instrText>
-            </w:r>
-            <w:r>
-              <w:rPr>
-                <w:noProof/>
-                <w:webHidden/>
-              </w:rPr>
-            </w:r>
-            <w:r>
-              <w:rPr>
-                <w:noProof/>
-                <w:webHidden/>
-              </w:rPr>
-              <w:fldChar w:fldCharType="separate"/>
-            </w:r>
-            <w:r>
-              <w:rPr>
-                <w:noProof/>
-                <w:webHidden/>
-              </w:rPr>
-              <w:t>9</w:t>
-            </w:r>
-            <w:r>
-              <w:rPr>
-                <w:noProof/>
-                <w:webHidden/>
-              </w:rPr>
-              <w:fldChar w:fldCharType="end"/>
-            </w:r>
-          </w:hyperlink>
-        </w:p>
-        <w:p>
-          <w:pPr>
-            <w:pStyle w:val="TOC3"/>
-            <w:tabs>
-              <w:tab w:val="right" w:leader="dot" w:pos="9062"/>
-            </w:tabs>
-            <w:rPr>
-              <w:rFonts w:eastAsiaTheme="minorEastAsia"/>
-              <w:noProof/>
-              <w:lang w:eastAsia="pl-PL"/>
-            </w:rPr>
-          </w:pPr>
-          <w:hyperlink w:anchor="_Toc359837070" w:history="1">
-            <w:r>
-              <w:rPr>
-                <w:rStyle w:val="Hyperlink"/>
-                <w:noProof/>
-              </w:rPr>
-              <w:t>Wiadomości</w:t>
-            </w:r>
-            <w:r>
-              <w:rPr>
-                <w:noProof/>
-                <w:webHidden/>
-              </w:rPr>
-              <w:tab/>
-            </w:r>
-            <w:r>
-              <w:rPr>
-                <w:noProof/>
-                <w:webHidden/>
-              </w:rPr>
-              <w:fldChar w:fldCharType="begin"/>
-            </w:r>
-            <w:r>
-              <w:rPr>
-                <w:noProof/>
-                <w:webHidden/>
-              </w:rPr>
-              <w:instrText xml:space="preserve"> PAGEREF _Toc359837070 \h </w:instrText>
-            </w:r>
-            <w:r>
-              <w:rPr>
-                <w:noProof/>
-                <w:webHidden/>
-              </w:rPr>
-            </w:r>
-            <w:r>
-              <w:rPr>
-                <w:noProof/>
-                <w:webHidden/>
-              </w:rPr>
-              <w:fldChar w:fldCharType="separate"/>
-            </w:r>
-            <w:r>
-              <w:rPr>
-                <w:noProof/>
-                <w:webHidden/>
-              </w:rPr>
-              <w:t>9</w:t>
-            </w:r>
-            <w:r>
-              <w:rPr>
-                <w:noProof/>
-                <w:webHidden/>
-              </w:rPr>
-              <w:fldChar w:fldCharType="end"/>
-            </w:r>
-          </w:hyperlink>
-        </w:p>
-        <w:p>
-          <w:pPr>
-            <w:pStyle w:val="TOC3"/>
-            <w:tabs>
-              <w:tab w:val="right" w:leader="dot" w:pos="9062"/>
-            </w:tabs>
-            <w:rPr>
-              <w:rFonts w:eastAsiaTheme="minorEastAsia"/>
-              <w:noProof/>
-              <w:lang w:eastAsia="pl-PL"/>
-            </w:rPr>
-          </w:pPr>
-          <w:hyperlink w:anchor="_Toc359837071" w:history="1">
-            <w:r>
-              <w:rPr>
-                <w:rStyle w:val="Hyperlink"/>
-                <w:noProof/>
-              </w:rPr>
-              <w:t>Negocjacje</w:t>
-            </w:r>
-            <w:r>
-              <w:rPr>
-                <w:noProof/>
-                <w:webHidden/>
-              </w:rPr>
-              <w:tab/>
-            </w:r>
-            <w:r>
-              <w:rPr>
-                <w:noProof/>
-                <w:webHidden/>
-              </w:rPr>
-              <w:fldChar w:fldCharType="begin"/>
-            </w:r>
-            <w:r>
-              <w:rPr>
-                <w:noProof/>
-                <w:webHidden/>
-              </w:rPr>
-              <w:instrText xml:space="preserve"> PAGEREF _Toc359837071 \h </w:instrText>
+              <w:instrText xml:space="preserve"> PAGEREF _Toc359964286 \h </w:instrText>
             </w:r>
             <w:r>
               <w:rPr>
@@ -1506,7 +1366,7 @@
       <w:pPr>
         <w:pStyle w:val="Heading2"/>
       </w:pPr>
-      <w:bookmarkStart w:id="0" w:name="_Toc359837052"/>
+      <w:bookmarkStart w:id="0" w:name="_Toc359964269"/>
       <w:r>
         <w:t>Krótki opis programu</w:t>
       </w:r>
@@ -1558,49 +1418,64 @@
     </w:p>
     <w:p>
       <w:pPr>
-        <w:ind w:firstLine="284"/>
-      </w:pPr>
-    </w:p>
-    <w:p>
-      <w:pPr>
         <w:pStyle w:val="Heading2"/>
       </w:pPr>
-      <w:bookmarkStart w:id="1" w:name="_Toc359837053"/>
+      <w:bookmarkStart w:id="1" w:name="_Toc359964270"/>
       <w:r>
         <w:lastRenderedPageBreak/>
+        <w:t>Charakterystyka problemu</w:t>
+      </w:r>
+      <w:bookmarkEnd w:id="1"/>
+    </w:p>
+    <w:p>
+      <w:pPr>
+        <w:pStyle w:val="Heading2"/>
+      </w:pPr>
+      <w:bookmarkStart w:id="2" w:name="_Toc359964271"/>
+      <w:r>
+        <w:t>Środowisko programu</w:t>
+      </w:r>
+      <w:bookmarkEnd w:id="2"/>
+    </w:p>
+    <w:p>
+      <w:pPr>
+        <w:pStyle w:val="Heading2"/>
+      </w:pPr>
+      <w:bookmarkStart w:id="3" w:name="_Toc359964272"/>
+      <w:r>
         <w:t>Przeznacznie programu</w:t>
       </w:r>
-      <w:bookmarkEnd w:id="1"/>
+      <w:bookmarkEnd w:id="3"/>
     </w:p>
     <w:p>
       <w:pPr>
         <w:pStyle w:val="Heading2"/>
       </w:pPr>
-      <w:bookmarkStart w:id="2" w:name="_Toc359837054"/>
+      <w:bookmarkStart w:id="4" w:name="_Toc359964273"/>
       <w:r>
         <w:t>Przegląd zastosowań programu</w:t>
       </w:r>
-      <w:bookmarkEnd w:id="2"/>
+      <w:bookmarkEnd w:id="4"/>
     </w:p>
     <w:p>
       <w:pPr>
         <w:pStyle w:val="Heading2"/>
       </w:pPr>
-      <w:bookmarkStart w:id="3" w:name="_Toc359837055"/>
+      <w:bookmarkStart w:id="5" w:name="_Toc359964274"/>
       <w:r>
         <w:t>Moduły</w:t>
       </w:r>
-      <w:bookmarkEnd w:id="3"/>
+      <w:bookmarkEnd w:id="5"/>
     </w:p>
     <w:p>
       <w:pPr>
         <w:pStyle w:val="Heading3"/>
       </w:pPr>
-      <w:bookmarkStart w:id="4" w:name="_Toc359837056"/>
+      <w:bookmarkStart w:id="6" w:name="_Toc359964275"/>
       <w:r>
         <w:t>Main</w:t>
       </w:r>
-      <w:bookmarkEnd w:id="4"/>
+      <w:bookmarkEnd w:id="6"/>
     </w:p>
     <w:p>
       <w:pPr>
@@ -1641,11 +1516,11 @@
       <w:pPr>
         <w:pStyle w:val="Heading3"/>
       </w:pPr>
-      <w:bookmarkStart w:id="5" w:name="_Toc359837057"/>
+      <w:bookmarkStart w:id="7" w:name="_Toc359964276"/>
       <w:r>
         <w:t>Map</w:t>
       </w:r>
-      <w:bookmarkEnd w:id="5"/>
+      <w:bookmarkEnd w:id="7"/>
     </w:p>
     <w:p>
       <w:pPr>
@@ -1909,11 +1784,11 @@
       <w:pPr>
         <w:pStyle w:val="Heading3"/>
       </w:pPr>
-      <w:bookmarkStart w:id="6" w:name="_Toc359837058"/>
+      <w:bookmarkStart w:id="8" w:name="_Toc359964277"/>
       <w:r>
         <w:t>Field</w:t>
       </w:r>
-      <w:bookmarkEnd w:id="6"/>
+      <w:bookmarkEnd w:id="8"/>
     </w:p>
     <w:p>
       <w:pPr>
@@ -1929,6 +1804,7 @@
         <w:ind w:firstLine="284"/>
       </w:pPr>
       <w:r>
+        <w:lastRenderedPageBreak/>
         <w:t>Opis funkcjonalny modułu</w:t>
       </w:r>
     </w:p>
@@ -1949,7 +1825,6 @@
         <w:ind w:left="284"/>
       </w:pPr>
       <w:r>
-        <w:lastRenderedPageBreak/>
         <w:t>Może być następujących typów:</w:t>
       </w:r>
     </w:p>
@@ -2247,11 +2122,11 @@
       <w:pPr>
         <w:pStyle w:val="Heading3"/>
       </w:pPr>
-      <w:bookmarkStart w:id="7" w:name="_Toc359837059"/>
+      <w:bookmarkStart w:id="9" w:name="_Toc359964278"/>
       <w:r>
         <w:t>Crate</w:t>
       </w:r>
-      <w:bookmarkEnd w:id="7"/>
+      <w:bookmarkEnd w:id="9"/>
     </w:p>
     <w:p>
       <w:pPr>
@@ -2282,11 +2157,12 @@
       <w:pPr>
         <w:pStyle w:val="Heading3"/>
       </w:pPr>
-      <w:bookmarkStart w:id="8" w:name="_Toc359837060"/>
-      <w:r>
+      <w:bookmarkStart w:id="10" w:name="_Toc359964279"/>
+      <w:r>
+        <w:lastRenderedPageBreak/>
         <w:t>Crane</w:t>
       </w:r>
-      <w:bookmarkEnd w:id="8"/>
+      <w:bookmarkEnd w:id="10"/>
     </w:p>
     <w:p>
       <w:pPr>
@@ -2318,402 +2194,561 @@
         <w:ind w:left="284"/>
       </w:pPr>
       <w:r>
+        <w:t>Każdy dźwig ma następujące pola:</w:t>
+      </w:r>
+    </w:p>
+    <w:p>
+      <w:pPr>
+        <w:ind w:left="284"/>
+      </w:pPr>
+      <w:r>
+        <w:rPr>
+          <w:b/>
+        </w:rPr>
+        <w:t>Id</w:t>
+      </w:r>
+      <w:r>
+        <w:rPr>
+          <w:b/>
+        </w:rPr>
+        <w:t>: int</w:t>
+      </w:r>
+      <w:r>
+        <w:t xml:space="preserve"> – id różniące się dla każdego dźwigu</w:t>
+      </w:r>
+    </w:p>
+    <w:p>
+      <w:pPr>
+        <w:ind w:left="284"/>
+      </w:pPr>
+      <w:r>
+        <w:rPr>
+          <w:b/>
+        </w:rPr>
+        <w:t>Position</w:t>
+      </w:r>
+      <w:r>
+        <w:rPr>
+          <w:b/>
+        </w:rPr>
+        <w:t>: (int y, int x)</w:t>
+      </w:r>
+      <w:r>
+        <w:t xml:space="preserve"> – pozycja dźwigu na mapie</w:t>
+      </w:r>
+    </w:p>
+    <w:p>
+      <w:pPr>
+        <w:ind w:left="284"/>
+      </w:pPr>
+      <w:r>
+        <w:rPr>
+          <w:b/>
+        </w:rPr>
+        <w:t>Reach</w:t>
+      </w:r>
+      <w:r>
+        <w:rPr>
+          <w:b/>
+        </w:rPr>
+        <w:t>: int</w:t>
+      </w:r>
+      <w:r>
+        <w:t xml:space="preserve"> – zasięg dźwigu</w:t>
+      </w:r>
+    </w:p>
+    <w:p>
+      <w:pPr>
+        <w:ind w:left="284"/>
+      </w:pPr>
+      <w:r>
+        <w:rPr>
+          <w:b/>
+        </w:rPr>
+        <w:t>Angle</w:t>
+      </w:r>
+      <w:r>
+        <w:rPr>
+          <w:b/>
+        </w:rPr>
+        <w:t>: float</w:t>
+      </w:r>
+      <w:r>
+        <w:t xml:space="preserve"> </w:t>
+      </w:r>
+      <w:r>
+        <w:t xml:space="preserve"> – kąt ramienia</w:t>
+      </w:r>
+    </w:p>
+    <w:p>
+      <w:pPr>
+        <w:ind w:left="284"/>
+      </w:pPr>
+      <w:r>
+        <w:rPr>
+          <w:b/>
+        </w:rPr>
+        <w:t>hookDistance</w:t>
+      </w:r>
+      <w:r>
+        <w:rPr>
+          <w:b/>
+        </w:rPr>
+        <w:t>: float</w:t>
+      </w:r>
+      <w:r>
+        <w:t xml:space="preserve"> – odległość haku na ramieniu dźwigu</w:t>
+      </w:r>
+    </w:p>
+    <w:p>
+      <w:pPr>
+        <w:ind w:left="284"/>
+      </w:pPr>
+      <w:r>
+        <w:rPr>
+          <w:b/>
+        </w:rPr>
+        <w:t>neighbours</w:t>
+      </w:r>
+      <w:r>
+        <w:rPr>
+          <w:b/>
+        </w:rPr>
+        <w:t>: [Crane]</w:t>
+      </w:r>
+      <w:r>
+        <w:t xml:space="preserve"> </w:t>
+      </w:r>
+      <w:r>
+        <w:t>– lista dźwigów, z którym obiekt ma ws</w:t>
+      </w:r>
+      <w:r>
+        <w:t>pólne pole, a więc sąsiedzi dźwigu</w:t>
+      </w:r>
+    </w:p>
+    <w:p>
+      <w:pPr>
+        <w:ind w:left="284"/>
+      </w:pPr>
+      <w:r>
+        <w:rPr>
+          <w:b/>
+        </w:rPr>
+        <w:t>map</w:t>
+      </w:r>
+      <w:r>
+        <w:rPr>
+          <w:b/>
+        </w:rPr>
+        <w:t>: Map</w:t>
+      </w:r>
+      <w:r>
+        <w:t xml:space="preserve"> – obiekt pomagający odczytać zawartość pól z okolicy dźwigu</w:t>
+      </w:r>
+    </w:p>
+    <w:p>
+      <w:pPr>
+        <w:ind w:left="284"/>
+      </w:pPr>
+      <w:r>
+        <w:rPr>
+          <w:b/>
+        </w:rPr>
+        <w:t>crate</w:t>
+      </w:r>
+      <w:r>
+        <w:rPr>
+          <w:b/>
+        </w:rPr>
+        <w:t>: Crate</w:t>
+      </w:r>
+      <w:r>
+        <w:t xml:space="preserve"> – paczka która jest aktualnie przenoszona przez dźwig</w:t>
+      </w:r>
+    </w:p>
+    <w:p>
+      <w:pPr>
+        <w:ind w:left="284"/>
+      </w:pPr>
+      <w:r>
+        <w:rPr>
+          <w:b/>
+        </w:rPr>
+        <w:t>averageTime</w:t>
+      </w:r>
+      <w:r>
+        <w:rPr>
+          <w:b/>
+        </w:rPr>
+        <w:t>: float</w:t>
+      </w:r>
+      <w:r>
+        <w:t xml:space="preserve"> – średni czas dla dźwigu jaki zajmuje mu dostarczenie paczki na statek</w:t>
+      </w:r>
+    </w:p>
+    <w:p>
+      <w:pPr>
+        <w:ind w:left="284"/>
+      </w:pPr>
+      <w:r>
+        <w:rPr>
+          <w:b/>
+        </w:rPr>
+        <w:t>passedPackages</w:t>
+      </w:r>
+      <w:r>
+        <w:rPr>
+          <w:b/>
+        </w:rPr>
+        <w:t>: int</w:t>
+      </w:r>
+      <w:r>
+        <w:t xml:space="preserve"> – liczba paczek, które zostały podane przez dźwig</w:t>
+      </w:r>
+    </w:p>
+    <w:p>
+      <w:pPr>
+        <w:ind w:left="284"/>
+      </w:pPr>
+      <w:r>
+        <w:rPr>
+          <w:b/>
+        </w:rPr>
+        <w:t>messages</w:t>
+      </w:r>
+      <w:r>
+        <w:rPr>
+          <w:b/>
+        </w:rPr>
+        <w:t>: Queue</w:t>
+      </w:r>
+      <w:r>
+        <w:t xml:space="preserve"> – kolejka do odczytywania wiadomości</w:t>
+      </w:r>
+    </w:p>
+    <w:p>
+      <w:pPr>
+        <w:ind w:left="284"/>
+      </w:pPr>
+      <w:r>
+        <w:rPr>
+          <w:b/>
+        </w:rPr>
+        <w:t>negotiate</w:t>
+      </w:r>
+      <w:r>
+        <w:rPr>
+          <w:b/>
+        </w:rPr>
+        <w:t>: Queue</w:t>
+      </w:r>
+      <w:r>
+        <w:t xml:space="preserve"> – kolejka na odpowiedzi dotyczących negocjacji</w:t>
+      </w:r>
+    </w:p>
+    <w:p>
+      <w:pPr>
+        <w:ind w:left="284"/>
+      </w:pPr>
+      <w:r>
+        <w:rPr>
+          <w:b/>
+        </w:rPr>
+        <w:t>tasks</w:t>
+      </w:r>
+      <w:r>
+        <w:rPr>
+          <w:b/>
+        </w:rPr>
+        <w:t>: []</w:t>
+      </w:r>
+      <w:r>
+        <w:t xml:space="preserve"> – lista z zadaniami do wykonania przez dźwig (np. </w:t>
+      </w:r>
+      <w:r>
+        <w:t>podnieć, upuść, obruć się...)</w:t>
+      </w:r>
+    </w:p>
+    <w:p>
+      <w:pPr>
+        <w:ind w:left="284"/>
+      </w:pPr>
+      <w:r>
+        <w:rPr>
+          <w:b/>
+        </w:rPr>
+        <w:t>directToShip</w:t>
+      </w:r>
+      <w:r>
+        <w:rPr>
+          <w:b/>
+        </w:rPr>
+        <w:t>: bool</w:t>
+      </w:r>
+      <w:r>
+        <w:t xml:space="preserve"> </w:t>
+      </w:r>
+      <w:r>
+        <w:t>–</w:t>
+      </w:r>
+      <w:r>
+        <w:t xml:space="preserve"> </w:t>
+      </w:r>
+      <w:r>
+        <w:t>wartość boolowska mówiąca, czy dźwig jest bezpośrednio przy statku</w:t>
+      </w:r>
+    </w:p>
+    <w:p>
+      <w:pPr>
+        <w:ind w:left="284"/>
+      </w:pPr>
+      <w:r>
+        <w:rPr>
+          <w:b/>
+        </w:rPr>
+        <w:t>hops</w:t>
+      </w:r>
+      <w:r>
+        <w:t xml:space="preserve"> – liczba przeskoków do statku, czyli liczba dźwigów między obiektem a statkiem na ścieżce do statku</w:t>
+      </w:r>
+    </w:p>
+    <w:p>
+      <w:pPr>
+        <w:ind w:left="284"/>
+      </w:pPr>
+      <w:r>
+        <w:rPr>
+          <w:b/>
+        </w:rPr>
+        <w:t>wanted</w:t>
+      </w:r>
+      <w:r>
+        <w:rPr>
+          <w:b/>
+        </w:rPr>
+        <w:t>: [int]</w:t>
+      </w:r>
+      <w:r>
+        <w:t xml:space="preserve"> – lista id potrzebnych paczek przez statek</w:t>
+      </w:r>
+    </w:p>
+    <w:p>
+      <w:pPr>
+        <w:ind w:left="284"/>
+      </w:pPr>
+      <w:r>
+        <w:rPr>
+          <w:b/>
+        </w:rPr>
+        <w:t>onMyArea</w:t>
+      </w:r>
+      <w:r>
+        <w:rPr>
+          <w:b/>
+        </w:rPr>
+        <w:t>: [int]</w:t>
+      </w:r>
+      <w:r>
+        <w:t xml:space="preserve"> – lista paczek na polach w zasięgu dźwigu</w:t>
+      </w:r>
+    </w:p>
+    <w:p>
+      <w:pPr>
+        <w:ind w:left="284"/>
+      </w:pPr>
+      <w:r>
+        <w:rPr>
+          <w:b/>
+        </w:rPr>
+        <w:t>negotiations</w:t>
+      </w:r>
+      <w:r>
+        <w:rPr>
+          <w:b/>
+        </w:rPr>
+        <w:t>: bool</w:t>
+      </w:r>
+      <w:r>
+        <w:t xml:space="preserve"> – wartość, która mówi czy dźwig jest w trakcie negocjacji</w:t>
+      </w:r>
+    </w:p>
+    <w:p>
+      <w:pPr>
+        <w:ind w:left="284"/>
+      </w:pPr>
+      <w:r>
+        <w:t>Dźwig zawiera następujące metody:</w:t>
+      </w:r>
+    </w:p>
+    <w:p>
+      <w:pPr>
+        <w:ind w:left="284"/>
+      </w:pPr>
+      <w:r>
+        <w:rPr>
+          <w:b/>
+        </w:rPr>
+        <w:t>mainLoop</w:t>
+      </w:r>
+      <w:r>
+        <w:rPr>
+          <w:b/>
+        </w:rPr>
+        <w:t>(): void</w:t>
+      </w:r>
+      <w:r>
+        <w:t xml:space="preserve"> – główna pętla obiektu w której jest zapisane jego działanie</w:t>
+      </w:r>
+    </w:p>
+    <w:p>
+      <w:pPr>
+        <w:ind w:left="284"/>
+      </w:pPr>
+      <w:r>
+        <w:rPr>
+          <w:b/>
+        </w:rPr>
+        <w:t>doWork</w:t>
+      </w:r>
+      <w:r>
+        <w:rPr>
+          <w:b/>
+        </w:rPr>
+        <w:t>(): void</w:t>
+      </w:r>
+      <w:r>
+        <w:t xml:space="preserve"> </w:t>
+      </w:r>
+      <w:r>
+        <w:t>–</w:t>
+      </w:r>
+      <w:r>
+        <w:t xml:space="preserve"> </w:t>
+      </w:r>
+      <w:r>
+        <w:t>procedura w</w:t>
+      </w:r>
+      <w:r>
+        <w:t xml:space="preserve"> której są analizowane kolejne kroki jakie dźwig musi podjąć aby przemieścić paczkę</w:t>
+      </w:r>
+    </w:p>
+    <w:p>
+      <w:pPr>
+        <w:ind w:left="284"/>
+      </w:pPr>
+      <w:r>
+        <w:rPr>
+          <w:b/>
+        </w:rPr>
+        <w:t>examineSurroundings</w:t>
+      </w:r>
+      <w:r>
+        <w:rPr>
+          <w:b/>
+        </w:rPr>
+        <w:t>(): void</w:t>
+      </w:r>
+      <w:r>
+        <w:t xml:space="preserve"> – dźwig sprawdza dzięki tej metodzie swoje otoczenie, tzn czy jest bezpośrednio przy statku oraz jakie paczki leżą w jego zasięgu</w:t>
+      </w:r>
+    </w:p>
+    <w:p>
+      <w:pPr>
+        <w:ind w:left="284"/>
+      </w:pPr>
+      <w:r>
+        <w:rPr>
+          <w:b/>
+        </w:rPr>
         <w:lastRenderedPageBreak/>
-        <w:t>Każdy dźwig ma następujące pola:</w:t>
-      </w:r>
-    </w:p>
-    <w:p>
-      <w:pPr>
-        <w:ind w:left="284"/>
-      </w:pPr>
-      <w:r>
-        <w:rPr>
-          <w:b/>
-        </w:rPr>
-        <w:t>Id</w:t>
-      </w:r>
-      <w:r>
-        <w:rPr>
-          <w:b/>
-        </w:rPr>
-        <w:t>: int</w:t>
-      </w:r>
-      <w:r>
-        <w:t xml:space="preserve"> – id różniące się dla każdego dźwigu</w:t>
-      </w:r>
-    </w:p>
-    <w:p>
-      <w:pPr>
-        <w:ind w:left="284"/>
-      </w:pPr>
-      <w:r>
-        <w:rPr>
-          <w:b/>
-        </w:rPr>
-        <w:t>Position</w:t>
-      </w:r>
-      <w:r>
-        <w:rPr>
-          <w:b/>
-        </w:rPr>
-        <w:t>: (int y, int x)</w:t>
-      </w:r>
-      <w:r>
-        <w:t xml:space="preserve"> – pozycja dźwigu na mapie</w:t>
-      </w:r>
-    </w:p>
-    <w:p>
-      <w:pPr>
-        <w:ind w:left="284"/>
-      </w:pPr>
-      <w:r>
-        <w:rPr>
-          <w:b/>
-        </w:rPr>
-        <w:t>Reach</w:t>
-      </w:r>
-      <w:r>
-        <w:rPr>
-          <w:b/>
-        </w:rPr>
-        <w:t>: int</w:t>
-      </w:r>
-      <w:r>
-        <w:t xml:space="preserve"> – zasięg dźwigu</w:t>
-      </w:r>
-    </w:p>
-    <w:p>
-      <w:pPr>
-        <w:ind w:left="284"/>
-      </w:pPr>
-      <w:r>
-        <w:rPr>
-          <w:b/>
-        </w:rPr>
-        <w:t>Angle</w:t>
-      </w:r>
-      <w:r>
-        <w:rPr>
-          <w:b/>
-        </w:rPr>
-        <w:t>: float</w:t>
+        <w:t>getPackageToDeliver</w:t>
+      </w:r>
+      <w:r>
+        <w:rPr>
+          <w:b/>
+        </w:rPr>
+        <w:t>(): void</w:t>
+      </w:r>
+      <w:r>
+        <w:t xml:space="preserve"> – metoda w której dźwig ustala kto ma się zająć daną paczką która jest w jego zasięgu i przenosi ją jeśli wygra negocjacje</w:t>
+      </w:r>
+    </w:p>
+    <w:p>
+      <w:pPr>
+        <w:ind w:left="284"/>
+      </w:pPr>
+      <w:r>
+        <w:rPr>
+          <w:b/>
+        </w:rPr>
+        <w:t>readMessage</w:t>
+      </w:r>
+      <w:r>
+        <w:rPr>
+          <w:b/>
+        </w:rPr>
+        <w:t>() : void</w:t>
+      </w:r>
+      <w:r>
+        <w:t xml:space="preserve"> –</w:t>
       </w:r>
       <w:r>
         <w:t xml:space="preserve"> </w:t>
       </w:r>
       <w:r>
-        <w:t xml:space="preserve"> – kąt ramienia</w:t>
-      </w:r>
-    </w:p>
-    <w:p>
-      <w:pPr>
-        <w:ind w:left="284"/>
-      </w:pPr>
-      <w:r>
-        <w:rPr>
-          <w:b/>
-        </w:rPr>
-        <w:t>hookDistance</w:t>
-      </w:r>
-      <w:r>
-        <w:rPr>
-          <w:b/>
-        </w:rPr>
-        <w:t>: float</w:t>
-      </w:r>
-      <w:r>
-        <w:t xml:space="preserve"> – odległość haku na ramieniu dźwigu</w:t>
-      </w:r>
-    </w:p>
-    <w:p>
-      <w:pPr>
-        <w:ind w:left="284"/>
-      </w:pPr>
-      <w:r>
-        <w:rPr>
-          <w:b/>
-        </w:rPr>
-        <w:t>neighbours</w:t>
-      </w:r>
-      <w:r>
-        <w:rPr>
-          <w:b/>
-        </w:rPr>
-        <w:t>: [Crane]</w:t>
+        <w:t>odczytuje wiadomość z kolej</w:t>
+      </w:r>
+      <w:r>
+        <w:t>k</w:t>
+      </w:r>
+      <w:r>
+        <w:t>i messages i</w:t>
+      </w:r>
+      <w:r>
+        <w:t xml:space="preserve"> podejmuje właściwe kroki w odpowiedzi na tą wiadomość</w:t>
+      </w:r>
+    </w:p>
+    <w:p>
+      <w:pPr>
+        <w:ind w:left="284"/>
+      </w:pPr>
+      <w:r>
+        <w:rPr>
+          <w:b/>
+        </w:rPr>
+        <w:t>informOthers</w:t>
+      </w:r>
+      <w:r>
+        <w:rPr>
+          <w:b/>
+        </w:rPr>
+        <w:t>(): void</w:t>
+      </w:r>
+      <w:r>
+        <w:t xml:space="preserve"> – informuje sąsiadów o tym, że </w:t>
+      </w:r>
+      <w:r>
+        <w:t>zna</w:t>
       </w:r>
       <w:r>
         <w:t xml:space="preserve"> </w:t>
       </w:r>
       <w:r>
-        <w:t>– lista dźwigów, z którym obiekt ma ws</w:t>
-      </w:r>
-      <w:r>
-        <w:t>pólne pole, a więc sąsiedzi dźwigu</w:t>
-      </w:r>
-    </w:p>
-    <w:p>
-      <w:pPr>
-        <w:ind w:left="284"/>
-      </w:pPr>
-      <w:r>
-        <w:rPr>
-          <w:b/>
-        </w:rPr>
-        <w:t>map</w:t>
-      </w:r>
-      <w:r>
-        <w:rPr>
-          <w:b/>
-        </w:rPr>
-        <w:t>: Map</w:t>
-      </w:r>
-      <w:r>
-        <w:t xml:space="preserve"> – obiekt pomagający odczytać zawartość pól z okolicy dźwigu</w:t>
-      </w:r>
-    </w:p>
-    <w:p>
-      <w:pPr>
-        <w:ind w:left="284"/>
-      </w:pPr>
-      <w:r>
-        <w:rPr>
-          <w:b/>
-        </w:rPr>
-        <w:t>crate</w:t>
-      </w:r>
-      <w:r>
-        <w:rPr>
-          <w:b/>
-        </w:rPr>
-        <w:t>: Crate</w:t>
-      </w:r>
-      <w:r>
-        <w:t xml:space="preserve"> – paczka która jest aktualnie przenoszona przez dźwig</w:t>
-      </w:r>
-    </w:p>
-    <w:p>
-      <w:pPr>
-        <w:ind w:left="284"/>
-      </w:pPr>
-      <w:r>
-        <w:rPr>
-          <w:b/>
-        </w:rPr>
-        <w:t>averageTime</w:t>
-      </w:r>
-      <w:r>
-        <w:rPr>
-          <w:b/>
-        </w:rPr>
-        <w:t>: float</w:t>
-      </w:r>
-      <w:r>
-        <w:t xml:space="preserve"> – średni czas dla dźwigu jaki zajmuje mu dostarczenie paczki na statek</w:t>
-      </w:r>
-    </w:p>
-    <w:p>
-      <w:pPr>
-        <w:ind w:left="284"/>
-      </w:pPr>
-      <w:r>
-        <w:rPr>
-          <w:b/>
-        </w:rPr>
-        <w:t>passedPackages</w:t>
-      </w:r>
-      <w:r>
-        <w:rPr>
-          <w:b/>
-        </w:rPr>
-        <w:t>: int</w:t>
-      </w:r>
-      <w:r>
-        <w:t xml:space="preserve"> – liczba paczek, które zostały podane przez dźwig</w:t>
-      </w:r>
-    </w:p>
-    <w:p>
-      <w:pPr>
-        <w:ind w:left="284"/>
-      </w:pPr>
-      <w:r>
-        <w:rPr>
-          <w:b/>
-        </w:rPr>
-        <w:t>messages</w:t>
-      </w:r>
-      <w:r>
-        <w:rPr>
-          <w:b/>
-        </w:rPr>
-        <w:t>: Queue</w:t>
-      </w:r>
-      <w:r>
-        <w:t xml:space="preserve"> – kolejka do odczytywania wiadomości</w:t>
-      </w:r>
-    </w:p>
-    <w:p>
-      <w:pPr>
-        <w:ind w:left="284"/>
-      </w:pPr>
-      <w:r>
-        <w:rPr>
-          <w:b/>
-        </w:rPr>
-        <w:t>negotiate</w:t>
-      </w:r>
-      <w:r>
-        <w:rPr>
-          <w:b/>
-        </w:rPr>
-        <w:t>: Queue</w:t>
-      </w:r>
-      <w:r>
-        <w:t xml:space="preserve"> – kolejka na odpowiedzi dotyczących negocjacji</w:t>
-      </w:r>
-    </w:p>
-    <w:p>
-      <w:pPr>
-        <w:ind w:left="284"/>
-      </w:pPr>
-      <w:r>
-        <w:rPr>
-          <w:b/>
-        </w:rPr>
-        <w:t>tasks</w:t>
-      </w:r>
-      <w:r>
-        <w:rPr>
-          <w:b/>
-        </w:rPr>
-        <w:t>: []</w:t>
-      </w:r>
-      <w:r>
-        <w:t xml:space="preserve"> – lista z zadaniami do wykonania przez dźwig (np. </w:t>
-      </w:r>
-      <w:r>
-        <w:t>podnieć, upuść, obruć się...)</w:t>
-      </w:r>
-    </w:p>
-    <w:p>
-      <w:pPr>
-        <w:ind w:left="284"/>
-      </w:pPr>
-      <w:r>
-        <w:rPr>
-          <w:b/>
-        </w:rPr>
-        <w:t>directToShip</w:t>
-      </w:r>
-      <w:r>
-        <w:rPr>
-          <w:b/>
-        </w:rPr>
-        <w:t>: bool</w:t>
-      </w:r>
-      <w:r>
-        <w:t xml:space="preserve"> </w:t>
-      </w:r>
-      <w:r>
-        <w:t>–</w:t>
-      </w:r>
-      <w:r>
-        <w:t xml:space="preserve"> </w:t>
-      </w:r>
-      <w:r>
-        <w:t>wartość boolowska mówiąca, czy dźwig jest bezpośrednio przy statku</w:t>
-      </w:r>
-    </w:p>
-    <w:p>
-      <w:pPr>
-        <w:ind w:left="284"/>
-      </w:pPr>
-      <w:r>
-        <w:rPr>
-          <w:b/>
-        </w:rPr>
-        <w:t>hops</w:t>
-      </w:r>
-      <w:r>
-        <w:t xml:space="preserve"> – liczba przeskoków do statku, czyli liczba dźwigów między obiektem a statkiem na ścieżce do statku</w:t>
-      </w:r>
-    </w:p>
-    <w:p>
-      <w:pPr>
-        <w:ind w:left="284"/>
-      </w:pPr>
-      <w:r>
-        <w:rPr>
-          <w:b/>
-        </w:rPr>
-        <w:t>wanted</w:t>
-      </w:r>
-      <w:r>
-        <w:rPr>
-          <w:b/>
-        </w:rPr>
-        <w:t>: [int]</w:t>
-      </w:r>
-      <w:r>
-        <w:t xml:space="preserve"> – lista id potrzebnych paczek przez statek</w:t>
-      </w:r>
-    </w:p>
-    <w:p>
-      <w:pPr>
-        <w:ind w:left="284"/>
-      </w:pPr>
-      <w:r>
-        <w:rPr>
-          <w:b/>
-        </w:rPr>
-        <w:t>onMyArea</w:t>
-      </w:r>
-      <w:r>
-        <w:rPr>
-          <w:b/>
-        </w:rPr>
-        <w:t>: [int]</w:t>
-      </w:r>
-      <w:r>
-        <w:t xml:space="preserve"> – lista paczek na polach w zasięgu dźwigu</w:t>
-      </w:r>
-    </w:p>
-    <w:p>
-      <w:pPr>
-        <w:ind w:left="284"/>
-      </w:pPr>
-      <w:r>
-        <w:rPr>
-          <w:b/>
-        </w:rPr>
-        <w:t>negotiations</w:t>
-      </w:r>
-      <w:r>
-        <w:rPr>
-          <w:b/>
-        </w:rPr>
-        <w:t>: bool</w:t>
-      </w:r>
-      <w:r>
-        <w:t xml:space="preserve"> – wartość, która mówi czy dźwig jest w trakcie negocjacji</w:t>
-      </w:r>
-    </w:p>
-    <w:p>
-      <w:pPr>
-        <w:ind w:left="284"/>
-      </w:pPr>
-      <w:r>
-        <w:t>Dźwig zawiera następujące metody:</w:t>
-      </w:r>
-    </w:p>
-    <w:p>
-      <w:pPr>
-        <w:ind w:left="284"/>
-      </w:pPr>
-      <w:r>
-        <w:rPr>
-          <w:b/>
-        </w:rPr>
-        <w:t>mainLoop</w:t>
+        <w:t>ścieżkę</w:t>
+      </w:r>
+      <w:r>
+        <w:t xml:space="preserve"> do statku</w:t>
+      </w:r>
+    </w:p>
+    <w:p>
+      <w:pPr>
+        <w:ind w:left="284"/>
+      </w:pPr>
+      <w:r>
+        <w:rPr>
+          <w:b/>
+        </w:rPr>
+        <w:t>keepBusy</w:t>
       </w:r>
       <w:r>
         <w:rPr>
@@ -2722,172 +2757,7 @@
         <w:t>(): void</w:t>
       </w:r>
       <w:r>
-        <w:t xml:space="preserve"> – główna pętla obiektu w której jest zapisane jego działanie</w:t>
-      </w:r>
-    </w:p>
-    <w:p>
-      <w:pPr>
-        <w:ind w:left="284"/>
-      </w:pPr>
-      <w:r>
-        <w:rPr>
-          <w:b/>
-        </w:rPr>
-        <w:t>doWork</w:t>
-      </w:r>
-      <w:r>
-        <w:rPr>
-          <w:b/>
-        </w:rPr>
-        <w:t>(): void</w:t>
-      </w:r>
-      <w:r>
-        <w:t xml:space="preserve"> </w:t>
-      </w:r>
-      <w:r>
-        <w:t>–</w:t>
-      </w:r>
-      <w:r>
-        <w:t xml:space="preserve"> </w:t>
-      </w:r>
-      <w:r>
-        <w:t>procedura w</w:t>
-      </w:r>
-      <w:r>
-        <w:t xml:space="preserve"> której są analizowane kolejne kroki jakie dźwig musi podjąć aby przemieścić paczkę</w:t>
-      </w:r>
-    </w:p>
-    <w:p>
-      <w:pPr>
-        <w:ind w:left="284"/>
-      </w:pPr>
-      <w:r>
-        <w:rPr>
-          <w:b/>
-        </w:rPr>
-        <w:t>examineSurroundings</w:t>
-      </w:r>
-      <w:r>
-        <w:rPr>
-          <w:b/>
-        </w:rPr>
-        <w:t>(): void</w:t>
-      </w:r>
-      <w:r>
-        <w:t xml:space="preserve"> – dźwig sprawdza dzięki tej metodzie swoje otoczenie, tzn czy jest bezpośrednio przy statku oraz jakie paczki leżą w jego zasięgu</w:t>
-      </w:r>
-    </w:p>
-    <w:p>
-      <w:pPr>
-        <w:ind w:left="284"/>
-      </w:pPr>
-      <w:r>
-        <w:rPr>
-          <w:b/>
-        </w:rPr>
-        <w:t>getPackageToDeliver</w:t>
-      </w:r>
-      <w:r>
-        <w:rPr>
-          <w:b/>
-        </w:rPr>
-        <w:t>(): void</w:t>
-      </w:r>
-      <w:r>
-        <w:t xml:space="preserve"> – metoda w której dźwig ustala kto ma się zająć daną paczką która jest w jego zasięgu i przenosi ją jeśli wygra negocjacje</w:t>
-      </w:r>
-    </w:p>
-    <w:p>
-      <w:pPr>
-        <w:ind w:left="284"/>
-      </w:pPr>
-      <w:r>
-        <w:rPr>
-          <w:b/>
-        </w:rPr>
-        <w:lastRenderedPageBreak/>
-        <w:t>readMessage</w:t>
-      </w:r>
-      <w:r>
-        <w:rPr>
-          <w:b/>
-        </w:rPr>
-        <w:t>() : void</w:t>
-      </w:r>
-      <w:r>
-        <w:t xml:space="preserve"> –</w:t>
-      </w:r>
-      <w:r>
-        <w:t xml:space="preserve"> </w:t>
-      </w:r>
-      <w:r>
-        <w:t>odczytuje wiadomość z kolej</w:t>
-      </w:r>
-      <w:r>
-        <w:t>k</w:t>
-      </w:r>
-      <w:r>
-        <w:t>i messages i</w:t>
-      </w:r>
-      <w:r>
-        <w:t xml:space="preserve"> podejmuje właściwe kroki w odpowiedzi na tą wiadomość</w:t>
-      </w:r>
-    </w:p>
-    <w:p>
-      <w:pPr>
-        <w:ind w:left="284"/>
-      </w:pPr>
-      <w:r>
-        <w:rPr>
-          <w:b/>
-        </w:rPr>
-        <w:t>informOthers</w:t>
-      </w:r>
-      <w:r>
-        <w:rPr>
-          <w:b/>
-        </w:rPr>
-        <w:t>(): void</w:t>
-      </w:r>
-      <w:r>
-        <w:t xml:space="preserve"> – informuje sąsiadów o tym, że </w:t>
-      </w:r>
-      <w:r>
-        <w:t>zna</w:t>
-      </w:r>
-      <w:r>
-        <w:t xml:space="preserve"> </w:t>
-      </w:r>
-      <w:r>
-        <w:t>ścieżkę</w:t>
-      </w:r>
-      <w:r>
-        <w:t xml:space="preserve"> do statku</w:t>
-      </w:r>
-    </w:p>
-    <w:p>
-      <w:pPr>
-        <w:ind w:left="284"/>
-      </w:pPr>
-      <w:r>
-        <w:rPr>
-          <w:b/>
-        </w:rPr>
-        <w:t>keepBusy</w:t>
-      </w:r>
-      <w:r>
-        <w:rPr>
-          <w:b/>
-        </w:rPr>
-        <w:t>(): void</w:t>
-      </w:r>
-      <w:r>
-        <w:t xml:space="preserve"> – w czasie kiedy nie ma więcej zadań do wykonania, dźwig zajmuje się samym sobą nie przeszkad</w:t>
-      </w:r>
-      <w:bookmarkStart w:id="9" w:name="_GoBack"/>
-      <w:bookmarkEnd w:id="9"/>
-      <w:r>
-        <w:t>zając innym</w:t>
+        <w:t xml:space="preserve"> – w czasie kiedy nie ma więcej zadań do wykonania, dźwig zajmuje się samym sobą nie przeszkadzając innym</w:t>
       </w:r>
     </w:p>
     <w:p>
@@ -3046,11 +2916,11 @@
       <w:pPr>
         <w:pStyle w:val="Heading3"/>
       </w:pPr>
-      <w:bookmarkStart w:id="10" w:name="_Toc359837061"/>
+      <w:bookmarkStart w:id="11" w:name="_Toc359964280"/>
       <w:r>
         <w:t>Forklift</w:t>
       </w:r>
-      <w:bookmarkEnd w:id="10"/>
+      <w:bookmarkEnd w:id="11"/>
     </w:p>
     <w:p>
       <w:pPr>
@@ -3074,13 +2944,7 @@
         <w:ind w:left="284"/>
       </w:pPr>
       <w:r>
-        <w:t>Klasa jest przeznaczona do tworzania agentów stacjonarnych –</w:t>
-      </w:r>
-      <w:r>
-        <w:t xml:space="preserve"> wózków widłowych</w:t>
-      </w:r>
-      <w:r>
-        <w:t>.</w:t>
+        <w:t>Klasa jest przeznaczona do tworzania agentów stacjonarnych – wózków widłowych.</w:t>
       </w:r>
       <w:r>
         <w:t xml:space="preserve"> Są to mobilni agenci, którzy poruszają się po polach gdzie dźwigi nie mają zasięgu. Gdy zauważą potrzebną paczkę, to przekazują ją dźwigowi.</w:t>
@@ -3091,6 +2955,7 @@
         <w:ind w:left="284"/>
       </w:pPr>
       <w:r>
+        <w:lastRenderedPageBreak/>
         <w:t>Zawiera następujące pola:</w:t>
       </w:r>
     </w:p>
@@ -3102,7 +2967,6 @@
         <w:rPr>
           <w:b/>
         </w:rPr>
-        <w:lastRenderedPageBreak/>
         <w:t>Position</w:t>
       </w:r>
       <w:r>
@@ -3317,10 +3181,7 @@
         <w:t xml:space="preserve"> </w:t>
       </w:r>
       <w:r>
-        <w:t xml:space="preserve">metoda która porusza wózek w </w:t>
-      </w:r>
-      <w:r>
-        <w:t>prawo</w:t>
+        <w:t>metoda która porusza wózek w prawo</w:t>
       </w:r>
     </w:p>
     <w:p>
@@ -3340,10 +3201,7 @@
         <w:t xml:space="preserve"> </w:t>
       </w:r>
       <w:r>
-        <w:t xml:space="preserve">metoda </w:t>
-      </w:r>
-      <w:r>
-        <w:t>która porusza wózek w lewo</w:t>
+        <w:t>metoda która porusza wózek w lewo</w:t>
       </w:r>
     </w:p>
     <w:p>
@@ -3464,11 +3322,12 @@
       <w:pPr>
         <w:pStyle w:val="Heading3"/>
       </w:pPr>
-      <w:bookmarkStart w:id="11" w:name="_Toc359837062"/>
-      <w:r>
+      <w:bookmarkStart w:id="12" w:name="_Toc359964281"/>
+      <w:r>
+        <w:lastRenderedPageBreak/>
         <w:t>Ship</w:t>
       </w:r>
-      <w:bookmarkEnd w:id="11"/>
+      <w:bookmarkEnd w:id="12"/>
     </w:p>
     <w:p>
       <w:pPr>
@@ -3484,7 +3343,6 @@
         <w:ind w:firstLine="284"/>
       </w:pPr>
       <w:r>
-        <w:lastRenderedPageBreak/>
         <w:t>Opis funkcjonalny modułu</w:t>
       </w:r>
     </w:p>
@@ -3522,6 +3380,26 @@
       </w:r>
       <w:r>
         <w:t xml:space="preserve"> – liczba paczek które będą przekazywane agentom w kolejnych turach informowania o potrzebnych paczkach</w:t>
+      </w:r>
+    </w:p>
+    <w:p>
+      <w:pPr>
+        <w:ind w:left="284"/>
+      </w:pPr>
+      <w:r>
+        <w:rPr>
+          <w:b/>
+        </w:rPr>
+        <w:t>timeInterval</w:t>
+      </w:r>
+      <w:r>
+        <w:rPr>
+          <w:b/>
+        </w:rPr>
+        <w:t>: int</w:t>
+      </w:r>
+      <w:r>
+        <w:t xml:space="preserve"> – przedział czasu co jaki statek powinien wysyłać kolejne zapytania o paczki</w:t>
       </w:r>
     </w:p>
     <w:p>
@@ -3768,11 +3646,11 @@
       <w:pPr>
         <w:pStyle w:val="Heading3"/>
       </w:pPr>
-      <w:bookmarkStart w:id="12" w:name="_Toc359837063"/>
+      <w:bookmarkStart w:id="13" w:name="_Toc359964282"/>
       <w:r>
         <w:t>Display</w:t>
       </w:r>
-      <w:bookmarkEnd w:id="12"/>
+      <w:bookmarkEnd w:id="13"/>
     </w:p>
     <w:p>
       <w:pPr>
@@ -3788,6 +3666,7 @@
         <w:ind w:firstLine="284"/>
       </w:pPr>
       <w:r>
+        <w:lastRenderedPageBreak/>
         <w:t>Opis funkcjonalny modułu</w:t>
       </w:r>
     </w:p>
@@ -3839,7 +3718,6 @@
           <w:b/>
           <w:lang w:val="en-US"/>
         </w:rPr>
-        <w:lastRenderedPageBreak/>
         <w:t>drawCraneBody(Crane, rect): void</w:t>
       </w:r>
       <w:r>
@@ -3873,21 +3751,14 @@
     <w:p>
       <w:pPr>
         <w:ind w:left="284"/>
-        <w:rPr>
-          <w:lang w:val="en-US"/>
-        </w:rPr>
-      </w:pPr>
-      <w:r>
-        <w:rPr>
-          <w:b/>
-          <w:lang w:val="en-US"/>
+      </w:pPr>
+      <w:r>
+        <w:rPr>
+          <w:b/>
         </w:rPr>
         <w:t>drawForklift(Forklift, rect): void</w:t>
       </w:r>
       <w:r>
-        <w:rPr>
-          <w:lang w:val="en-US"/>
-        </w:rPr>
         <w:t xml:space="preserve"> – rysuje wózek widłowy</w:t>
       </w:r>
     </w:p>
@@ -3908,9 +3779,6 @@
     <w:p>
       <w:pPr>
         <w:ind w:left="284"/>
-        <w:rPr>
-          <w:lang w:val="en-US"/>
-        </w:rPr>
       </w:pPr>
       <w:r>
         <w:rPr>
@@ -3926,11 +3794,11 @@
       <w:pPr>
         <w:pStyle w:val="Heading3"/>
       </w:pPr>
-      <w:bookmarkStart w:id="13" w:name="_Toc359837064"/>
+      <w:bookmarkStart w:id="14" w:name="_Toc359964283"/>
       <w:r>
         <w:t>Message</w:t>
       </w:r>
-      <w:bookmarkEnd w:id="13"/>
+      <w:bookmarkEnd w:id="14"/>
     </w:p>
     <w:p>
       <w:pPr>
@@ -3987,189 +3855,871 @@
         <w:t xml:space="preserve">PACKAGE_LOADED: </w:t>
       </w:r>
       <w:r>
-        <w:t xml:space="preserve">wysyłana </w:t>
-      </w:r>
-      <w:r>
-        <w:t>przez dźwig</w:t>
-      </w:r>
-      <w:r>
+        <w:t>wysyłana przez dźwig</w:t>
+      </w:r>
+      <w:r>
+        <w:t xml:space="preserve"> statk</w:t>
+      </w:r>
+      <w:r>
+        <w:t>owi</w:t>
+      </w:r>
+      <w:r>
+        <w:t xml:space="preserve"> o paczce którą właśnie załadował </w:t>
+      </w:r>
+      <w:r>
+        <w:t>na pokład</w:t>
+      </w:r>
+    </w:p>
+    <w:p>
+      <w:pPr>
+        <w:ind w:left="284"/>
+      </w:pPr>
+      <w:r>
+        <w:t xml:space="preserve">HAVE_SHIP_PATH: wysyłana </w:t>
+      </w:r>
+      <w:r>
+        <w:t>przez dźwig do jego sąsiadów o tym,</w:t>
+      </w:r>
+      <w:r>
+        <w:t xml:space="preserve"> że zna ścieżkę do statku</w:t>
+      </w:r>
+    </w:p>
+    <w:p>
+      <w:pPr>
+        <w:ind w:left="284"/>
+      </w:pPr>
+      <w:r>
+        <w:t>NEGOTIATE_FIELD: wysyłana jako propozycja negocjacji o tym na jakie pole odstawić paczkę</w:t>
+      </w:r>
+    </w:p>
+    <w:p>
+      <w:pPr>
+        <w:ind w:left="284"/>
+      </w:pPr>
+      <w:r>
+        <w:t>NEGOTIATE_OWNERSHIP:</w:t>
+      </w:r>
+      <w:r>
+        <w:t xml:space="preserve"> wysyłana jako propozycja negocjacji o tym kto ma podnieść paczkę</w:t>
+      </w:r>
+    </w:p>
+    <w:p>
+      <w:pPr>
+        <w:ind w:left="284"/>
+      </w:pPr>
+      <w:r>
+        <w:t>NEGOTIATE_ANSWER: wiadomość wysyłana jako odpowedź na negocjacje</w:t>
+      </w:r>
+    </w:p>
+    <w:p/>
+    <w:p>
+      <w:pPr>
+        <w:pStyle w:val="Heading2"/>
+      </w:pPr>
+      <w:bookmarkStart w:id="15" w:name="_Toc359964284"/>
+      <w:r>
+        <w:t>Protokoły komunikacji</w:t>
+      </w:r>
+      <w:bookmarkEnd w:id="15"/>
+    </w:p>
+    <w:p>
+      <w:pPr>
+        <w:pStyle w:val="Heading3"/>
+      </w:pPr>
+      <w:bookmarkStart w:id="16" w:name="_Toc359964285"/>
+      <w:r>
+        <w:t>Wiadomości</w:t>
+      </w:r>
+      <w:bookmarkEnd w:id="16"/>
+    </w:p>
+    <w:p>
+      <w:pPr>
+        <w:pStyle w:val="Heading4"/>
+        <w:tabs>
+          <w:tab w:val="left" w:pos="284"/>
+        </w:tabs>
+        <w:ind w:left="284"/>
+      </w:pPr>
+      <w:r>
+        <w:t>Statek – Agenci</w:t>
+      </w:r>
+      <w:r>
+        <w:t>: Potrzebuję paczek</w:t>
+      </w:r>
+    </w:p>
+    <w:p>
+      <w:pPr>
+        <w:tabs>
+          <w:tab w:val="left" w:pos="284"/>
+        </w:tabs>
+        <w:ind w:left="284"/>
+      </w:pPr>
+      <w:r>
+        <w:t xml:space="preserve">Statek ma podaną w konstruktorze listę ze wszystkimi paczkami jakie będzie potrzebował. Co jakiś czas wysyła informacje do pozostałych agentach o części paczek jakie są mu potrzebne. Dzięki </w:t>
+      </w:r>
+      <w:r>
+        <w:lastRenderedPageBreak/>
+        <w:t>temu, że informacje o potrzebnych paczkach są wysyłane w partiach, pozostali agenci muszą być czujni przez całe działanie programu oraz rozglądać się za nowymi paczkami.</w:t>
+      </w:r>
+    </w:p>
+    <w:p>
+      <w:pPr>
+        <w:tabs>
+          <w:tab w:val="left" w:pos="284"/>
+        </w:tabs>
+        <w:ind w:left="284"/>
+      </w:pPr>
+      <w:r>
+        <w:t>Statek ma ustaloną liczbę paczek w zapytaniu (</w:t>
+      </w:r>
+      <w:r>
+        <w:rPr>
+          <w:b/>
+        </w:rPr>
+        <w:t>cratesPerMessage</w:t>
+      </w:r>
+      <w:r>
+        <w:t>) oraz przedział czasu co jaki ma wysyłać zapytania (</w:t>
+      </w:r>
+      <w:r>
+        <w:rPr>
+          <w:b/>
+        </w:rPr>
+        <w:t>timeInterval</w:t>
+      </w:r>
+      <w:r>
+        <w:t>)</w:t>
+      </w:r>
+      <w:r>
+        <w:t>. Tworzy odpowiednią podlistę z id paczke które potrzebuje (</w:t>
+      </w:r>
+      <w:r>
+        <w:rPr>
+          <w:b/>
+        </w:rPr>
+        <w:t>neededCrates</w:t>
+      </w:r>
+      <w:r>
+        <w:t>) oraz wysyła tą listę do każdego agenta (dźwigów i wózków).</w:t>
+      </w:r>
+    </w:p>
+    <w:p>
+      <w:pPr>
+        <w:pStyle w:val="Heading4"/>
+        <w:tabs>
+          <w:tab w:val="left" w:pos="284"/>
+        </w:tabs>
+        <w:ind w:left="284"/>
+      </w:pPr>
+      <w:r>
+        <w:t>Dźwig – dźwig: Mam dostęp do statku</w:t>
+      </w:r>
+    </w:p>
+    <w:p>
+      <w:pPr>
+        <w:tabs>
+          <w:tab w:val="left" w:pos="284"/>
+        </w:tabs>
+        <w:ind w:left="284"/>
+      </w:pPr>
+      <w:r>
+        <w:t xml:space="preserve">Dźwig w swojej głównej pętli działania rozgląda się po otoczeniu metodą </w:t>
+      </w:r>
+      <w:r>
+        <w:rPr>
+          <w:b/>
+        </w:rPr>
+        <w:t>e</w:t>
+      </w:r>
+      <w:r>
+        <w:rPr>
+          <w:b/>
+        </w:rPr>
+        <w:t>xamine</w:t>
+      </w:r>
+      <w:r>
+        <w:rPr>
+          <w:b/>
+        </w:rPr>
+        <w:t>-</w:t>
+      </w:r>
+      <w:r>
+        <w:rPr>
+          <w:b/>
+        </w:rPr>
+        <w:t>Surroundings</w:t>
+      </w:r>
+      <w:r>
+        <w:t xml:space="preserve">. W tej metodzie nie tylko rozgląda się za paczkami jakie ma w swoim polu zasięgu, ale również sprawdza, czy jego zasięg wystarcza aby załadować statek. Jeśli tak jest to wartość zmiennej </w:t>
+      </w:r>
+      <w:r>
+        <w:rPr>
+          <w:b/>
+        </w:rPr>
+        <w:t>directToShip</w:t>
+      </w:r>
+      <w:r>
+        <w:rPr>
+          <w:b/>
+        </w:rPr>
         <w:t xml:space="preserve"> </w:t>
       </w:r>
       <w:r>
-        <w:t>statk</w:t>
-      </w:r>
-      <w:r>
-        <w:t>owi</w:t>
-      </w:r>
-      <w:r>
-        <w:t xml:space="preserve"> o paczce którą właśnie załadował </w:t>
-      </w:r>
-      <w:r>
-        <w:t>na pokład</w:t>
-      </w:r>
-    </w:p>
-    <w:p>
-      <w:pPr>
-        <w:ind w:left="284"/>
-      </w:pPr>
-      <w:r>
-        <w:t xml:space="preserve">HAVE_SHIP_PATH: wysyłana </w:t>
-      </w:r>
-      <w:r>
-        <w:t>przez dźwig do jego sąsiadów o tym,</w:t>
-      </w:r>
-      <w:r>
-        <w:t xml:space="preserve"> że zna ścieżkę do statku</w:t>
-      </w:r>
-    </w:p>
-    <w:p>
-      <w:pPr>
-        <w:ind w:left="284"/>
-      </w:pPr>
-      <w:r>
-        <w:t>NEGOTIATE_FIELD: wysyłana jako propozycja negocjacji o tym na jakie pole odstawić paczkę</w:t>
-      </w:r>
-    </w:p>
-    <w:p>
-      <w:pPr>
-        <w:ind w:left="284"/>
-      </w:pPr>
-      <w:r>
-        <w:t>NEGOTIATE_OWNERSHIP</w:t>
-      </w:r>
-      <w:r>
-        <w:t>:</w:t>
-      </w:r>
-      <w:r>
-        <w:t xml:space="preserve"> wysyłana jako propozycja negocjacji o tym kto ma podnieść paczkę</w:t>
-      </w:r>
-    </w:p>
-    <w:p>
-      <w:pPr>
-        <w:ind w:left="284"/>
-      </w:pPr>
-      <w:r>
-        <w:t>NEGOTIATE_ANSWER: wiadomość wysyłana jako odpowedź na negocjacje</w:t>
-      </w:r>
-    </w:p>
-    <w:p/>
-    <w:p>
-      <w:pPr>
-        <w:pStyle w:val="Heading2"/>
-      </w:pPr>
-      <w:bookmarkStart w:id="14" w:name="_Toc359837065"/>
-      <w:r>
+        <w:t xml:space="preserve"> jest zmieniana z 0 na 1. Następnie od razu informuje swoich sąsiadów o tym, że ma ścieżkę na statek oraz o tym, że odległość do statku jest 0 (bo jest bezpośrednio przy statku).</w:t>
+      </w:r>
+    </w:p>
+    <w:p>
+      <w:pPr>
+        <w:tabs>
+          <w:tab w:val="left" w:pos="284"/>
+        </w:tabs>
+        <w:ind w:left="284"/>
+      </w:pPr>
+      <w:r>
+        <w:t>W odpowiedzi na tą informację, dźwigi przekazują to wszystkim swoim sąsiadom poza nadawcą. Wraz z wiadomością przekazują też informację o odległości do statku w przeskokach. Ta informacja będzie potrzebna po to aby każdy z dźwigów mógł rozstrzygnąć jak daleko znajduje się od  statku i mógł tym uargumentować negocjacje o paczki.</w:t>
+      </w:r>
+    </w:p>
+    <w:p>
+      <w:pPr>
+        <w:pStyle w:val="Heading3"/>
+      </w:pPr>
+      <w:bookmarkStart w:id="17" w:name="_Toc359964286"/>
+      <w:r>
+        <w:t>Negocjacje</w:t>
+      </w:r>
+      <w:bookmarkEnd w:id="17"/>
+    </w:p>
+    <w:p>
+      <w:pPr>
+        <w:pStyle w:val="Heading4"/>
+        <w:tabs>
+          <w:tab w:val="left" w:pos="284"/>
+        </w:tabs>
+        <w:ind w:left="284"/>
+      </w:pPr>
+      <w:r>
+        <w:t>Dźwig – dźwig: podaj paczkę</w:t>
+      </w:r>
+    </w:p>
+    <w:p>
+      <w:r>
+        <w:t>Gdy dźwig wygrał negocjacje nad paczką, to musi zdecydować któremu z sąsiadów najlepiej opłaca mu się przekazać paczkę dalej.</w:t>
+      </w:r>
+      <w:bookmarkStart w:id="18" w:name="_GoBack"/>
+      <w:bookmarkEnd w:id="18"/>
+    </w:p>
+    <w:p>
+      <w:pPr>
+        <w:pStyle w:val="Heading4"/>
+        <w:tabs>
+          <w:tab w:val="left" w:pos="284"/>
+        </w:tabs>
+        <w:ind w:left="284"/>
+      </w:pPr>
+      <w:r>
+        <w:t>Dźwig – dźwig: na jakie pole podać paczkę?</w:t>
+      </w:r>
+    </w:p>
+    <w:p>
+      <w:pPr>
+        <w:ind w:left="284"/>
+      </w:pPr>
+      <w:r>
+        <w:t xml:space="preserve">Gdy dźwig z paczką wie już komu chce ją przekazać to musi ustalić na jakie ze wspólnych pól ma ją położyć. </w:t>
+      </w:r>
+      <w:r>
+        <w:t>Dźwig który podaje paczkę podałby najchętniej na najbliższe wspólne pole od paczki, jednak dźwig który ma dostać paczkę na swoje pole wolałby żeby była ona tak podana aby nie musiał wykonywac zbyt dużego ruchu kiedy będzie ją podawał dalej.</w:t>
+      </w:r>
+    </w:p>
+    <w:p>
+      <w:pPr>
+        <w:ind w:left="284"/>
+        <w:rPr>
+          <w:rFonts w:eastAsiaTheme="minorEastAsia"/>
+        </w:rPr>
+      </w:pPr>
+      <w:r>
+        <w:t xml:space="preserve">Na początku wspólne pole na którym ma zostać umieszczona paczka jest losowane (Rys 1., </w:t>
+      </w:r>
+      <w:r>
+        <w:t>pole 6F</w:t>
+      </w:r>
+      <w:r>
+        <w:t xml:space="preserve">). Następnie dźwig który chce podać paczkę proponuje pola które są bliższe pola z paczką. Na rysunku 1 widać, że dźwig A1 zaproponuje pole </w:t>
+      </w:r>
+      <w:r>
+        <w:t>6E</w:t>
+      </w:r>
+      <w:r>
+        <w:t xml:space="preserve">, ponieważ </w:t>
+      </w:r>
+      <w:r>
+        <w:t>wtedy przeniesie paczkę z pola 6C jedynie o 2</w:t>
+      </w:r>
+      <w:r>
+        <w:t xml:space="preserve"> pola w </w:t>
+      </w:r>
+      <w:r>
+        <w:t>prawo</w:t>
+      </w:r>
+      <w:r>
+        <w:t xml:space="preserve">. Gdyby miał podać na pole wylosowane, to musiałby ją przemieścić o </w:t>
+      </w:r>
+      <w:r>
+        <w:t>3 pola.</w:t>
+      </w:r>
+    </w:p>
+    <w:p>
+      <w:pPr>
+        <w:ind w:left="284"/>
+        <w:rPr>
+          <w:rFonts w:eastAsiaTheme="minorEastAsia"/>
+        </w:rPr>
+      </w:pPr>
+      <w:r>
+        <w:rPr>
+          <w:rFonts w:eastAsiaTheme="minorEastAsia"/>
+        </w:rPr>
+        <w:t xml:space="preserve">Jednak agent A2 się nie zgadza, ponieważ z zaproponowanego pola do najbliższego wspólnego pola z sąsiadującym dźwigiem musiałby przenieść paczkę o </w:t>
+      </w:r>
+      <m:oMath>
+        <m:rad>
+          <m:radPr>
+            <m:degHide m:val="1"/>
+            <m:ctrlPr>
+              <w:rPr>
+                <w:rFonts w:ascii="Cambria Math" w:hAnsi="Cambria Math"/>
+              </w:rPr>
+            </m:ctrlPr>
+          </m:radPr>
+          <m:deg/>
+          <m:e>
+            <m:sSup>
+              <m:sSupPr>
+                <m:ctrlPr>
+                  <w:rPr>
+                    <w:rFonts w:ascii="Cambria Math" w:hAnsi="Cambria Math"/>
+                  </w:rPr>
+                </m:ctrlPr>
+              </m:sSupPr>
+              <m:e>
+                <m:r>
+                  <w:rPr>
+                    <w:rFonts w:ascii="Cambria Math" w:hAnsi="Cambria Math"/>
+                  </w:rPr>
+                  <m:t>3</m:t>
+                </m:r>
+              </m:e>
+              <m:sup>
+                <m:r>
+                  <m:rPr>
+                    <m:sty m:val="p"/>
+                  </m:rPr>
+                  <w:rPr>
+                    <w:rFonts w:ascii="Cambria Math" w:hAnsi="Cambria Math" w:cs="Cambria Math"/>
+                  </w:rPr>
+                  <m:t>2</m:t>
+                </m:r>
+              </m:sup>
+            </m:sSup>
+            <m:r>
+              <w:rPr>
+                <w:rFonts w:ascii="Cambria Math" w:hAnsi="Cambria Math"/>
+              </w:rPr>
+              <m:t>+</m:t>
+            </m:r>
+            <m:sSup>
+              <m:sSupPr>
+                <m:ctrlPr>
+                  <w:rPr>
+                    <w:rFonts w:ascii="Cambria Math" w:hAnsi="Cambria Math"/>
+                    <w:i/>
+                  </w:rPr>
+                </m:ctrlPr>
+              </m:sSupPr>
+              <m:e>
+                <m:r>
+                  <w:rPr>
+                    <w:rFonts w:ascii="Cambria Math" w:hAnsi="Cambria Math"/>
+                  </w:rPr>
+                  <m:t>3</m:t>
+                </m:r>
+              </m:e>
+              <m:sup>
+                <m:r>
+                  <w:rPr>
+                    <w:rFonts w:ascii="Cambria Math" w:hAnsi="Cambria Math"/>
+                  </w:rPr>
+                  <m:t>2</m:t>
+                </m:r>
+              </m:sup>
+            </m:sSup>
+          </m:e>
+        </m:rad>
+        <m:r>
+          <w:rPr>
+            <w:rFonts w:ascii="Cambria Math" w:hAnsi="Cambria Math"/>
+          </w:rPr>
+          <m:t>≈</m:t>
+        </m:r>
+        <m:r>
+          <w:rPr>
+            <w:rFonts w:ascii="Cambria Math" w:hAnsi="Cambria Math"/>
+          </w:rPr>
+          <m:t>4</m:t>
+        </m:r>
+        <m:r>
+          <w:rPr>
+            <w:rFonts w:ascii="Cambria Math" w:hAnsi="Cambria Math"/>
+          </w:rPr>
+          <m:t>.</m:t>
+        </m:r>
+        <m:r>
+          <w:rPr>
+            <w:rFonts w:ascii="Cambria Math" w:hAnsi="Cambria Math"/>
+          </w:rPr>
+          <m:t>24</m:t>
+        </m:r>
+      </m:oMath>
+      <w:r>
+        <w:rPr>
+          <w:rFonts w:eastAsiaTheme="minorEastAsia"/>
+        </w:rPr>
+        <w:t xml:space="preserve"> pól, tymczasem z wylosowanego pola </w:t>
+      </w:r>
+      <w:r>
+        <w:rPr>
+          <w:rFonts w:eastAsiaTheme="minorEastAsia"/>
+        </w:rPr>
+        <w:t xml:space="preserve">przeniesie on paczkę jedynie o </w:t>
+      </w:r>
+      <m:oMath>
+        <m:rad>
+          <m:radPr>
+            <m:degHide m:val="1"/>
+            <m:ctrlPr>
+              <w:rPr>
+                <w:rFonts w:ascii="Cambria Math" w:hAnsi="Cambria Math"/>
+              </w:rPr>
+            </m:ctrlPr>
+          </m:radPr>
+          <m:deg/>
+          <m:e>
+            <m:sSup>
+              <m:sSupPr>
+                <m:ctrlPr>
+                  <w:rPr>
+                    <w:rFonts w:ascii="Cambria Math" w:hAnsi="Cambria Math"/>
+                  </w:rPr>
+                </m:ctrlPr>
+              </m:sSupPr>
+              <m:e>
+                <m:r>
+                  <w:rPr>
+                    <w:rFonts w:ascii="Cambria Math" w:hAnsi="Cambria Math"/>
+                  </w:rPr>
+                  <m:t>3</m:t>
+                </m:r>
+              </m:e>
+              <m:sup>
+                <m:r>
+                  <m:rPr>
+                    <m:sty m:val="p"/>
+                  </m:rPr>
+                  <w:rPr>
+                    <w:rFonts w:ascii="Cambria Math" w:hAnsi="Cambria Math" w:cs="Cambria Math"/>
+                  </w:rPr>
+                  <m:t>2</m:t>
+                </m:r>
+              </m:sup>
+            </m:sSup>
+            <m:r>
+              <w:rPr>
+                <w:rFonts w:ascii="Cambria Math" w:hAnsi="Cambria Math"/>
+              </w:rPr>
+              <m:t>+</m:t>
+            </m:r>
+            <m:sSup>
+              <m:sSupPr>
+                <m:ctrlPr>
+                  <w:rPr>
+                    <w:rFonts w:ascii="Cambria Math" w:hAnsi="Cambria Math"/>
+                    <w:i/>
+                  </w:rPr>
+                </m:ctrlPr>
+              </m:sSupPr>
+              <m:e>
+                <m:r>
+                  <w:rPr>
+                    <w:rFonts w:ascii="Cambria Math" w:hAnsi="Cambria Math"/>
+                  </w:rPr>
+                  <m:t>2</m:t>
+                </m:r>
+              </m:e>
+              <m:sup>
+                <m:r>
+                  <w:rPr>
+                    <w:rFonts w:ascii="Cambria Math" w:hAnsi="Cambria Math"/>
+                  </w:rPr>
+                  <m:t>2</m:t>
+                </m:r>
+              </m:sup>
+            </m:sSup>
+          </m:e>
+        </m:rad>
+        <m:r>
+          <w:rPr>
+            <w:rFonts w:ascii="Cambria Math" w:hAnsi="Cambria Math"/>
+          </w:rPr>
+          <m:t>≈</m:t>
+        </m:r>
+        <m:r>
+          <w:rPr>
+            <w:rFonts w:ascii="Cambria Math" w:hAnsi="Cambria Math"/>
+          </w:rPr>
+          <m:t xml:space="preserve">3.60 </m:t>
+        </m:r>
+      </m:oMath>
+      <w:r>
+        <w:rPr>
+          <w:rFonts w:eastAsiaTheme="minorEastAsia"/>
+        </w:rPr>
+        <w:t>pola.</w:t>
+      </w:r>
+    </w:p>
+    <w:p>
+      <w:pPr>
+        <w:ind w:left="284"/>
+      </w:pPr>
+      <w:r>
+        <w:rPr>
+          <w:rFonts w:eastAsiaTheme="minorEastAsia"/>
+        </w:rPr>
+        <w:t xml:space="preserve">Dźwig A1 wysyła kolejne propozycje które są dla niego nie  gorsze od wylosowanego pola. Zaznaczone pole </w:t>
+      </w:r>
+      <w:r>
+        <w:rPr>
+          <w:rFonts w:eastAsiaTheme="minorEastAsia"/>
+        </w:rPr>
+        <w:t>7</w:t>
+      </w:r>
+      <w:r>
+        <w:rPr>
+          <w:rFonts w:eastAsiaTheme="minorEastAsia"/>
+        </w:rPr>
+        <w:t xml:space="preserve">E powinno zostać wybrane, ponieważ zostanie zaproponowane przez dźwig A1 (odległość od pola z paczką to </w:t>
+      </w:r>
+      <m:oMath>
+        <m:rad>
+          <m:radPr>
+            <m:degHide m:val="1"/>
+            <m:ctrlPr>
+              <w:rPr>
+                <w:rFonts w:ascii="Cambria Math" w:hAnsi="Cambria Math"/>
+              </w:rPr>
+            </m:ctrlPr>
+          </m:radPr>
+          <m:deg/>
+          <m:e>
+            <m:sSup>
+              <m:sSupPr>
+                <m:ctrlPr>
+                  <w:rPr>
+                    <w:rFonts w:ascii="Cambria Math" w:hAnsi="Cambria Math"/>
+                  </w:rPr>
+                </m:ctrlPr>
+              </m:sSupPr>
+              <m:e>
+                <m:r>
+                  <w:rPr>
+                    <w:rFonts w:ascii="Cambria Math" w:hAnsi="Cambria Math"/>
+                  </w:rPr>
+                  <m:t>1</m:t>
+                </m:r>
+              </m:e>
+              <m:sup>
+                <m:r>
+                  <m:rPr>
+                    <m:sty m:val="p"/>
+                  </m:rPr>
+                  <w:rPr>
+                    <w:rFonts w:ascii="Cambria Math" w:hAnsi="Cambria Math" w:cs="Cambria Math"/>
+                  </w:rPr>
+                  <m:t>2</m:t>
+                </m:r>
+              </m:sup>
+            </m:sSup>
+            <m:r>
+              <w:rPr>
+                <w:rFonts w:ascii="Cambria Math" w:hAnsi="Cambria Math"/>
+              </w:rPr>
+              <m:t>+</m:t>
+            </m:r>
+            <m:sSup>
+              <m:sSupPr>
+                <m:ctrlPr>
+                  <w:rPr>
+                    <w:rFonts w:ascii="Cambria Math" w:hAnsi="Cambria Math"/>
+                    <w:i/>
+                  </w:rPr>
+                </m:ctrlPr>
+              </m:sSupPr>
+              <m:e>
+                <m:r>
+                  <w:rPr>
+                    <w:rFonts w:ascii="Cambria Math" w:hAnsi="Cambria Math"/>
+                  </w:rPr>
+                  <m:t>2</m:t>
+                </m:r>
+              </m:e>
+              <m:sup>
+                <m:r>
+                  <w:rPr>
+                    <w:rFonts w:ascii="Cambria Math" w:hAnsi="Cambria Math"/>
+                  </w:rPr>
+                  <m:t>2</m:t>
+                </m:r>
+              </m:sup>
+            </m:sSup>
+          </m:e>
+        </m:rad>
+        <m:r>
+          <w:rPr>
+            <w:rFonts w:ascii="Cambria Math" w:hAnsi="Cambria Math"/>
+          </w:rPr>
+          <m:t>≈</m:t>
+        </m:r>
+        <m:r>
+          <w:rPr>
+            <w:rFonts w:ascii="Cambria Math" w:hAnsi="Cambria Math"/>
+          </w:rPr>
+          <m:t>2</m:t>
+        </m:r>
+        <m:r>
+          <w:rPr>
+            <w:rFonts w:ascii="Cambria Math" w:hAnsi="Cambria Math"/>
+          </w:rPr>
+          <m:t>.24&lt;</m:t>
+        </m:r>
+        <m:r>
+          <w:rPr>
+            <w:rFonts w:ascii="Cambria Math" w:hAnsi="Cambria Math"/>
+          </w:rPr>
+          <m:t>3</m:t>
+        </m:r>
+      </m:oMath>
+      <w:r>
+        <w:rPr>
+          <w:rFonts w:eastAsiaTheme="minorEastAsia"/>
+        </w:rPr>
+        <w:t xml:space="preserve">), a dźwig A2 się zgodzi (przemieści paczkę o </w:t>
+      </w:r>
+      <m:oMath>
+        <m:rad>
+          <m:radPr>
+            <m:degHide m:val="1"/>
+            <m:ctrlPr>
+              <w:rPr>
+                <w:rFonts w:ascii="Cambria Math" w:hAnsi="Cambria Math"/>
+              </w:rPr>
+            </m:ctrlPr>
+          </m:radPr>
+          <m:deg/>
+          <m:e>
+            <m:sSup>
+              <m:sSupPr>
+                <m:ctrlPr>
+                  <w:rPr>
+                    <w:rFonts w:ascii="Cambria Math" w:hAnsi="Cambria Math"/>
+                  </w:rPr>
+                </m:ctrlPr>
+              </m:sSupPr>
+              <m:e>
+                <m:r>
+                  <w:rPr>
+                    <w:rFonts w:ascii="Cambria Math" w:hAnsi="Cambria Math"/>
+                  </w:rPr>
+                  <m:t>3</m:t>
+                </m:r>
+              </m:e>
+              <m:sup>
+                <m:r>
+                  <m:rPr>
+                    <m:sty m:val="p"/>
+                  </m:rPr>
+                  <w:rPr>
+                    <w:rFonts w:ascii="Cambria Math" w:hAnsi="Cambria Math" w:cs="Cambria Math"/>
+                  </w:rPr>
+                  <m:t>2</m:t>
+                </m:r>
+              </m:sup>
+            </m:sSup>
+            <m:r>
+              <w:rPr>
+                <w:rFonts w:ascii="Cambria Math" w:hAnsi="Cambria Math"/>
+              </w:rPr>
+              <m:t>+</m:t>
+            </m:r>
+            <m:sSup>
+              <m:sSupPr>
+                <m:ctrlPr>
+                  <w:rPr>
+                    <w:rFonts w:ascii="Cambria Math" w:hAnsi="Cambria Math"/>
+                    <w:i/>
+                  </w:rPr>
+                </m:ctrlPr>
+              </m:sSupPr>
+              <m:e>
+                <m:r>
+                  <w:rPr>
+                    <w:rFonts w:ascii="Cambria Math" w:hAnsi="Cambria Math"/>
+                  </w:rPr>
+                  <m:t>2</m:t>
+                </m:r>
+              </m:e>
+              <m:sup>
+                <m:r>
+                  <w:rPr>
+                    <w:rFonts w:ascii="Cambria Math" w:hAnsi="Cambria Math"/>
+                  </w:rPr>
+                  <m:t>2</m:t>
+                </m:r>
+              </m:sup>
+            </m:sSup>
+          </m:e>
+        </m:rad>
+        <m:r>
+          <w:rPr>
+            <w:rFonts w:ascii="Cambria Math" w:hAnsi="Cambria Math"/>
+          </w:rPr>
+          <m:t>≈</m:t>
+        </m:r>
+        <m:r>
+          <w:rPr>
+            <w:rFonts w:ascii="Cambria Math" w:hAnsi="Cambria Math"/>
+          </w:rPr>
+          <m:t>3.60</m:t>
+        </m:r>
+      </m:oMath>
+      <w:r>
+        <w:rPr>
+          <w:rFonts w:eastAsiaTheme="minorEastAsia"/>
+        </w:rPr>
+        <w:t>, a więc tyle samo co w przypadku pola wylosowanego</w:t>
+      </w:r>
+      <w:r>
+        <w:rPr>
+          <w:rFonts w:eastAsiaTheme="minorEastAsia"/>
+        </w:rPr>
+        <w:t>)</w:t>
+      </w:r>
+      <w:r>
+        <w:rPr>
+          <w:rFonts w:eastAsiaTheme="minorEastAsia"/>
+        </w:rPr>
+        <w:t>.</w:t>
+      </w:r>
+    </w:p>
+    <w:p>
+      <w:pPr>
+        <w:jc w:val="center"/>
+      </w:pPr>
+      <w:r>
+        <w:rPr>
+          <w:noProof/>
+          <w:sz w:val="20"/>
+          <w:szCs w:val="20"/>
+          <w:lang w:eastAsia="pl-PL"/>
+        </w:rPr>
         <w:lastRenderedPageBreak/>
-        <w:t>Agenci</w:t>
-      </w:r>
-      <w:bookmarkEnd w:id="14"/>
-    </w:p>
-    <w:p>
-      <w:pPr>
-        <w:pStyle w:val="Heading3"/>
-      </w:pPr>
-      <w:bookmarkStart w:id="15" w:name="_Toc359837066"/>
-      <w:r>
-        <w:t>Dźwig</w:t>
-      </w:r>
-      <w:bookmarkEnd w:id="15"/>
-    </w:p>
-    <w:p>
-      <w:pPr>
-        <w:pStyle w:val="Heading3"/>
-      </w:pPr>
-      <w:bookmarkStart w:id="16" w:name="_Toc359837067"/>
-      <w:r>
-        <w:t>Wózek widłowy</w:t>
-      </w:r>
-      <w:bookmarkEnd w:id="16"/>
-    </w:p>
-    <w:p>
-      <w:pPr>
-        <w:pStyle w:val="Heading3"/>
-      </w:pPr>
-      <w:bookmarkStart w:id="17" w:name="_Toc359837068"/>
-      <w:r>
-        <w:t>Statek</w:t>
-      </w:r>
-      <w:bookmarkEnd w:id="17"/>
-    </w:p>
-    <w:p>
-      <w:pPr>
-        <w:pStyle w:val="Heading2"/>
-      </w:pPr>
-      <w:bookmarkStart w:id="18" w:name="_Toc359837069"/>
-      <w:r>
-        <w:t>Protokoły komunikacji</w:t>
-      </w:r>
-      <w:bookmarkEnd w:id="18"/>
-    </w:p>
-    <w:p>
-      <w:pPr>
-        <w:pStyle w:val="Heading3"/>
-      </w:pPr>
-      <w:bookmarkStart w:id="19" w:name="_Toc359837070"/>
-      <w:r>
-        <w:t>Wiadomości</w:t>
-      </w:r>
-      <w:bookmarkEnd w:id="19"/>
+        <w:drawing>
+          <wp:inline distT="0" distB="0" distL="0" distR="0">
+            <wp:extent cx="5750560" cy="4009390"/>
+            <wp:effectExtent l="0" t="0" r="2540" b="0"/>
+            <wp:docPr id="7" name="Picture 7"/>
+            <wp:cNvGraphicFramePr>
+              <a:graphicFrameLocks xmlns:a="http://schemas.openxmlformats.org/drawingml/2006/main" noChangeAspect="1"/>
+            </wp:cNvGraphicFramePr>
+            <a:graphic xmlns:a="http://schemas.openxmlformats.org/drawingml/2006/main">
+              <a:graphicData uri="http://schemas.openxmlformats.org/drawingml/2006/picture">
+                <pic:pic xmlns:pic="http://schemas.openxmlformats.org/drawingml/2006/picture">
+                  <pic:nvPicPr>
+                    <pic:cNvPr id="0" name="Picture 7"/>
+                    <pic:cNvPicPr>
+                      <a:picLocks noChangeAspect="1" noChangeArrowheads="1"/>
+                    </pic:cNvPicPr>
+                  </pic:nvPicPr>
+                  <pic:blipFill>
+                    <a:blip r:embed="rId9">
+                      <a:extLst>
+                        <a:ext uri="{28A0092B-C50C-407E-A947-70E740481C1C}">
+                          <a14:useLocalDpi xmlns:a14="http://schemas.microsoft.com/office/drawing/2010/main" val="0"/>
+                        </a:ext>
+                      </a:extLst>
+                    </a:blip>
+                    <a:srcRect/>
+                    <a:stretch>
+                      <a:fillRect/>
+                    </a:stretch>
+                  </pic:blipFill>
+                  <pic:spPr bwMode="auto">
+                    <a:xfrm>
+                      <a:off x="0" y="0"/>
+                      <a:ext cx="5750560" cy="4009390"/>
+                    </a:xfrm>
+                    <a:prstGeom prst="rect">
+                      <a:avLst/>
+                    </a:prstGeom>
+                    <a:noFill/>
+                    <a:ln>
+                      <a:noFill/>
+                    </a:ln>
+                  </pic:spPr>
+                </pic:pic>
+              </a:graphicData>
+            </a:graphic>
+          </wp:inline>
+        </w:drawing>
+      </w:r>
+      <w:r>
+        <w:rPr>
+          <w:sz w:val="20"/>
+          <w:szCs w:val="20"/>
+        </w:rPr>
+        <w:t>Rys 1. Negocjacje gdzie położyć paczkę</w:t>
+      </w:r>
     </w:p>
     <w:p>
       <w:pPr>
         <w:pStyle w:val="Heading4"/>
-      </w:pPr>
-      <w:r>
-        <w:t>Statek – Agenci</w:t>
-      </w:r>
-      <w:r>
-        <w:t>: Potrzebuję paczek:</w:t>
+        <w:tabs>
+          <w:tab w:val="left" w:pos="284"/>
+        </w:tabs>
+        <w:ind w:left="284"/>
+      </w:pPr>
+      <w:r>
+        <w:t>Dźwig – dźwig: podnieś paczkę</w:t>
       </w:r>
     </w:p>
     <w:p>
       <w:pPr>
         <w:pStyle w:val="Heading4"/>
-      </w:pPr>
-      <w:r>
-        <w:t>Dźwig – dźwig: Mam dostęp do statku</w:t>
-      </w:r>
-    </w:p>
-    <w:p>
-      <w:pPr>
-        <w:pStyle w:val="Heading3"/>
-      </w:pPr>
-      <w:bookmarkStart w:id="20" w:name="_Toc359837071"/>
-      <w:r>
-        <w:t>Negocjacje</w:t>
-      </w:r>
-      <w:bookmarkEnd w:id="20"/>
+        <w:tabs>
+          <w:tab w:val="left" w:pos="284"/>
+        </w:tabs>
+        <w:ind w:left="284"/>
+      </w:pPr>
+      <w:r>
+        <w:t>Wózek – wózek: gdzie jesteś?</w:t>
+      </w:r>
     </w:p>
     <w:p>
       <w:pPr>
         <w:pStyle w:val="Heading4"/>
-      </w:pPr>
-      <w:r>
-        <w:t>Dźwig – dźwig: podaj paczkę</w:t>
-      </w:r>
-    </w:p>
-    <w:p>
-      <w:pPr>
-        <w:pStyle w:val="Heading4"/>
-      </w:pPr>
-      <w:r>
-        <w:t>Dźwig – dźwig: podnieś paczkę</w:t>
-      </w:r>
-    </w:p>
-    <w:p>
-      <w:pPr>
-        <w:pStyle w:val="Heading4"/>
-      </w:pPr>
-      <w:r>
-        <w:t>Wózek – wózek: gdzie jesteś?</w:t>
-      </w:r>
-    </w:p>
-    <w:p>
-      <w:pPr>
-        <w:pStyle w:val="Heading4"/>
+        <w:tabs>
+          <w:tab w:val="left" w:pos="284"/>
+        </w:tabs>
+        <w:ind w:left="284"/>
       </w:pPr>
       <w:r>
         <w:t>Wózek – dźwig: podaję paczkę</w:t>
@@ -4997,6 +5547,16 @@
       <w:contextualSpacing/>
     </w:pPr>
   </w:style>
+  <w:style w:type="character" w:styleId="PlaceholderText">
+    <w:name w:val="Placeholder Text"/>
+    <w:basedOn w:val="DefaultParagraphFont"/>
+    <w:uiPriority w:val="99"/>
+    <w:semiHidden/>
+    <w:rsid w:val="00333CA1"/>
+    <w:rPr>
+      <w:color w:val="808080"/>
+    </w:rPr>
+  </w:style>
 </w:styles>
 </file>
 
@@ -5480,7 +6040,513 @@
       <w:contextualSpacing/>
     </w:pPr>
   </w:style>
+  <w:style w:type="character" w:styleId="PlaceholderText">
+    <w:name w:val="Placeholder Text"/>
+    <w:basedOn w:val="DefaultParagraphFont"/>
+    <w:uiPriority w:val="99"/>
+    <w:semiHidden/>
+    <w:rsid w:val="00333CA1"/>
+    <w:rPr>
+      <w:color w:val="808080"/>
+    </w:rPr>
+  </w:style>
 </w:styles>
+</file>
+
+<file path=word/glossary/document.xml><?xml version="1.0" encoding="utf-8"?>
+<w:glossaryDocument xmlns:wpc="http://schemas.microsoft.com/office/word/2010/wordprocessingCanvas" xmlns:mc="http://schemas.openxmlformats.org/markup-compatibility/2006" xmlns:o="urn:schemas-microsoft-com:office:office" xmlns:r="http://schemas.openxmlformats.org/officeDocument/2006/relationships" xmlns:m="http://schemas.openxmlformats.org/officeDocument/2006/math" xmlns:v="urn:schemas-microsoft-com:vml" xmlns:wp14="http://schemas.microsoft.com/office/word/2010/wordprocessingDrawing" xmlns:wp="http://schemas.openxmlformats.org/drawingml/2006/wordprocessingDrawing" xmlns:w10="urn:schemas-microsoft-com:office:word" xmlns:w="http://schemas.openxmlformats.org/wordprocessingml/2006/main" xmlns:w14="http://schemas.microsoft.com/office/word/2010/wordml" xmlns:wpg="http://schemas.microsoft.com/office/word/2010/wordprocessingGroup" xmlns:wpi="http://schemas.microsoft.com/office/word/2010/wordprocessingInk" xmlns:wne="http://schemas.microsoft.com/office/word/2006/wordml" xmlns:wps="http://schemas.microsoft.com/office/word/2010/wordprocessingShape" mc:Ignorable="w14 wp14"/>
+</file>
+
+<file path=word/glossary/fontTable.xml><?xml version="1.0" encoding="utf-8"?>
+<w:fonts xmlns:mc="http://schemas.openxmlformats.org/markup-compatibility/2006" xmlns:r="http://schemas.openxmlformats.org/officeDocument/2006/relationships" xmlns:w="http://schemas.openxmlformats.org/wordprocessingml/2006/main" xmlns:w14="http://schemas.microsoft.com/office/word/2010/wordml" mc:Ignorable="w14">
+  <w:font w:name="Times New Roman">
+    <w:panose1 w:val="02020603050405020304"/>
+    <w:charset w:val="EE"/>
+    <w:family w:val="roman"/>
+    <w:pitch w:val="variable"/>
+    <w:sig w:usb0="E0002AFF" w:usb1="C0007841" w:usb2="00000009" w:usb3="00000000" w:csb0="000001FF" w:csb1="00000000"/>
+  </w:font>
+  <w:font w:name="Calibri">
+    <w:panose1 w:val="020F0502020204030204"/>
+    <w:charset w:val="EE"/>
+    <w:family w:val="swiss"/>
+    <w:pitch w:val="variable"/>
+    <w:sig w:usb0="E10002FF" w:usb1="4000ACFF" w:usb2="00000009" w:usb3="00000000" w:csb0="0000019F" w:csb1="00000000"/>
+  </w:font>
+  <w:font w:name="Cambria">
+    <w:panose1 w:val="02040503050406030204"/>
+    <w:charset w:val="EE"/>
+    <w:family w:val="roman"/>
+    <w:pitch w:val="variable"/>
+    <w:sig w:usb0="E00002FF" w:usb1="400004FF" w:usb2="00000000" w:usb3="00000000" w:csb0="0000019F" w:csb1="00000000"/>
+  </w:font>
+  <w:font w:name="Tahoma">
+    <w:panose1 w:val="020B0604030504040204"/>
+    <w:charset w:val="EE"/>
+    <w:family w:val="swiss"/>
+    <w:pitch w:val="variable"/>
+    <w:sig w:usb0="E1002EFF" w:usb1="C000605B" w:usb2="00000029" w:usb3="00000000" w:csb0="000101FF" w:csb1="00000000"/>
+  </w:font>
+  <w:font w:name="Arial">
+    <w:panose1 w:val="020B0604020202020204"/>
+    <w:charset w:val="EE"/>
+    <w:family w:val="swiss"/>
+    <w:pitch w:val="variable"/>
+    <w:sig w:usb0="E0002AFF" w:usb1="C0007843" w:usb2="00000009" w:usb3="00000000" w:csb0="000001FF" w:csb1="00000000"/>
+  </w:font>
+  <w:font w:name="Cambria Math">
+    <w:panose1 w:val="02040503050406030204"/>
+    <w:charset w:val="EE"/>
+    <w:family w:val="roman"/>
+    <w:pitch w:val="variable"/>
+    <w:sig w:usb0="E00002FF" w:usb1="420024FF" w:usb2="00000000" w:usb3="00000000" w:csb0="0000019F" w:csb1="00000000"/>
+  </w:font>
+</w:fonts>
+</file>
+
+<file path=word/glossary/settings.xml><?xml version="1.0" encoding="utf-8"?>
+<w:settings xmlns:mc="http://schemas.openxmlformats.org/markup-compatibility/2006" xmlns:o="urn:schemas-microsoft-com:office:office" xmlns:r="http://schemas.openxmlformats.org/officeDocument/2006/relationships" xmlns:m="http://schemas.openxmlformats.org/officeDocument/2006/math" xmlns:v="urn:schemas-microsoft-com:vml" xmlns:w10="urn:schemas-microsoft-com:office:word" xmlns:w="http://schemas.openxmlformats.org/wordprocessingml/2006/main" xmlns:w14="http://schemas.microsoft.com/office/word/2010/wordml" xmlns:sl="http://schemas.openxmlformats.org/schemaLibrary/2006/main" mc:Ignorable="w14">
+  <w:view w:val="normal"/>
+  <w:defaultTabStop w:val="708"/>
+  <w:hyphenationZone w:val="425"/>
+  <w:characterSpacingControl w:val="doNotCompress"/>
+  <w:compat>
+    <w:useFELayout/>
+    <w:compatSetting w:name="compatibilityMode" w:uri="http://schemas.microsoft.com/office/word" w:val="14"/>
+    <w:compatSetting w:name="overrideTableStyleFontSizeAndJustification" w:uri="http://schemas.microsoft.com/office/word" w:val="1"/>
+    <w:compatSetting w:name="enableOpenTypeFeatures" w:uri="http://schemas.microsoft.com/office/word" w:val="1"/>
+    <w:compatSetting w:name="doNotFlipMirrorIndents" w:uri="http://schemas.microsoft.com/office/word" w:val="1"/>
+  </w:compat>
+  <w:rsids>
+    <w:rsidRoot w:val="00947DB5"/>
+    <w:rsid w:val="00947DB5"/>
+    <w:rsid w:val="00DE3545"/>
+  </w:rsids>
+  <m:mathPr>
+    <m:mathFont m:val="Cambria Math"/>
+    <m:brkBin m:val="before"/>
+    <m:brkBinSub m:val="--"/>
+    <m:smallFrac m:val="0"/>
+    <m:dispDef/>
+    <m:lMargin m:val="0"/>
+    <m:rMargin m:val="0"/>
+    <m:defJc m:val="centerGroup"/>
+    <m:wrapIndent m:val="1440"/>
+    <m:intLim m:val="subSup"/>
+    <m:naryLim m:val="undOvr"/>
+  </m:mathPr>
+  <w:themeFontLang w:val="pl-PL"/>
+  <w:clrSchemeMapping w:bg1="light1" w:t1="dark1" w:bg2="light2" w:t2="dark2" w:accent1="accent1" w:accent2="accent2" w:accent3="accent3" w:accent4="accent4" w:accent5="accent5" w:accent6="accent6" w:hyperlink="hyperlink" w:followedHyperlink="followedHyperlink"/>
+  <w:decimalSymbol w:val=","/>
+  <w:listSeparator w:val=";"/>
+</w:settings>
+</file>
+
+<file path=word/glossary/styles.xml><?xml version="1.0" encoding="utf-8"?>
+<w:styles xmlns:mc="http://schemas.openxmlformats.org/markup-compatibility/2006" xmlns:r="http://schemas.openxmlformats.org/officeDocument/2006/relationships" xmlns:w="http://schemas.openxmlformats.org/wordprocessingml/2006/main" xmlns:w14="http://schemas.microsoft.com/office/word/2010/wordml" mc:Ignorable="w14">
+  <w:docDefaults>
+    <w:rPrDefault>
+      <w:rPr>
+        <w:rFonts w:asciiTheme="minorHAnsi" w:eastAsiaTheme="minorEastAsia" w:hAnsiTheme="minorHAnsi" w:cstheme="minorBidi"/>
+        <w:sz w:val="22"/>
+        <w:szCs w:val="22"/>
+        <w:lang w:val="pl-PL" w:eastAsia="pl-PL" w:bidi="ar-SA"/>
+      </w:rPr>
+    </w:rPrDefault>
+    <w:pPrDefault>
+      <w:pPr>
+        <w:spacing w:after="200" w:line="276" w:lineRule="auto"/>
+      </w:pPr>
+    </w:pPrDefault>
+  </w:docDefaults>
+  <w:latentStyles w:defLockedState="0" w:defUIPriority="99" w:defSemiHidden="1" w:defUnhideWhenUsed="1" w:defQFormat="0" w:count="267">
+    <w:lsdException w:name="Normal" w:semiHidden="0" w:uiPriority="0" w:unhideWhenUsed="0" w:qFormat="1"/>
+    <w:lsdException w:name="heading 1" w:semiHidden="0" w:uiPriority="9" w:unhideWhenUsed="0" w:qFormat="1"/>
+    <w:lsdException w:name="heading 2" w:uiPriority="9" w:qFormat="1"/>
+    <w:lsdException w:name="heading 3" w:uiPriority="9" w:qFormat="1"/>
+    <w:lsdException w:name="heading 4" w:uiPriority="9" w:qFormat="1"/>
+    <w:lsdException w:name="heading 5" w:uiPriority="9" w:qFormat="1"/>
+    <w:lsdException w:name="heading 6" w:uiPriority="9" w:qFormat="1"/>
+    <w:lsdException w:name="heading 7" w:uiPriority="9" w:qFormat="1"/>
+    <w:lsdException w:name="heading 8" w:uiPriority="9" w:qFormat="1"/>
+    <w:lsdException w:name="heading 9" w:uiPriority="9" w:qFormat="1"/>
+    <w:lsdException w:name="toc 1" w:uiPriority="39"/>
+    <w:lsdException w:name="toc 2" w:uiPriority="39"/>
+    <w:lsdException w:name="toc 3" w:uiPriority="39"/>
+    <w:lsdException w:name="toc 4" w:uiPriority="39"/>
+    <w:lsdException w:name="toc 5" w:uiPriority="39"/>
+    <w:lsdException w:name="toc 6" w:uiPriority="39"/>
+    <w:lsdException w:name="toc 7" w:uiPriority="39"/>
+    <w:lsdException w:name="toc 8" w:uiPriority="39"/>
+    <w:lsdException w:name="toc 9" w:uiPriority="39"/>
+    <w:lsdException w:name="caption" w:uiPriority="35" w:qFormat="1"/>
+    <w:lsdException w:name="Title" w:semiHidden="0" w:uiPriority="10" w:unhideWhenUsed="0" w:qFormat="1"/>
+    <w:lsdException w:name="Default Paragraph Font" w:uiPriority="1"/>
+    <w:lsdException w:name="Subtitle" w:semiHidden="0" w:uiPriority="11" w:unhideWhenUsed="0" w:qFormat="1"/>
+    <w:lsdException w:name="Strong" w:semiHidden="0" w:uiPriority="22" w:unhideWhenUsed="0" w:qFormat="1"/>
+    <w:lsdException w:name="Emphasis" w:semiHidden="0" w:uiPriority="20" w:unhideWhenUsed="0" w:qFormat="1"/>
+    <w:lsdException w:name="Table Grid" w:semiHidden="0" w:uiPriority="59" w:unhideWhenUsed="0"/>
+    <w:lsdException w:name="Placeholder Text" w:unhideWhenUsed="0"/>
+    <w:lsdException w:name="No Spacing" w:semiHidden="0" w:uiPriority="1" w:unhideWhenUsed="0" w:qFormat="1"/>
+    <w:lsdException w:name="Light Shading" w:semiHidden="0" w:uiPriority="60" w:unhideWhenUsed="0"/>
+    <w:lsdException w:name="Light List" w:semiHidden="0" w:uiPriority="61" w:unhideWhenUsed="0"/>
+    <w:lsdException w:name="Light Grid" w:semiHidden="0" w:uiPriority="62" w:unhideWhenUsed="0"/>
+    <w:lsdException w:name="Medium Shading 1" w:semiHidden="0" w:uiPriority="63" w:unhideWhenUsed="0"/>
+    <w:lsdException w:name="Medium Shading 2" w:semiHidden="0" w:uiPriority="64" w:unhideWhenUsed="0"/>
+    <w:lsdException w:name="Medium List 1" w:semiHidden="0" w:uiPriority="65" w:unhideWhenUsed="0"/>
+    <w:lsdException w:name="Medium List 2" w:semiHidden="0" w:uiPriority="66" w:unhideWhenUsed="0"/>
+    <w:lsdException w:name="Medium Grid 1" w:semiHidden="0" w:uiPriority="67" w:unhideWhenUsed="0"/>
+    <w:lsdException w:name="Medium Grid 2" w:semiHidden="0" w:uiPriority="68" w:unhideWhenUsed="0"/>
+    <w:lsdException w:name="Medium Grid 3" w:semiHidden="0" w:uiPriority="69" w:unhideWhenUsed="0"/>
+    <w:lsdException w:name="Dark List" w:semiHidden="0" w:uiPriority="70" w:unhideWhenUsed="0"/>
+    <w:lsdException w:name="Colorful Shading" w:semiHidden="0" w:uiPriority="71" w:unhideWhenUsed="0"/>
+    <w:lsdException w:name="Colorful List" w:semiHidden="0" w:uiPriority="72" w:unhideWhenUsed="0"/>
+    <w:lsdException w:name="Colorful Grid" w:semiHidden="0" w:uiPriority="73" w:unhideWhenUsed="0"/>
+    <w:lsdException w:name="Light Shading Accent 1" w:semiHidden="0" w:uiPriority="60" w:unhideWhenUsed="0"/>
+    <w:lsdException w:name="Light List Accent 1" w:semiHidden="0" w:uiPriority="61" w:unhideWhenUsed="0"/>
+    <w:lsdException w:name="Light Grid Accent 1" w:semiHidden="0" w:uiPriority="62" w:unhideWhenUsed="0"/>
+    <w:lsdException w:name="Medium Shading 1 Accent 1" w:semiHidden="0" w:uiPriority="63" w:unhideWhenUsed="0"/>
+    <w:lsdException w:name="Medium Shading 2 Accent 1" w:semiHidden="0" w:uiPriority="64" w:unhideWhenUsed="0"/>
+    <w:lsdException w:name="Medium List 1 Accent 1" w:semiHidden="0" w:uiPriority="65" w:unhideWhenUsed="0"/>
+    <w:lsdException w:name="Revision" w:unhideWhenUsed="0"/>
+    <w:lsdException w:name="List Paragraph" w:semiHidden="0" w:uiPriority="34" w:unhideWhenUsed="0" w:qFormat="1"/>
+    <w:lsdException w:name="Quote" w:semiHidden="0" w:uiPriority="29" w:unhideWhenUsed="0" w:qFormat="1"/>
+    <w:lsdException w:name="Intense Quote" w:semiHidden="0" w:uiPriority="30" w:unhideWhenUsed="0" w:qFormat="1"/>
+    <w:lsdException w:name="Medium List 2 Accent 1" w:semiHidden="0" w:uiPriority="66" w:unhideWhenUsed="0"/>
+    <w:lsdException w:name="Medium Grid 1 Accent 1" w:semiHidden="0" w:uiPriority="67" w:unhideWhenUsed="0"/>
+    <w:lsdException w:name="Medium Grid 2 Accent 1" w:semiHidden="0" w:uiPriority="68" w:unhideWhenUsed="0"/>
+    <w:lsdException w:name="Medium Grid 3 Accent 1" w:semiHidden="0" w:uiPriority="69" w:unhideWhenUsed="0"/>
+    <w:lsdException w:name="Dark List Accent 1" w:semiHidden="0" w:uiPriority="70" w:unhideWhenUsed="0"/>
+    <w:lsdException w:name="Colorful Shading Accent 1" w:semiHidden="0" w:uiPriority="71" w:unhideWhenUsed="0"/>
+    <w:lsdException w:name="Colorful List Accent 1" w:semiHidden="0" w:uiPriority="72" w:unhideWhenUsed="0"/>
+    <w:lsdException w:name="Colorful Grid Accent 1" w:semiHidden="0" w:uiPriority="73" w:unhideWhenUsed="0"/>
+    <w:lsdException w:name="Light Shading Accent 2" w:semiHidden="0" w:uiPriority="60" w:unhideWhenUsed="0"/>
+    <w:lsdException w:name="Light List Accent 2" w:semiHidden="0" w:uiPriority="61" w:unhideWhenUsed="0"/>
+    <w:lsdException w:name="Light Grid Accent 2" w:semiHidden="0" w:uiPriority="62" w:unhideWhenUsed="0"/>
+    <w:lsdException w:name="Medium Shading 1 Accent 2" w:semiHidden="0" w:uiPriority="63" w:unhideWhenUsed="0"/>
+    <w:lsdException w:name="Medium Shading 2 Accent 2" w:semiHidden="0" w:uiPriority="64" w:unhideWhenUsed="0"/>
+    <w:lsdException w:name="Medium List 1 Accent 2" w:semiHidden="0" w:uiPriority="65" w:unhideWhenUsed="0"/>
+    <w:lsdException w:name="Medium List 2 Accent 2" w:semiHidden="0" w:uiPriority="66" w:unhideWhenUsed="0"/>
+    <w:lsdException w:name="Medium Grid 1 Accent 2" w:semiHidden="0" w:uiPriority="67" w:unhideWhenUsed="0"/>
+    <w:lsdException w:name="Medium Grid 2 Accent 2" w:semiHidden="0" w:uiPriority="68" w:unhideWhenUsed="0"/>
+    <w:lsdException w:name="Medium Grid 3 Accent 2" w:semiHidden="0" w:uiPriority="69" w:unhideWhenUsed="0"/>
+    <w:lsdException w:name="Dark List Accent 2" w:semiHidden="0" w:uiPriority="70" w:unhideWhenUsed="0"/>
+    <w:lsdException w:name="Colorful Shading Accent 2" w:semiHidden="0" w:uiPriority="71" w:unhideWhenUsed="0"/>
+    <w:lsdException w:name="Colorful List Accent 2" w:semiHidden="0" w:uiPriority="72" w:unhideWhenUsed="0"/>
+    <w:lsdException w:name="Colorful Grid Accent 2" w:semiHidden="0" w:uiPriority="73" w:unhideWhenUsed="0"/>
+    <w:lsdException w:name="Light Shading Accent 3" w:semiHidden="0" w:uiPriority="60" w:unhideWhenUsed="0"/>
+    <w:lsdException w:name="Light List Accent 3" w:semiHidden="0" w:uiPriority="61" w:unhideWhenUsed="0"/>
+    <w:lsdException w:name="Light Grid Accent 3" w:semiHidden="0" w:uiPriority="62" w:unhideWhenUsed="0"/>
+    <w:lsdException w:name="Medium Shading 1 Accent 3" w:semiHidden="0" w:uiPriority="63" w:unhideWhenUsed="0"/>
+    <w:lsdException w:name="Medium Shading 2 Accent 3" w:semiHidden="0" w:uiPriority="64" w:unhideWhenUsed="0"/>
+    <w:lsdException w:name="Medium List 1 Accent 3" w:semiHidden="0" w:uiPriority="65" w:unhideWhenUsed="0"/>
+    <w:lsdException w:name="Medium List 2 Accent 3" w:semiHidden="0" w:uiPriority="66" w:unhideWhenUsed="0"/>
+    <w:lsdException w:name="Medium Grid 1 Accent 3" w:semiHidden="0" w:uiPriority="67" w:unhideWhenUsed="0"/>
+    <w:lsdException w:name="Medium Grid 2 Accent 3" w:semiHidden="0" w:uiPriority="68" w:unhideWhenUsed="0"/>
+    <w:lsdException w:name="Medium Grid 3 Accent 3" w:semiHidden="0" w:uiPriority="69" w:unhideWhenUsed="0"/>
+    <w:lsdException w:name="Dark List Accent 3" w:semiHidden="0" w:uiPriority="70" w:unhideWhenUsed="0"/>
+    <w:lsdException w:name="Colorful Shading Accent 3" w:semiHidden="0" w:uiPriority="71" w:unhideWhenUsed="0"/>
+    <w:lsdException w:name="Colorful List Accent 3" w:semiHidden="0" w:uiPriority="72" w:unhideWhenUsed="0"/>
+    <w:lsdException w:name="Colorful Grid Accent 3" w:semiHidden="0" w:uiPriority="73" w:unhideWhenUsed="0"/>
+    <w:lsdException w:name="Light Shading Accent 4" w:semiHidden="0" w:uiPriority="60" w:unhideWhenUsed="0"/>
+    <w:lsdException w:name="Light List Accent 4" w:semiHidden="0" w:uiPriority="61" w:unhideWhenUsed="0"/>
+    <w:lsdException w:name="Light Grid Accent 4" w:semiHidden="0" w:uiPriority="62" w:unhideWhenUsed="0"/>
+    <w:lsdException w:name="Medium Shading 1 Accent 4" w:semiHidden="0" w:uiPriority="63" w:unhideWhenUsed="0"/>
+    <w:lsdException w:name="Medium Shading 2 Accent 4" w:semiHidden="0" w:uiPriority="64" w:unhideWhenUsed="0"/>
+    <w:lsdException w:name="Medium List 1 Accent 4" w:semiHidden="0" w:uiPriority="65" w:unhideWhenUsed="0"/>
+    <w:lsdException w:name="Medium List 2 Accent 4" w:semiHidden="0" w:uiPriority="66" w:unhideWhenUsed="0"/>
+    <w:lsdException w:name="Medium Grid 1 Accent 4" w:semiHidden="0" w:uiPriority="67" w:unhideWhenUsed="0"/>
+    <w:lsdException w:name="Medium Grid 2 Accent 4" w:semiHidden="0" w:uiPriority="68" w:unhideWhenUsed="0"/>
+    <w:lsdException w:name="Medium Grid 3 Accent 4" w:semiHidden="0" w:uiPriority="69" w:unhideWhenUsed="0"/>
+    <w:lsdException w:name="Dark List Accent 4" w:semiHidden="0" w:uiPriority="70" w:unhideWhenUsed="0"/>
+    <w:lsdException w:name="Colorful Shading Accent 4" w:semiHidden="0" w:uiPriority="71" w:unhideWhenUsed="0"/>
+    <w:lsdException w:name="Colorful List Accent 4" w:semiHidden="0" w:uiPriority="72" w:unhideWhenUsed="0"/>
+    <w:lsdException w:name="Colorful Grid Accent 4" w:semiHidden="0" w:uiPriority="73" w:unhideWhenUsed="0"/>
+    <w:lsdException w:name="Light Shading Accent 5" w:semiHidden="0" w:uiPriority="60" w:unhideWhenUsed="0"/>
+    <w:lsdException w:name="Light List Accent 5" w:semiHidden="0" w:uiPriority="61" w:unhideWhenUsed="0"/>
+    <w:lsdException w:name="Light Grid Accent 5" w:semiHidden="0" w:uiPriority="62" w:unhideWhenUsed="0"/>
+    <w:lsdException w:name="Medium Shading 1 Accent 5" w:semiHidden="0" w:uiPriority="63" w:unhideWhenUsed="0"/>
+    <w:lsdException w:name="Medium Shading 2 Accent 5" w:semiHidden="0" w:uiPriority="64" w:unhideWhenUsed="0"/>
+    <w:lsdException w:name="Medium List 1 Accent 5" w:semiHidden="0" w:uiPriority="65" w:unhideWhenUsed="0"/>
+    <w:lsdException w:name="Medium List 2 Accent 5" w:semiHidden="0" w:uiPriority="66" w:unhideWhenUsed="0"/>
+    <w:lsdException w:name="Medium Grid 1 Accent 5" w:semiHidden="0" w:uiPriority="67" w:unhideWhenUsed="0"/>
+    <w:lsdException w:name="Medium Grid 2 Accent 5" w:semiHidden="0" w:uiPriority="68" w:unhideWhenUsed="0"/>
+    <w:lsdException w:name="Medium Grid 3 Accent 5" w:semiHidden="0" w:uiPriority="69" w:unhideWhenUsed="0"/>
+    <w:lsdException w:name="Dark List Accent 5" w:semiHidden="0" w:uiPriority="70" w:unhideWhenUsed="0"/>
+    <w:lsdException w:name="Colorful Shading Accent 5" w:semiHidden="0" w:uiPriority="71" w:unhideWhenUsed="0"/>
+    <w:lsdException w:name="Colorful List Accent 5" w:semiHidden="0" w:uiPriority="72" w:unhideWhenUsed="0"/>
+    <w:lsdException w:name="Colorful Grid Accent 5" w:semiHidden="0" w:uiPriority="73" w:unhideWhenUsed="0"/>
+    <w:lsdException w:name="Light Shading Accent 6" w:semiHidden="0" w:uiPriority="60" w:unhideWhenUsed="0"/>
+    <w:lsdException w:name="Light List Accent 6" w:semiHidden="0" w:uiPriority="61" w:unhideWhenUsed="0"/>
+    <w:lsdException w:name="Light Grid Accent 6" w:semiHidden="0" w:uiPriority="62" w:unhideWhenUsed="0"/>
+    <w:lsdException w:name="Medium Shading 1 Accent 6" w:semiHidden="0" w:uiPriority="63" w:unhideWhenUsed="0"/>
+    <w:lsdException w:name="Medium Shading 2 Accent 6" w:semiHidden="0" w:uiPriority="64" w:unhideWhenUsed="0"/>
+    <w:lsdException w:name="Medium List 1 Accent 6" w:semiHidden="0" w:uiPriority="65" w:unhideWhenUsed="0"/>
+    <w:lsdException w:name="Medium List 2 Accent 6" w:semiHidden="0" w:uiPriority="66" w:unhideWhenUsed="0"/>
+    <w:lsdException w:name="Medium Grid 1 Accent 6" w:semiHidden="0" w:uiPriority="67" w:unhideWhenUsed="0"/>
+    <w:lsdException w:name="Medium Grid 2 Accent 6" w:semiHidden="0" w:uiPriority="68" w:unhideWhenUsed="0"/>
+    <w:lsdException w:name="Medium Grid 3 Accent 6" w:semiHidden="0" w:uiPriority="69" w:unhideWhenUsed="0"/>
+    <w:lsdException w:name="Dark List Accent 6" w:semiHidden="0" w:uiPriority="70" w:unhideWhenUsed="0"/>
+    <w:lsdException w:name="Colorful Shading Accent 6" w:semiHidden="0" w:uiPriority="71" w:unhideWhenUsed="0"/>
+    <w:lsdException w:name="Colorful List Accent 6" w:semiHidden="0" w:uiPriority="72" w:unhideWhenUsed="0"/>
+    <w:lsdException w:name="Colorful Grid Accent 6" w:semiHidden="0" w:uiPriority="73" w:unhideWhenUsed="0"/>
+    <w:lsdException w:name="Subtle Emphasis" w:semiHidden="0" w:uiPriority="19" w:unhideWhenUsed="0" w:qFormat="1"/>
+    <w:lsdException w:name="Intense Emphasis" w:semiHidden="0" w:uiPriority="21" w:unhideWhenUsed="0" w:qFormat="1"/>
+    <w:lsdException w:name="Subtle Reference" w:semiHidden="0" w:uiPriority="31" w:unhideWhenUsed="0" w:qFormat="1"/>
+    <w:lsdException w:name="Intense Reference" w:semiHidden="0" w:uiPriority="32" w:unhideWhenUsed="0" w:qFormat="1"/>
+    <w:lsdException w:name="Book Title" w:semiHidden="0" w:uiPriority="33" w:unhideWhenUsed="0" w:qFormat="1"/>
+    <w:lsdException w:name="Bibliography" w:uiPriority="37"/>
+    <w:lsdException w:name="TOC Heading" w:uiPriority="39" w:qFormat="1"/>
+  </w:latentStyles>
+  <w:style w:type="paragraph" w:default="1" w:styleId="Normal">
+    <w:name w:val="Normal"/>
+    <w:qFormat/>
+  </w:style>
+  <w:style w:type="character" w:default="1" w:styleId="DefaultParagraphFont">
+    <w:name w:val="Default Paragraph Font"/>
+    <w:uiPriority w:val="1"/>
+    <w:semiHidden/>
+    <w:unhideWhenUsed/>
+  </w:style>
+  <w:style w:type="table" w:default="1" w:styleId="TableNormal">
+    <w:name w:val="Normal Table"/>
+    <w:uiPriority w:val="99"/>
+    <w:semiHidden/>
+    <w:unhideWhenUsed/>
+    <w:tblPr>
+      <w:tblInd w:w="0" w:type="dxa"/>
+      <w:tblCellMar>
+        <w:top w:w="0" w:type="dxa"/>
+        <w:left w:w="108" w:type="dxa"/>
+        <w:bottom w:w="0" w:type="dxa"/>
+        <w:right w:w="108" w:type="dxa"/>
+      </w:tblCellMar>
+    </w:tblPr>
+  </w:style>
+  <w:style w:type="numbering" w:default="1" w:styleId="NoList">
+    <w:name w:val="No List"/>
+    <w:uiPriority w:val="99"/>
+    <w:semiHidden/>
+    <w:unhideWhenUsed/>
+  </w:style>
+  <w:style w:type="character" w:styleId="PlaceholderText">
+    <w:name w:val="Placeholder Text"/>
+    <w:basedOn w:val="DefaultParagraphFont"/>
+    <w:uiPriority w:val="99"/>
+    <w:semiHidden/>
+    <w:rsid w:val="00947DB5"/>
+    <w:rPr>
+      <w:color w:val="808080"/>
+    </w:rPr>
+  </w:style>
+</w:styles>
+</file>
+
+<file path=word/glossary/stylesWithEffects.xml><?xml version="1.0" encoding="utf-8"?>
+<w:styles xmlns:wpc="http://schemas.microsoft.com/office/word/2010/wordprocessingCanvas" xmlns:mc="http://schemas.openxmlformats.org/markup-compatibility/2006" xmlns:o="urn:schemas-microsoft-com:office:office" xmlns:r="http://schemas.openxmlformats.org/officeDocument/2006/relationships" xmlns:m="http://schemas.openxmlformats.org/officeDocument/2006/math" xmlns:v="urn:schemas-microsoft-com:vml" xmlns:wp14="http://schemas.microsoft.com/office/word/2010/wordprocessingDrawing" xmlns:wp="http://schemas.openxmlformats.org/drawingml/2006/wordprocessingDrawing" xmlns:w10="urn:schemas-microsoft-com:office:word" xmlns:w="http://schemas.openxmlformats.org/wordprocessingml/2006/main" xmlns:w14="http://schemas.microsoft.com/office/word/2010/wordml" xmlns:wpg="http://schemas.microsoft.com/office/word/2010/wordprocessingGroup" xmlns:wpi="http://schemas.microsoft.com/office/word/2010/wordprocessingInk" xmlns:wne="http://schemas.microsoft.com/office/word/2006/wordml" xmlns:wps="http://schemas.microsoft.com/office/word/2010/wordprocessingShape" mc:Ignorable="w14 wp14">
+  <w:docDefaults>
+    <w:rPrDefault>
+      <w:rPr>
+        <w:rFonts w:asciiTheme="minorHAnsi" w:eastAsiaTheme="minorEastAsia" w:hAnsiTheme="minorHAnsi" w:cstheme="minorBidi"/>
+        <w:sz w:val="22"/>
+        <w:szCs w:val="22"/>
+        <w:lang w:val="pl-PL" w:eastAsia="pl-PL" w:bidi="ar-SA"/>
+      </w:rPr>
+    </w:rPrDefault>
+    <w:pPrDefault>
+      <w:pPr>
+        <w:spacing w:after="200" w:line="276" w:lineRule="auto"/>
+      </w:pPr>
+    </w:pPrDefault>
+  </w:docDefaults>
+  <w:latentStyles w:defLockedState="0" w:defUIPriority="99" w:defSemiHidden="1" w:defUnhideWhenUsed="1" w:defQFormat="0" w:count="267">
+    <w:lsdException w:name="Normal" w:semiHidden="0" w:uiPriority="0" w:unhideWhenUsed="0" w:qFormat="1"/>
+    <w:lsdException w:name="heading 1" w:semiHidden="0" w:uiPriority="9" w:unhideWhenUsed="0" w:qFormat="1"/>
+    <w:lsdException w:name="heading 2" w:uiPriority="9" w:qFormat="1"/>
+    <w:lsdException w:name="heading 3" w:uiPriority="9" w:qFormat="1"/>
+    <w:lsdException w:name="heading 4" w:uiPriority="9" w:qFormat="1"/>
+    <w:lsdException w:name="heading 5" w:uiPriority="9" w:qFormat="1"/>
+    <w:lsdException w:name="heading 6" w:uiPriority="9" w:qFormat="1"/>
+    <w:lsdException w:name="heading 7" w:uiPriority="9" w:qFormat="1"/>
+    <w:lsdException w:name="heading 8" w:uiPriority="9" w:qFormat="1"/>
+    <w:lsdException w:name="heading 9" w:uiPriority="9" w:qFormat="1"/>
+    <w:lsdException w:name="toc 1" w:uiPriority="39"/>
+    <w:lsdException w:name="toc 2" w:uiPriority="39"/>
+    <w:lsdException w:name="toc 3" w:uiPriority="39"/>
+    <w:lsdException w:name="toc 4" w:uiPriority="39"/>
+    <w:lsdException w:name="toc 5" w:uiPriority="39"/>
+    <w:lsdException w:name="toc 6" w:uiPriority="39"/>
+    <w:lsdException w:name="toc 7" w:uiPriority="39"/>
+    <w:lsdException w:name="toc 8" w:uiPriority="39"/>
+    <w:lsdException w:name="toc 9" w:uiPriority="39"/>
+    <w:lsdException w:name="caption" w:uiPriority="35" w:qFormat="1"/>
+    <w:lsdException w:name="Title" w:semiHidden="0" w:uiPriority="10" w:unhideWhenUsed="0" w:qFormat="1"/>
+    <w:lsdException w:name="Default Paragraph Font" w:uiPriority="1"/>
+    <w:lsdException w:name="Subtitle" w:semiHidden="0" w:uiPriority="11" w:unhideWhenUsed="0" w:qFormat="1"/>
+    <w:lsdException w:name="Strong" w:semiHidden="0" w:uiPriority="22" w:unhideWhenUsed="0" w:qFormat="1"/>
+    <w:lsdException w:name="Emphasis" w:semiHidden="0" w:uiPriority="20" w:unhideWhenUsed="0" w:qFormat="1"/>
+    <w:lsdException w:name="Table Grid" w:semiHidden="0" w:uiPriority="59" w:unhideWhenUsed="0"/>
+    <w:lsdException w:name="Placeholder Text" w:unhideWhenUsed="0"/>
+    <w:lsdException w:name="No Spacing" w:semiHidden="0" w:uiPriority="1" w:unhideWhenUsed="0" w:qFormat="1"/>
+    <w:lsdException w:name="Light Shading" w:semiHidden="0" w:uiPriority="60" w:unhideWhenUsed="0"/>
+    <w:lsdException w:name="Light List" w:semiHidden="0" w:uiPriority="61" w:unhideWhenUsed="0"/>
+    <w:lsdException w:name="Light Grid" w:semiHidden="0" w:uiPriority="62" w:unhideWhenUsed="0"/>
+    <w:lsdException w:name="Medium Shading 1" w:semiHidden="0" w:uiPriority="63" w:unhideWhenUsed="0"/>
+    <w:lsdException w:name="Medium Shading 2" w:semiHidden="0" w:uiPriority="64" w:unhideWhenUsed="0"/>
+    <w:lsdException w:name="Medium List 1" w:semiHidden="0" w:uiPriority="65" w:unhideWhenUsed="0"/>
+    <w:lsdException w:name="Medium List 2" w:semiHidden="0" w:uiPriority="66" w:unhideWhenUsed="0"/>
+    <w:lsdException w:name="Medium Grid 1" w:semiHidden="0" w:uiPriority="67" w:unhideWhenUsed="0"/>
+    <w:lsdException w:name="Medium Grid 2" w:semiHidden="0" w:uiPriority="68" w:unhideWhenUsed="0"/>
+    <w:lsdException w:name="Medium Grid 3" w:semiHidden="0" w:uiPriority="69" w:unhideWhenUsed="0"/>
+    <w:lsdException w:name="Dark List" w:semiHidden="0" w:uiPriority="70" w:unhideWhenUsed="0"/>
+    <w:lsdException w:name="Colorful Shading" w:semiHidden="0" w:uiPriority="71" w:unhideWhenUsed="0"/>
+    <w:lsdException w:name="Colorful List" w:semiHidden="0" w:uiPriority="72" w:unhideWhenUsed="0"/>
+    <w:lsdException w:name="Colorful Grid" w:semiHidden="0" w:uiPriority="73" w:unhideWhenUsed="0"/>
+    <w:lsdException w:name="Light Shading Accent 1" w:semiHidden="0" w:uiPriority="60" w:unhideWhenUsed="0"/>
+    <w:lsdException w:name="Light List Accent 1" w:semiHidden="0" w:uiPriority="61" w:unhideWhenUsed="0"/>
+    <w:lsdException w:name="Light Grid Accent 1" w:semiHidden="0" w:uiPriority="62" w:unhideWhenUsed="0"/>
+    <w:lsdException w:name="Medium Shading 1 Accent 1" w:semiHidden="0" w:uiPriority="63" w:unhideWhenUsed="0"/>
+    <w:lsdException w:name="Medium Shading 2 Accent 1" w:semiHidden="0" w:uiPriority="64" w:unhideWhenUsed="0"/>
+    <w:lsdException w:name="Medium List 1 Accent 1" w:semiHidden="0" w:uiPriority="65" w:unhideWhenUsed="0"/>
+    <w:lsdException w:name="Revision" w:unhideWhenUsed="0"/>
+    <w:lsdException w:name="List Paragraph" w:semiHidden="0" w:uiPriority="34" w:unhideWhenUsed="0" w:qFormat="1"/>
+    <w:lsdException w:name="Quote" w:semiHidden="0" w:uiPriority="29" w:unhideWhenUsed="0" w:qFormat="1"/>
+    <w:lsdException w:name="Intense Quote" w:semiHidden="0" w:uiPriority="30" w:unhideWhenUsed="0" w:qFormat="1"/>
+    <w:lsdException w:name="Medium List 2 Accent 1" w:semiHidden="0" w:uiPriority="66" w:unhideWhenUsed="0"/>
+    <w:lsdException w:name="Medium Grid 1 Accent 1" w:semiHidden="0" w:uiPriority="67" w:unhideWhenUsed="0"/>
+    <w:lsdException w:name="Medium Grid 2 Accent 1" w:semiHidden="0" w:uiPriority="68" w:unhideWhenUsed="0"/>
+    <w:lsdException w:name="Medium Grid 3 Accent 1" w:semiHidden="0" w:uiPriority="69" w:unhideWhenUsed="0"/>
+    <w:lsdException w:name="Dark List Accent 1" w:semiHidden="0" w:uiPriority="70" w:unhideWhenUsed="0"/>
+    <w:lsdException w:name="Colorful Shading Accent 1" w:semiHidden="0" w:uiPriority="71" w:unhideWhenUsed="0"/>
+    <w:lsdException w:name="Colorful List Accent 1" w:semiHidden="0" w:uiPriority="72" w:unhideWhenUsed="0"/>
+    <w:lsdException w:name="Colorful Grid Accent 1" w:semiHidden="0" w:uiPriority="73" w:unhideWhenUsed="0"/>
+    <w:lsdException w:name="Light Shading Accent 2" w:semiHidden="0" w:uiPriority="60" w:unhideWhenUsed="0"/>
+    <w:lsdException w:name="Light List Accent 2" w:semiHidden="0" w:uiPriority="61" w:unhideWhenUsed="0"/>
+    <w:lsdException w:name="Light Grid Accent 2" w:semiHidden="0" w:uiPriority="62" w:unhideWhenUsed="0"/>
+    <w:lsdException w:name="Medium Shading 1 Accent 2" w:semiHidden="0" w:uiPriority="63" w:unhideWhenUsed="0"/>
+    <w:lsdException w:name="Medium Shading 2 Accent 2" w:semiHidden="0" w:uiPriority="64" w:unhideWhenUsed="0"/>
+    <w:lsdException w:name="Medium List 1 Accent 2" w:semiHidden="0" w:uiPriority="65" w:unhideWhenUsed="0"/>
+    <w:lsdException w:name="Medium List 2 Accent 2" w:semiHidden="0" w:uiPriority="66" w:unhideWhenUsed="0"/>
+    <w:lsdException w:name="Medium Grid 1 Accent 2" w:semiHidden="0" w:uiPriority="67" w:unhideWhenUsed="0"/>
+    <w:lsdException w:name="Medium Grid 2 Accent 2" w:semiHidden="0" w:uiPriority="68" w:unhideWhenUsed="0"/>
+    <w:lsdException w:name="Medium Grid 3 Accent 2" w:semiHidden="0" w:uiPriority="69" w:unhideWhenUsed="0"/>
+    <w:lsdException w:name="Dark List Accent 2" w:semiHidden="0" w:uiPriority="70" w:unhideWhenUsed="0"/>
+    <w:lsdException w:name="Colorful Shading Accent 2" w:semiHidden="0" w:uiPriority="71" w:unhideWhenUsed="0"/>
+    <w:lsdException w:name="Colorful List Accent 2" w:semiHidden="0" w:uiPriority="72" w:unhideWhenUsed="0"/>
+    <w:lsdException w:name="Colorful Grid Accent 2" w:semiHidden="0" w:uiPriority="73" w:unhideWhenUsed="0"/>
+    <w:lsdException w:name="Light Shading Accent 3" w:semiHidden="0" w:uiPriority="60" w:unhideWhenUsed="0"/>
+    <w:lsdException w:name="Light List Accent 3" w:semiHidden="0" w:uiPriority="61" w:unhideWhenUsed="0"/>
+    <w:lsdException w:name="Light Grid Accent 3" w:semiHidden="0" w:uiPriority="62" w:unhideWhenUsed="0"/>
+    <w:lsdException w:name="Medium Shading 1 Accent 3" w:semiHidden="0" w:uiPriority="63" w:unhideWhenUsed="0"/>
+    <w:lsdException w:name="Medium Shading 2 Accent 3" w:semiHidden="0" w:uiPriority="64" w:unhideWhenUsed="0"/>
+    <w:lsdException w:name="Medium List 1 Accent 3" w:semiHidden="0" w:uiPriority="65" w:unhideWhenUsed="0"/>
+    <w:lsdException w:name="Medium List 2 Accent 3" w:semiHidden="0" w:uiPriority="66" w:unhideWhenUsed="0"/>
+    <w:lsdException w:name="Medium Grid 1 Accent 3" w:semiHidden="0" w:uiPriority="67" w:unhideWhenUsed="0"/>
+    <w:lsdException w:name="Medium Grid 2 Accent 3" w:semiHidden="0" w:uiPriority="68" w:unhideWhenUsed="0"/>
+    <w:lsdException w:name="Medium Grid 3 Accent 3" w:semiHidden="0" w:uiPriority="69" w:unhideWhenUsed="0"/>
+    <w:lsdException w:name="Dark List Accent 3" w:semiHidden="0" w:uiPriority="70" w:unhideWhenUsed="0"/>
+    <w:lsdException w:name="Colorful Shading Accent 3" w:semiHidden="0" w:uiPriority="71" w:unhideWhenUsed="0"/>
+    <w:lsdException w:name="Colorful List Accent 3" w:semiHidden="0" w:uiPriority="72" w:unhideWhenUsed="0"/>
+    <w:lsdException w:name="Colorful Grid Accent 3" w:semiHidden="0" w:uiPriority="73" w:unhideWhenUsed="0"/>
+    <w:lsdException w:name="Light Shading Accent 4" w:semiHidden="0" w:uiPriority="60" w:unhideWhenUsed="0"/>
+    <w:lsdException w:name="Light List Accent 4" w:semiHidden="0" w:uiPriority="61" w:unhideWhenUsed="0"/>
+    <w:lsdException w:name="Light Grid Accent 4" w:semiHidden="0" w:uiPriority="62" w:unhideWhenUsed="0"/>
+    <w:lsdException w:name="Medium Shading 1 Accent 4" w:semiHidden="0" w:uiPriority="63" w:unhideWhenUsed="0"/>
+    <w:lsdException w:name="Medium Shading 2 Accent 4" w:semiHidden="0" w:uiPriority="64" w:unhideWhenUsed="0"/>
+    <w:lsdException w:name="Medium List 1 Accent 4" w:semiHidden="0" w:uiPriority="65" w:unhideWhenUsed="0"/>
+    <w:lsdException w:name="Medium List 2 Accent 4" w:semiHidden="0" w:uiPriority="66" w:unhideWhenUsed="0"/>
+    <w:lsdException w:name="Medium Grid 1 Accent 4" w:semiHidden="0" w:uiPriority="67" w:unhideWhenUsed="0"/>
+    <w:lsdException w:name="Medium Grid 2 Accent 4" w:semiHidden="0" w:uiPriority="68" w:unhideWhenUsed="0"/>
+    <w:lsdException w:name="Medium Grid 3 Accent 4" w:semiHidden="0" w:uiPriority="69" w:unhideWhenUsed="0"/>
+    <w:lsdException w:name="Dark List Accent 4" w:semiHidden="0" w:uiPriority="70" w:unhideWhenUsed="0"/>
+    <w:lsdException w:name="Colorful Shading Accent 4" w:semiHidden="0" w:uiPriority="71" w:unhideWhenUsed="0"/>
+    <w:lsdException w:name="Colorful List Accent 4" w:semiHidden="0" w:uiPriority="72" w:unhideWhenUsed="0"/>
+    <w:lsdException w:name="Colorful Grid Accent 4" w:semiHidden="0" w:uiPriority="73" w:unhideWhenUsed="0"/>
+    <w:lsdException w:name="Light Shading Accent 5" w:semiHidden="0" w:uiPriority="60" w:unhideWhenUsed="0"/>
+    <w:lsdException w:name="Light List Accent 5" w:semiHidden="0" w:uiPriority="61" w:unhideWhenUsed="0"/>
+    <w:lsdException w:name="Light Grid Accent 5" w:semiHidden="0" w:uiPriority="62" w:unhideWhenUsed="0"/>
+    <w:lsdException w:name="Medium Shading 1 Accent 5" w:semiHidden="0" w:uiPriority="63" w:unhideWhenUsed="0"/>
+    <w:lsdException w:name="Medium Shading 2 Accent 5" w:semiHidden="0" w:uiPriority="64" w:unhideWhenUsed="0"/>
+    <w:lsdException w:name="Medium List 1 Accent 5" w:semiHidden="0" w:uiPriority="65" w:unhideWhenUsed="0"/>
+    <w:lsdException w:name="Medium List 2 Accent 5" w:semiHidden="0" w:uiPriority="66" w:unhideWhenUsed="0"/>
+    <w:lsdException w:name="Medium Grid 1 Accent 5" w:semiHidden="0" w:uiPriority="67" w:unhideWhenUsed="0"/>
+    <w:lsdException w:name="Medium Grid 2 Accent 5" w:semiHidden="0" w:uiPriority="68" w:unhideWhenUsed="0"/>
+    <w:lsdException w:name="Medium Grid 3 Accent 5" w:semiHidden="0" w:uiPriority="69" w:unhideWhenUsed="0"/>
+    <w:lsdException w:name="Dark List Accent 5" w:semiHidden="0" w:uiPriority="70" w:unhideWhenUsed="0"/>
+    <w:lsdException w:name="Colorful Shading Accent 5" w:semiHidden="0" w:uiPriority="71" w:unhideWhenUsed="0"/>
+    <w:lsdException w:name="Colorful List Accent 5" w:semiHidden="0" w:uiPriority="72" w:unhideWhenUsed="0"/>
+    <w:lsdException w:name="Colorful Grid Accent 5" w:semiHidden="0" w:uiPriority="73" w:unhideWhenUsed="0"/>
+    <w:lsdException w:name="Light Shading Accent 6" w:semiHidden="0" w:uiPriority="60" w:unhideWhenUsed="0"/>
+    <w:lsdException w:name="Light List Accent 6" w:semiHidden="0" w:uiPriority="61" w:unhideWhenUsed="0"/>
+    <w:lsdException w:name="Light Grid Accent 6" w:semiHidden="0" w:uiPriority="62" w:unhideWhenUsed="0"/>
+    <w:lsdException w:name="Medium Shading 1 Accent 6" w:semiHidden="0" w:uiPriority="63" w:unhideWhenUsed="0"/>
+    <w:lsdException w:name="Medium Shading 2 Accent 6" w:semiHidden="0" w:uiPriority="64" w:unhideWhenUsed="0"/>
+    <w:lsdException w:name="Medium List 1 Accent 6" w:semiHidden="0" w:uiPriority="65" w:unhideWhenUsed="0"/>
+    <w:lsdException w:name="Medium List 2 Accent 6" w:semiHidden="0" w:uiPriority="66" w:unhideWhenUsed="0"/>
+    <w:lsdException w:name="Medium Grid 1 Accent 6" w:semiHidden="0" w:uiPriority="67" w:unhideWhenUsed="0"/>
+    <w:lsdException w:name="Medium Grid 2 Accent 6" w:semiHidden="0" w:uiPriority="68" w:unhideWhenUsed="0"/>
+    <w:lsdException w:name="Medium Grid 3 Accent 6" w:semiHidden="0" w:uiPriority="69" w:unhideWhenUsed="0"/>
+    <w:lsdException w:name="Dark List Accent 6" w:semiHidden="0" w:uiPriority="70" w:unhideWhenUsed="0"/>
+    <w:lsdException w:name="Colorful Shading Accent 6" w:semiHidden="0" w:uiPriority="71" w:unhideWhenUsed="0"/>
+    <w:lsdException w:name="Colorful List Accent 6" w:semiHidden="0" w:uiPriority="72" w:unhideWhenUsed="0"/>
+    <w:lsdException w:name="Colorful Grid Accent 6" w:semiHidden="0" w:uiPriority="73" w:unhideWhenUsed="0"/>
+    <w:lsdException w:name="Subtle Emphasis" w:semiHidden="0" w:uiPriority="19" w:unhideWhenUsed="0" w:qFormat="1"/>
+    <w:lsdException w:name="Intense Emphasis" w:semiHidden="0" w:uiPriority="21" w:unhideWhenUsed="0" w:qFormat="1"/>
+    <w:lsdException w:name="Subtle Reference" w:semiHidden="0" w:uiPriority="31" w:unhideWhenUsed="0" w:qFormat="1"/>
+    <w:lsdException w:name="Intense Reference" w:semiHidden="0" w:uiPriority="32" w:unhideWhenUsed="0" w:qFormat="1"/>
+    <w:lsdException w:name="Book Title" w:semiHidden="0" w:uiPriority="33" w:unhideWhenUsed="0" w:qFormat="1"/>
+    <w:lsdException w:name="Bibliography" w:uiPriority="37"/>
+    <w:lsdException w:name="TOC Heading" w:uiPriority="39" w:qFormat="1"/>
+  </w:latentStyles>
+  <w:style w:type="paragraph" w:default="1" w:styleId="Normal">
+    <w:name w:val="Normal"/>
+    <w:qFormat/>
+  </w:style>
+  <w:style w:type="character" w:default="1" w:styleId="DefaultParagraphFont">
+    <w:name w:val="Default Paragraph Font"/>
+    <w:uiPriority w:val="1"/>
+    <w:semiHidden/>
+    <w:unhideWhenUsed/>
+  </w:style>
+  <w:style w:type="table" w:default="1" w:styleId="TableNormal">
+    <w:name w:val="Normal Table"/>
+    <w:uiPriority w:val="99"/>
+    <w:semiHidden/>
+    <w:unhideWhenUsed/>
+    <w:tblPr>
+      <w:tblInd w:w="0" w:type="dxa"/>
+      <w:tblCellMar>
+        <w:top w:w="0" w:type="dxa"/>
+        <w:left w:w="108" w:type="dxa"/>
+        <w:bottom w:w="0" w:type="dxa"/>
+        <w:right w:w="108" w:type="dxa"/>
+      </w:tblCellMar>
+    </w:tblPr>
+  </w:style>
+  <w:style w:type="numbering" w:default="1" w:styleId="NoList">
+    <w:name w:val="No List"/>
+    <w:uiPriority w:val="99"/>
+    <w:semiHidden/>
+    <w:unhideWhenUsed/>
+  </w:style>
+  <w:style w:type="character" w:styleId="PlaceholderText">
+    <w:name w:val="Placeholder Text"/>
+    <w:basedOn w:val="DefaultParagraphFont"/>
+    <w:uiPriority w:val="99"/>
+    <w:semiHidden/>
+    <w:rsid w:val="00947DB5"/>
+    <w:rPr>
+      <w:color w:val="808080"/>
+    </w:rPr>
+  </w:style>
+</w:styles>
+</file>
+
+<file path=word/glossary/webSettings.xml><?xml version="1.0" encoding="utf-8"?>
+<w:webSettings xmlns:mc="http://schemas.openxmlformats.org/markup-compatibility/2006" xmlns:r="http://schemas.openxmlformats.org/officeDocument/2006/relationships" xmlns:w="http://schemas.openxmlformats.org/wordprocessingml/2006/main" xmlns:w14="http://schemas.microsoft.com/office/word/2010/wordml" mc:Ignorable="w14">
+  <w:optimizeForBrowser/>
+  <w:allowPNG/>
+</w:webSettings>
 </file>
 
 <file path=word/theme/theme1.xml><?xml version="1.0" encoding="utf-8"?>
@@ -5773,7 +6839,7 @@
 </file>
 
 <file path=customXml/itemProps1.xml><?xml version="1.0" encoding="utf-8"?>
-<ds:datastoreItem xmlns:ds="http://schemas.openxmlformats.org/officeDocument/2006/customXml" ds:itemID="{B0C072B2-084B-46C2-B170-0DF9BEECF5A8}">
+<ds:datastoreItem xmlns:ds="http://schemas.openxmlformats.org/officeDocument/2006/customXml" ds:itemID="{B38CD9FB-A0DB-4A31-9647-41C2455721F6}">
   <ds:schemaRefs>
     <ds:schemaRef ds:uri="http://schemas.openxmlformats.org/officeDocument/2006/bibliography"/>
   </ds:schemaRefs>

</xml_diff>

<commit_message>
Added details in documentation
</commit_message>
<xml_diff>
--- a/DOCUMENTATION/Dokumentacja projektu - DRAFT.docx
+++ b/DOCUMENTATION/Dokumentacja projektu - DRAFT.docx
@@ -312,16 +312,7 @@
                 <w:rStyle w:val="Hyperlink"/>
                 <w:noProof/>
               </w:rPr>
-              <w:t>Sf</w:t>
-            </w:r>
-            <w:bookmarkStart w:id="0" w:name="_GoBack"/>
-            <w:bookmarkEnd w:id="0"/>
-            <w:r>
-              <w:rPr>
-                <w:rStyle w:val="Hyperlink"/>
-                <w:noProof/>
-              </w:rPr>
-              <w:t>ormułowanie problemu</w:t>
+              <w:t>Sformułowanie problemu</w:t>
             </w:r>
             <w:r>
               <w:rPr>
@@ -1725,11 +1716,11 @@
       <w:pPr>
         <w:pStyle w:val="Heading2"/>
       </w:pPr>
-      <w:bookmarkStart w:id="1" w:name="_Toc360049094"/>
+      <w:bookmarkStart w:id="0" w:name="_Toc360049094"/>
       <w:r>
         <w:t>Krótki opis programu</w:t>
       </w:r>
-      <w:bookmarkEnd w:id="1"/>
+      <w:bookmarkEnd w:id="0"/>
     </w:p>
     <w:p>
       <w:pPr>
@@ -1779,128 +1770,128 @@
       <w:pPr>
         <w:pStyle w:val="Heading2"/>
       </w:pPr>
-      <w:bookmarkStart w:id="2" w:name="_Toc360049095"/>
+      <w:bookmarkStart w:id="1" w:name="_Toc360049095"/>
       <w:r>
         <w:lastRenderedPageBreak/>
         <w:t>Charakterystyka problemu</w:t>
       </w:r>
+      <w:bookmarkEnd w:id="1"/>
+    </w:p>
+    <w:p>
+      <w:pPr>
+        <w:pStyle w:val="Heading3"/>
+      </w:pPr>
+      <w:bookmarkStart w:id="2" w:name="_Toc360049096"/>
+      <w:r>
+        <w:t>Wprowadzenie</w:t>
+      </w:r>
       <w:bookmarkEnd w:id="2"/>
     </w:p>
     <w:p>
+      <w:r>
+        <w:t xml:space="preserve">System </w:t>
+      </w:r>
+      <w:r>
+        <w:t>agentowy</w:t>
+      </w:r>
+      <w:r>
+        <w:t xml:space="preserve"> to system złożony z </w:t>
+      </w:r>
+      <w:r>
+        <w:t xml:space="preserve">agentów. Agent ma jakiś cel i stara się w czasie swojego działania przyblizyć do niego. Agenci potrafią badać środowisko w którym się znajdują i podejmować decyzje oraz kroki, które przybliżą ich do osiągnięcia celu. Potrafią </w:t>
+      </w:r>
+      <w:r>
+        <w:t>komunik</w:t>
+      </w:r>
+      <w:r>
+        <w:t xml:space="preserve">ować się </w:t>
+      </w:r>
+      <w:r>
+        <w:t>i współprac</w:t>
+      </w:r>
+      <w:r>
+        <w:t>ować z innymi agentami, tak aby realizować</w:t>
+      </w:r>
+      <w:r>
+        <w:t xml:space="preserve"> wspólne cele.</w:t>
+      </w:r>
+      <w:r>
+        <w:t xml:space="preserve"> </w:t>
+      </w:r>
+    </w:p>
+    <w:p>
+      <w:r>
+        <w:t>Systemy agentowe nadają się do rozwiązywania problemów o charakterze rozproszonym lub złożonych obliczeniowo.</w:t>
+      </w:r>
+    </w:p>
+    <w:p>
       <w:pPr>
         <w:pStyle w:val="Heading3"/>
       </w:pPr>
-      <w:bookmarkStart w:id="3" w:name="_Toc360049096"/>
-      <w:r>
-        <w:t>Wprowadzenie</w:t>
+      <w:bookmarkStart w:id="3" w:name="_Toc360049097"/>
+      <w:r>
+        <w:t>Sformułowanie problemu</w:t>
       </w:r>
       <w:bookmarkEnd w:id="3"/>
     </w:p>
     <w:p>
       <w:r>
-        <w:t xml:space="preserve">System </w:t>
-      </w:r>
-      <w:r>
-        <w:t>agentowy</w:t>
-      </w:r>
-      <w:r>
-        <w:t xml:space="preserve"> to system złożony z </w:t>
-      </w:r>
-      <w:r>
-        <w:t xml:space="preserve">agentów. Agent ma jakiś cel i stara się w czasie swojego działania przyblizyć do niego. Agenci potrafią badać środowisko w którym się znajdują i podejmować decyzje oraz kroki, które przybliżą ich do osiągnięcia celu. Potrafią </w:t>
-      </w:r>
-      <w:r>
-        <w:t>komunik</w:t>
-      </w:r>
-      <w:r>
-        <w:t xml:space="preserve">ować się </w:t>
-      </w:r>
-      <w:r>
-        <w:t>i współprac</w:t>
-      </w:r>
-      <w:r>
-        <w:t>ować z innymi agentami, tak aby realizować</w:t>
-      </w:r>
-      <w:r>
-        <w:t xml:space="preserve"> wspólne cele.</w:t>
-      </w:r>
-      <w:r>
-        <w:t xml:space="preserve"> </w:t>
-      </w:r>
-    </w:p>
-    <w:p>
-      <w:r>
-        <w:t>Systemy agentowe nadają się do rozwiązywania problemów o charakterze rozproszonym lub złożonych obliczeniowo.</w:t>
+        <w:t>Problemem do rozwiązania jest załadowanie statku paczkami które znajdują się w porcie. Statek wysyła swoje żądania do agentów, którzy są rozproszeni po porcie. Są to dźwigi, które mają ograniczony zasięg ramienia oraz wózki widłowe które szukają paczek na polach do którego dźwigi nie mają dostępu.</w:t>
+      </w:r>
+    </w:p>
+    <w:p>
+      <w:r>
+        <w:t>Agenci muszą wspólnie współpracować, aby zapełnić statek. Tylko niektóre dźwigi mają dostęp do statku i to właśnie im trzeba podać paczki. Należy wykonać przy tym jak najmniej ruchów oraz wykonać to w jak najkrótszym czasie.</w:t>
+      </w:r>
+    </w:p>
+    <w:p>
+      <w:r>
+        <w:t>Problem nadaje się doskonale do rozwiązania agentowego. Agenci muszą się rozglądać po swoim otoczeniu aby móc zbadać środowisko. Następnie mają do wyboru parę akcji które mogą wykonać: nasłuchiwanie wiadomości, przesunięcie paczek ze stosu lub podanie paczki dalej. Muszą zdecydować jaką akcję podjąć aby załadować statek jak najszybciej.</w:t>
+      </w:r>
+    </w:p>
+    <w:p>
+      <w:r>
+        <w:t xml:space="preserve">Ważną cechą agentów oprócz badania otoczenia jest komunikacja z innymi agentami. Dzięki rozwiązaniu tego problemu systemem agentowym, agenci mogą się komunikować między sobą i ustalać poprzez negocjacje kto ma przenieść daną paczkę lub który z wózków ma się rozejrzeć po </w:t>
+      </w:r>
+      <w:r>
+        <w:t>niedostępnym dla dźwigów polu. Dzięki temu agenci planują wspólnie akcje jakie mają wykonać i nie wykonują przy tym zbędnych zadań, lecz tylko te które zostały im przydzielone przez wygranie negocjacji.</w:t>
       </w:r>
     </w:p>
     <w:p>
       <w:pPr>
         <w:pStyle w:val="Heading3"/>
       </w:pPr>
-      <w:bookmarkStart w:id="4" w:name="_Toc360049097"/>
-      <w:r>
-        <w:t>Sformułowanie problemu</w:t>
+      <w:bookmarkStart w:id="4" w:name="_Toc360049098"/>
+      <w:r>
+        <w:t>Zastosowania programu</w:t>
       </w:r>
       <w:bookmarkEnd w:id="4"/>
     </w:p>
     <w:p>
       <w:r>
-        <w:t>Problemem do rozwiązania jest załadowanie statku paczkami które znajdują się w porcie. Statek wysyła swoje żądania do agentów, którzy są rozproszeni po porcie. Są to dźwigi, które mają ograniczony zasięg ramienia oraz wózki widłowe które szukają paczek na polach do którego dźwigi nie mają dostępu.</w:t>
-      </w:r>
-    </w:p>
-    <w:p>
-      <w:r>
-        <w:t>Agenci muszą wspólnie współpracować, aby zapełnić statek. Tylko niektóre dźwigi mają dostęp do statku i to właśnie im trzeba podać paczki. Należy wykonać przy tym jak najmniej ruchów oraz wykonać to w jak najkrótszym czasie.</w:t>
-      </w:r>
-    </w:p>
-    <w:p>
-      <w:r>
-        <w:t>Problem nadaje się doskonale do rozwiązania agentowego. Agenci muszą się rozglądać po swoim otoczeniu aby móc zbadać środowisko. Następnie mają do wyboru parę akcji które mogą wykonać: nasłuchiwanie wiadomości, przesunięcie paczek ze stosu lub podanie paczki dalej. Muszą zdecydować jaką akcję podjąć aby załadować statek jak najszybciej.</w:t>
-      </w:r>
-    </w:p>
-    <w:p>
-      <w:r>
-        <w:t xml:space="preserve">Ważną cechą agentów oprócz badania otoczenia jest komunikacja z innymi agentami. Dzięki rozwiązaniu tego problemu systemem agentowym, agenci mogą się komunikować między sobą i ustalać poprzez negocjacje kto ma przenieść daną paczkę lub który z wózków ma się rozejrzeć po </w:t>
-      </w:r>
-      <w:r>
-        <w:t>niedostępnym dla dźwigów polu. Dzięki temu agenci planują wspólnie akcje jakie mają wykonać i nie wykonują przy tym zbędnych zadań, lecz tylko te które zostały im przydzielone przez wygranie negocjacji.</w:t>
-      </w:r>
+        <w:t>Program może posłużyć jako symulacja załadowania statku w porcie. Jest on dobrym przykładem problemu w którym czerpie się korzyści z użycia systemu agentowego.</w:t>
+      </w:r>
+    </w:p>
+    <w:p/>
+    <w:p>
+      <w:pPr>
+        <w:pStyle w:val="Heading2"/>
+      </w:pPr>
+      <w:bookmarkStart w:id="5" w:name="_Toc360049099"/>
+      <w:r>
+        <w:t>Środowisko programu</w:t>
+      </w:r>
+      <w:bookmarkEnd w:id="5"/>
     </w:p>
     <w:p>
       <w:pPr>
         <w:pStyle w:val="Heading3"/>
       </w:pPr>
-      <w:bookmarkStart w:id="5" w:name="_Toc360049098"/>
-      <w:r>
-        <w:t>Zastosowania programu</w:t>
-      </w:r>
-      <w:bookmarkEnd w:id="5"/>
-    </w:p>
-    <w:p>
-      <w:r>
-        <w:t>Program może posłużyć jako symulacja załadowania statku w porcie. Jest on dobrym przykładem problemu w którym czerpie się korzyści z użycia systemu agentowego.</w:t>
-      </w:r>
-    </w:p>
-    <w:p/>
-    <w:p>
-      <w:pPr>
-        <w:pStyle w:val="Heading2"/>
-      </w:pPr>
-      <w:bookmarkStart w:id="6" w:name="_Toc360049099"/>
-      <w:r>
-        <w:t>Środowisko programu</w:t>
+      <w:bookmarkStart w:id="6" w:name="_Toc360049100"/>
+      <w:r>
+        <w:t>Uruchomienie programu</w:t>
       </w:r>
       <w:bookmarkEnd w:id="6"/>
-    </w:p>
-    <w:p>
-      <w:pPr>
-        <w:pStyle w:val="Heading3"/>
-      </w:pPr>
-      <w:bookmarkStart w:id="7" w:name="_Toc360049100"/>
-      <w:r>
-        <w:t>Uruchomienie programu</w:t>
-      </w:r>
-      <w:bookmarkEnd w:id="7"/>
     </w:p>
     <w:p>
       <w:r>
@@ -1953,12 +1944,12 @@
       <w:pPr>
         <w:pStyle w:val="Heading3"/>
       </w:pPr>
-      <w:bookmarkStart w:id="8" w:name="_Toc360049101"/>
+      <w:bookmarkStart w:id="7" w:name="_Toc360049101"/>
       <w:r>
         <w:lastRenderedPageBreak/>
         <w:t>Dane wejściowe</w:t>
       </w:r>
-      <w:bookmarkEnd w:id="8"/>
+      <w:bookmarkEnd w:id="7"/>
     </w:p>
     <w:p>
       <w:r>
@@ -2100,11 +2091,11 @@
       <w:pPr>
         <w:pStyle w:val="Heading3"/>
       </w:pPr>
-      <w:bookmarkStart w:id="9" w:name="_Toc360049102"/>
+      <w:bookmarkStart w:id="8" w:name="_Toc360049102"/>
       <w:r>
         <w:t>Komunikacja z użytkownikiem</w:t>
       </w:r>
-      <w:bookmarkEnd w:id="9"/>
+      <w:bookmarkEnd w:id="8"/>
     </w:p>
     <w:p>
       <w:r>
@@ -2118,12 +2109,24 @@
     </w:p>
     <w:p>
       <w:r>
-        <w:t>Strzałki góra i dół – do przesunięcia widoku planszy w odpowiednią stronę,</w:t>
-      </w:r>
-    </w:p>
-    <w:p>
-      <w:r>
-        <w:t xml:space="preserve">Lewy przycisk myszy </w:t>
+        <w:rPr>
+          <w:i/>
+        </w:rPr>
+        <w:t>Strzałki góra i dół</w:t>
+      </w:r>
+      <w:r>
+        <w:t xml:space="preserve"> – do przesunięcia widoku planszy w odpowiednią stronę,</w:t>
+      </w:r>
+    </w:p>
+    <w:p>
+      <w:r>
+        <w:rPr>
+          <w:i/>
+        </w:rPr>
+        <w:t>Lewy przycisk myszy</w:t>
+      </w:r>
+      <w:r>
+        <w:t xml:space="preserve"> </w:t>
       </w:r>
       <w:r>
         <w:t>–</w:t>
@@ -2147,7 +2150,7 @@
         </w:numPr>
       </w:pPr>
       <w:r>
-        <w:t>Pola do magazynowania paczek:</w:t>
+        <w:t>Pola do magazynowania paczek, które wyświetlają informacje o paczkach jakie znajdują się na danym polu:</w:t>
       </w:r>
     </w:p>
     <w:p>
@@ -2227,15 +2230,66 @@
       <w:r>
         <w:t>pole na którym stoi dźwig</w:t>
       </w:r>
-    </w:p>
-    <w:p>
-      <w:r>
-        <w:t>Spacja – zatrzymaj/włącz symulację</w:t>
-      </w:r>
-    </w:p>
-    <w:p>
-      <w:r>
-        <w:t xml:space="preserve">ESC </w:t>
+      <w:r>
+        <w:t>. Wyświetla informacje o danym dźwigu (średni czas dostarczenia paczki, liczbę przeniesionych paczek, liczbę ruchów ramienia)</w:t>
+      </w:r>
+    </w:p>
+    <w:p>
+      <w:pPr>
+        <w:pStyle w:val="ListParagraph"/>
+        <w:numPr>
+          <w:ilvl w:val="0"/>
+          <w:numId w:val="6"/>
+        </w:numPr>
+      </w:pPr>
+      <w:r>
+        <w:t>forklift field – pole na którym stoi wózek. Wyświetla informacje o danym wózku (trzymana paczka, liczba ruchów, liczba obrotów)</w:t>
+      </w:r>
+    </w:p>
+    <w:p>
+      <w:pPr>
+        <w:pStyle w:val="ListParagraph"/>
+        <w:numPr>
+          <w:ilvl w:val="0"/>
+          <w:numId w:val="6"/>
+        </w:numPr>
+      </w:pPr>
+      <w:r>
+        <w:t>druga kolumna statku, przechowuje informacje o wszystkich potrzebnych paczkach (id paczki, czas żądania, czas dostarczenia, czas oczekiwania, id dźwigu który podał paczkę na statek).</w:t>
+      </w:r>
+    </w:p>
+    <w:p>
+      <w:r>
+        <w:rPr>
+          <w:i/>
+        </w:rPr>
+        <w:t>H</w:t>
+      </w:r>
+      <w:r>
+        <w:t xml:space="preserve"> – wyświetl/wyłącz informację o paczkach jakie potrzebuje statek</w:t>
+      </w:r>
+    </w:p>
+    <w:p>
+      <w:r>
+        <w:rPr>
+          <w:i/>
+        </w:rPr>
+        <w:t>Spacja</w:t>
+      </w:r>
+      <w:r>
+        <w:t xml:space="preserve"> – zatrzymaj/włącz symulację</w:t>
+      </w:r>
+    </w:p>
+    <w:p>
+      <w:r>
+        <w:rPr>
+          <w:i/>
+        </w:rPr>
+        <w:lastRenderedPageBreak/>
+        <w:t>ESC</w:t>
+      </w:r>
+      <w:r>
+        <w:t xml:space="preserve"> </w:t>
       </w:r>
       <w:r>
         <w:t>–</w:t>
@@ -2254,11 +2308,11 @@
       <w:pPr>
         <w:pStyle w:val="Heading3"/>
       </w:pPr>
-      <w:bookmarkStart w:id="10" w:name="_Toc360049103"/>
+      <w:bookmarkStart w:id="9" w:name="_Toc360049103"/>
       <w:r>
         <w:t>Wyniki</w:t>
       </w:r>
-      <w:bookmarkEnd w:id="10"/>
+      <w:bookmarkEnd w:id="9"/>
     </w:p>
     <w:p>
       <w:r>
@@ -2280,7 +2334,6 @@
           <w:szCs w:val="20"/>
           <w:lang w:eastAsia="pl-PL"/>
         </w:rPr>
-        <w:lastRenderedPageBreak/>
         <w:drawing>
           <wp:inline distT="0" distB="0" distL="0" distR="0" wp14:anchorId="20465610" wp14:editId="45606620">
             <wp:extent cx="5758180" cy="4638675"/>
@@ -2440,21 +2493,21 @@
       <w:pPr>
         <w:pStyle w:val="Heading2"/>
       </w:pPr>
-      <w:bookmarkStart w:id="11" w:name="_Toc360049104"/>
+      <w:bookmarkStart w:id="10" w:name="_Toc360049104"/>
       <w:r>
         <w:t>Moduły</w:t>
       </w:r>
+      <w:bookmarkEnd w:id="10"/>
+    </w:p>
+    <w:p>
+      <w:pPr>
+        <w:pStyle w:val="Heading3"/>
+      </w:pPr>
+      <w:bookmarkStart w:id="11" w:name="_Toc360049105"/>
+      <w:r>
+        <w:t>Main</w:t>
+      </w:r>
       <w:bookmarkEnd w:id="11"/>
-    </w:p>
-    <w:p>
-      <w:pPr>
-        <w:pStyle w:val="Heading3"/>
-      </w:pPr>
-      <w:bookmarkStart w:id="12" w:name="_Toc360049105"/>
-      <w:r>
-        <w:t>Main</w:t>
-      </w:r>
-      <w:bookmarkEnd w:id="12"/>
     </w:p>
     <w:p>
       <w:pPr>
@@ -2495,11 +2548,11 @@
       <w:pPr>
         <w:pStyle w:val="Heading3"/>
       </w:pPr>
-      <w:bookmarkStart w:id="13" w:name="_Toc360049106"/>
+      <w:bookmarkStart w:id="12" w:name="_Toc360049106"/>
       <w:r>
         <w:t>Map</w:t>
       </w:r>
-      <w:bookmarkEnd w:id="13"/>
+      <w:bookmarkEnd w:id="12"/>
     </w:p>
     <w:p>
       <w:pPr>
@@ -2764,11 +2817,11 @@
       <w:pPr>
         <w:pStyle w:val="Heading3"/>
       </w:pPr>
-      <w:bookmarkStart w:id="14" w:name="_Toc360049107"/>
+      <w:bookmarkStart w:id="13" w:name="_Toc360049107"/>
       <w:r>
         <w:t>Field</w:t>
       </w:r>
-      <w:bookmarkEnd w:id="14"/>
+      <w:bookmarkEnd w:id="13"/>
     </w:p>
     <w:p>
       <w:pPr>
@@ -3102,11 +3155,11 @@
       <w:pPr>
         <w:pStyle w:val="Heading3"/>
       </w:pPr>
-      <w:bookmarkStart w:id="15" w:name="_Toc360049108"/>
+      <w:bookmarkStart w:id="14" w:name="_Toc360049108"/>
       <w:r>
         <w:t>Crate</w:t>
       </w:r>
-      <w:bookmarkEnd w:id="15"/>
+      <w:bookmarkEnd w:id="14"/>
     </w:p>
     <w:p>
       <w:pPr>
@@ -3137,11 +3190,11 @@
       <w:pPr>
         <w:pStyle w:val="Heading3"/>
       </w:pPr>
-      <w:bookmarkStart w:id="16" w:name="_Toc360049109"/>
+      <w:bookmarkStart w:id="15" w:name="_Toc360049109"/>
       <w:r>
         <w:t>Crane</w:t>
       </w:r>
-      <w:bookmarkEnd w:id="16"/>
+      <w:bookmarkEnd w:id="15"/>
     </w:p>
     <w:p>
       <w:pPr>
@@ -3896,11 +3949,11 @@
       <w:pPr>
         <w:pStyle w:val="Heading3"/>
       </w:pPr>
-      <w:bookmarkStart w:id="17" w:name="_Toc360049110"/>
+      <w:bookmarkStart w:id="16" w:name="_Toc360049110"/>
       <w:r>
         <w:t>Forklift</w:t>
       </w:r>
-      <w:bookmarkEnd w:id="17"/>
+      <w:bookmarkEnd w:id="16"/>
     </w:p>
     <w:p>
       <w:pPr>
@@ -4026,6 +4079,34 @@
         <w:rPr>
           <w:b/>
         </w:rPr>
+        <w:t>Negotiate: Queue</w:t>
+      </w:r>
+      <w:r>
+        <w:t xml:space="preserve"> – kolejka wiadomości na odpowiedzi negocjacji</w:t>
+      </w:r>
+    </w:p>
+    <w:p>
+      <w:pPr>
+        <w:ind w:left="284"/>
+      </w:pPr>
+      <w:r>
+        <w:rPr>
+          <w:b/>
+        </w:rPr>
+        <w:t>myIsland: int</w:t>
+      </w:r>
+      <w:r>
+        <w:t xml:space="preserve"> – id wyspy na której znajduje się dźwig</w:t>
+      </w:r>
+    </w:p>
+    <w:p>
+      <w:pPr>
+        <w:ind w:left="284"/>
+      </w:pPr>
+      <w:r>
+        <w:rPr>
+          <w:b/>
+        </w:rPr>
         <w:t>Way</w:t>
       </w:r>
       <w:r>
@@ -4049,6 +4130,20 @@
         <w:ind w:left="284"/>
       </w:pPr>
       <w:r>
+        <w:rPr>
+          <w:b/>
+        </w:rPr>
+        <w:t>dropOn: (y,x)</w:t>
+      </w:r>
+      <w:r>
+        <w:t xml:space="preserve"> – współrzędne pola na które wózek pozostawi paczkę dźwigowi</w:t>
+      </w:r>
+    </w:p>
+    <w:p>
+      <w:pPr>
+        <w:ind w:left="284"/>
+      </w:pPr>
+      <w:r>
         <w:t>Wózek zawiera następujące metody:</w:t>
       </w:r>
     </w:p>
@@ -4171,6 +4266,7 @@
         <w:rPr>
           <w:b/>
         </w:rPr>
+        <w:lastRenderedPageBreak/>
         <w:t>turnLeft(): void</w:t>
       </w:r>
       <w:r>
@@ -4195,6 +4291,34 @@
       </w:r>
       <w:r>
         <w:t xml:space="preserve"> – metoda która porusza wózek do przodu</w:t>
+      </w:r>
+    </w:p>
+    <w:p>
+      <w:pPr>
+        <w:ind w:left="284"/>
+      </w:pPr>
+      <w:r>
+        <w:rPr>
+          <w:b/>
+        </w:rPr>
+        <w:t>findPath((y,x)): []</w:t>
+      </w:r>
+      <w:r>
+        <w:t xml:space="preserve"> – metoda która szuka ścieżki do wybranego pola na którym zostawi paczkę</w:t>
+      </w:r>
+    </w:p>
+    <w:p>
+      <w:pPr>
+        <w:ind w:left="284"/>
+      </w:pPr>
+      <w:r>
+        <w:rPr>
+          <w:b/>
+        </w:rPr>
+        <w:t>addNewNeighbours((y,x)): void</w:t>
+      </w:r>
+      <w:r>
+        <w:t xml:space="preserve"> – metoda w której wózek doda nowego sąsiada – dźwiga, jeśli kraniec wyspy na której się znajduje sąsiaduje z polem w zasięgu tego dźwigu</w:t>
       </w:r>
     </w:p>
     <w:p>
@@ -4203,7 +4327,6 @@
         <w:ind w:firstLine="284"/>
       </w:pPr>
       <w:r>
-        <w:lastRenderedPageBreak/>
         <w:t>Charakterystyka działania modułu</w:t>
       </w:r>
     </w:p>
@@ -4302,11 +4425,11 @@
       <w:pPr>
         <w:pStyle w:val="Heading3"/>
       </w:pPr>
-      <w:bookmarkStart w:id="18" w:name="_Toc360049111"/>
+      <w:bookmarkStart w:id="17" w:name="_Toc360049111"/>
       <w:r>
         <w:t>Ship</w:t>
       </w:r>
-      <w:bookmarkEnd w:id="18"/>
+      <w:bookmarkEnd w:id="17"/>
     </w:p>
     <w:p>
       <w:pPr>
@@ -4449,6 +4572,7 @@
         <w:rPr>
           <w:b/>
         </w:rPr>
+        <w:lastRenderedPageBreak/>
         <w:t>infoData</w:t>
       </w:r>
       <w:r>
@@ -4523,7 +4647,6 @@
         <w:ind w:left="284"/>
       </w:pPr>
       <w:r>
-        <w:lastRenderedPageBreak/>
         <w:t>Ship korzysta z modułu Message w celu wysyłania i odbierania wiadomości.</w:t>
       </w:r>
     </w:p>
@@ -4624,6 +4747,16 @@
     </w:p>
     <w:p>
       <w:pPr>
+        <w:ind w:left="284"/>
+      </w:pPr>
+      <w:r>
+        <w:t>Na statku znajduje się dodatkowy dźwig, który przesuwa paczki z pokładu głębiej, tak aby dźwigi dostarczające paczki mogły swobodnie kłaść paczki na pokładzie statku.</w:t>
+      </w:r>
+      <w:bookmarkStart w:id="18" w:name="_GoBack"/>
+      <w:bookmarkEnd w:id="18"/>
+    </w:p>
+    <w:p>
+      <w:pPr>
         <w:pStyle w:val="Heading3"/>
       </w:pPr>
       <w:bookmarkStart w:id="19" w:name="_Toc360049112"/>
@@ -4775,6 +4908,7 @@
       </w:pPr>
       <w:bookmarkStart w:id="20" w:name="_Toc360049113"/>
       <w:r>
+        <w:lastRenderedPageBreak/>
         <w:t>Message</w:t>
       </w:r>
       <w:bookmarkEnd w:id="20"/>
@@ -4854,7 +4988,6 @@
         <w:ind w:left="284"/>
       </w:pPr>
       <w:r>
-        <w:lastRenderedPageBreak/>
         <w:t xml:space="preserve">HAVE_SHIP_PATH: wysyłana </w:t>
       </w:r>
       <w:r>
@@ -5061,6 +5194,7 @@
       </w:pPr>
       <w:bookmarkStart w:id="23" w:name="_Toc360049116"/>
       <w:r>
+        <w:lastRenderedPageBreak/>
         <w:t>Negocjacje</w:t>
       </w:r>
       <w:bookmarkEnd w:id="23"/>
@@ -5146,6 +5280,7 @@
           <w:noProof/>
           <w:lang w:eastAsia="pl-PL"/>
         </w:rPr>
+        <w:lastRenderedPageBreak/>
         <w:drawing>
           <wp:inline distT="0" distB="0" distL="0" distR="0" wp14:anchorId="00840E4E" wp14:editId="65258340">
             <wp:extent cx="5760085" cy="4327525"/>
@@ -5234,7 +5369,6 @@
         </w:rPr>
       </w:pPr>
       <w:r>
-        <w:lastRenderedPageBreak/>
         <w:t>Na początku wspólne pole na którym ma zostać umieszc</w:t>
       </w:r>
       <w:r>
@@ -5685,6 +5819,7 @@
           <w:szCs w:val="20"/>
           <w:lang w:eastAsia="pl-PL"/>
         </w:rPr>
+        <w:lastRenderedPageBreak/>
         <w:drawing>
           <wp:inline distT="0" distB="0" distL="0" distR="0">
             <wp:extent cx="5750560" cy="4009390"/>
@@ -5777,11 +5912,7 @@
         <w:ind w:left="284"/>
       </w:pPr>
       <w:r>
-        <w:t xml:space="preserve">Gdy wózek D1 stojący na polu 1H skończył rozglądać się po swojej wysepce, to chciałby rozejrzeć się po następnej. Znajduje się on najbliżej wyspy W2, więc negocjuje z pozostaływmi wózkami (w tym przypadku z D2) wysyłając komunikat W2. Jeśli D2 zwiedzał tą wyspę wcześniej, to odmawia </w:t>
-      </w:r>
-      <w:r>
-        <w:lastRenderedPageBreak/>
-        <w:t xml:space="preserve">wózkowi wjechania na tą wyspe – bo wie, że nie ma takiej potrzeby, ta wyspa jest już zwiedzona. Jeśli D2 nie był na tej wyspie wcześniej, to </w:t>
+        <w:t xml:space="preserve">Gdy wózek D1 stojący na polu 1H skończył rozglądać się po swojej wysepce, to chciałby rozejrzeć się po następnej. Znajduje się on najbliżej wyspy W2, więc negocjuje z pozostaływmi wózkami (w tym przypadku z D2) wysyłając komunikat W2. Jeśli D2 zwiedzał tą wyspę wcześniej, to odmawia wózkowi wjechania na tą wyspe – bo wie, że nie ma takiej potrzeby, ta wyspa jest już zwiedzona. Jeśli D2 nie był na tej wyspie wcześniej, to </w:t>
       </w:r>
       <w:r>
         <w:t>podaje swoją odległość do wyspy 2. Ponieważ D2 jest dalej od W2 niż D1, to D1 wygra negocjacje i przejedzie się na wyspę 2 poszukać tam potrzebnych paczek.</w:t>
@@ -5803,6 +5934,7 @@
           <w:noProof/>
           <w:lang w:eastAsia="pl-PL"/>
         </w:rPr>
+        <w:lastRenderedPageBreak/>
         <w:drawing>
           <wp:inline distT="0" distB="0" distL="0" distR="0" wp14:anchorId="602E3EB2" wp14:editId="69282CA5">
             <wp:extent cx="5755640" cy="4503420"/>
@@ -7918,7 +8050,7 @@
 </file>
 
 <file path=customXml/itemProps1.xml><?xml version="1.0" encoding="utf-8"?>
-<ds:datastoreItem xmlns:ds="http://schemas.openxmlformats.org/officeDocument/2006/customXml" ds:itemID="{596C1346-D191-4E04-8095-8047C0DAF60A}">
+<ds:datastoreItem xmlns:ds="http://schemas.openxmlformats.org/officeDocument/2006/customXml" ds:itemID="{1F2513E8-FF84-411F-8699-8B5ED6B16B43}">
   <ds:schemaRefs>
     <ds:schemaRef ds:uri="http://schemas.openxmlformats.org/officeDocument/2006/bibliography"/>
   </ds:schemaRefs>

</xml_diff>